<commit_message>
update final report 2 -- almost done!
</commit_message>
<xml_diff>
--- a/survey/excel/FinalReport.docx
+++ b/survey/excel/FinalReport.docx
@@ -796,11 +796,6 @@
     <w:p>
       <w:pPr>
         <w:pStyle w:val="NoSpacing"/>
-      </w:pPr>
-    </w:p>
-    <w:p>
-      <w:pPr>
-        <w:pStyle w:val="NoSpacing"/>
         <w:pBdr>
           <w:bottom w:val="single" w:sz="6" w:space="1" w:color="auto"/>
         </w:pBdr>
@@ -853,19 +848,19 @@
       </w:pPr>
       <w:r>
         <w:tab/>
-        <w:t xml:space="preserve">The end-to-end analysis system consists of several types of components. The detailed processing scripts are implemented in Python, the actual fetching of websites and writing of </w:t>
+        <w:t xml:space="preserve">The end-to-end analysis system consists of several types of components. The detailed processing scripts are implemented in Python, the actual fetching of websites and writing of results is done by a pair of JavaScript scripts using the </w:t>
+      </w:r>
+      <w:proofErr w:type="spellStart"/>
+      <w:r>
+        <w:t>SlimerJS</w:t>
+      </w:r>
+      <w:proofErr w:type="spellEnd"/>
+      <w:r>
+        <w:t xml:space="preserve"> scriptable browser, and the easy </w:t>
       </w:r>
       <w:r>
         <w:lastRenderedPageBreak/>
-        <w:t xml:space="preserve">results is done by a pair of JavaScript scripts using the </w:t>
-      </w:r>
-      <w:proofErr w:type="spellStart"/>
-      <w:r>
-        <w:t>SlimerJS</w:t>
-      </w:r>
-      <w:proofErr w:type="spellEnd"/>
-      <w:r>
-        <w:t xml:space="preserve"> scriptable browser, and the easy processing of all the input sites and management of output files is handled by several bash shell scripts.</w:t>
+        <w:t>processing of all the input sites and management of output files is handled by several bash shell scripts.</w:t>
       </w:r>
       <w:r>
         <w:t xml:space="preserve"> An illustration of the system with all the source files named is provided below:</w:t>
@@ -2970,14 +2965,14 @@
         <w:rPr>
           <w:rFonts w:cs="Times New Roman"/>
         </w:rPr>
-        <w:t xml:space="preserve"> files corresponding to all fetches of a given site as input, computes various statistics on the </w:t>
+        <w:t xml:space="preserve"> files corresponding to all fetches of a given site as input, computes various statistics on the resources present across all fetches, identifies “synonym URL sets,” computes and </w:t>
       </w:r>
       <w:r>
         <w:rPr>
           <w:rFonts w:cs="Times New Roman"/>
         </w:rPr>
         <w:lastRenderedPageBreak/>
-        <w:t xml:space="preserve">resources present across all fetches, identifies “synonym URL sets,” computes and attempts to fetch “reduced URLs” for each synonym set, and outputs results both on a per-site basis to a directory within </w:t>
+        <w:t xml:space="preserve">attempts to fetch “reduced URLs” for each synonym set, and outputs results both on a per-site basis to a directory within </w:t>
       </w:r>
       <w:proofErr w:type="spellStart"/>
       <w:r>
@@ -3599,6 +3594,7 @@
         <w:rPr>
           <w:rFonts w:cs="Times New Roman"/>
         </w:rPr>
+        <w:lastRenderedPageBreak/>
         <w:t xml:space="preserve">The </w:t>
       </w:r>
       <w:r>
@@ -4334,14 +4330,14 @@
         <w:rPr>
           <w:rFonts w:cs="Times New Roman"/>
         </w:rPr>
-        <w:t xml:space="preserve"> attempts to fetch these reduced URLs. However, it first attempts to fetch one of the original URLs from the “synonym set” as a “sanity check.” We expect that fetching one of the </w:t>
+        <w:t xml:space="preserve"> attempts to fetch these reduced URLs. However, it first attempts to fetch one of the original URLs from the “synonym set” as a “sanity check.” We expect that fetching one of the original URLs with all the unique parameters left in should produce contents which hash to the </w:t>
       </w:r>
       <w:r>
         <w:rPr>
           <w:rFonts w:cs="Times New Roman"/>
         </w:rPr>
         <w:lastRenderedPageBreak/>
-        <w:t xml:space="preserve">original URLs with all the unique parameters left in should produce contents which hash to the same value as the original hash it was associated with. If the sanity check succeeds, Process.py attempts to fetch the reduced URL. It then compares the original hash to the hashes of all the resources retrieved by fetching the reduced URL, and if it finds a match, the reduced URL is deemed a successful substitute for any synonym URL in the set. </w:t>
+        <w:t xml:space="preserve">same value as the original hash it was associated with. If the sanity check succeeds, Process.py attempts to fetch the reduced URL. It then compares the original hash to the hashes of all the resources retrieved by fetching the reduced URL, and if it finds a match, the reduced URL is deemed a successful substitute for any synonym URL in the set. </w:t>
       </w:r>
     </w:p>
     <w:p>
@@ -5801,16 +5797,6 @@
     <w:p>
       <w:pPr>
         <w:pStyle w:val="NoSpacing"/>
-        <w:ind w:firstLine="720"/>
-        <w:rPr>
-          <w:rFonts w:cs="Times New Roman"/>
-        </w:rPr>
-      </w:pPr>
-    </w:p>
-    <w:p>
-      <w:pPr>
-        <w:pStyle w:val="NoSpacing"/>
-        <w:ind w:firstLine="720"/>
         <w:rPr>
           <w:rFonts w:cs="Times New Roman"/>
         </w:rPr>
@@ -5860,6 +5846,33 @@
         <w:pStyle w:val="NoSpacing"/>
         <w:rPr>
           <w:rFonts w:cs="Times New Roman"/>
+          <w:b/>
+          <w:sz w:val="28"/>
+        </w:rPr>
+      </w:pPr>
+      <w:r>
+        <w:rPr>
+          <w:rFonts w:cs="Times New Roman"/>
+          <w:b/>
+          <w:sz w:val="28"/>
+        </w:rPr>
+        <w:t>III.1 Website Resource Categorization Results</w:t>
+      </w:r>
+    </w:p>
+    <w:p>
+      <w:pPr>
+        <w:pStyle w:val="NoSpacing"/>
+        <w:rPr>
+          <w:rFonts w:cs="Times New Roman"/>
+          <w:b/>
+        </w:rPr>
+      </w:pPr>
+    </w:p>
+    <w:p>
+      <w:pPr>
+        <w:pStyle w:val="NoSpacing"/>
+        <w:rPr>
+          <w:rFonts w:cs="Times New Roman"/>
         </w:rPr>
       </w:pPr>
       <w:r>
@@ -5867,50 +5880,2259 @@
           <w:rFonts w:cs="Times New Roman"/>
         </w:rPr>
         <w:tab/>
-        <w:t>The following graphs present the initial results of the analysis on the Alexa Top 100 International sites list. The first set of graphs will show the results of categorizing the resources associated with each fetch for every site and then averaging the number of resources in each category across all fetches by site. The second set of graphs will show similar data, but in units of total resource bytes per category rather than simply number of resources. Because the data set is so large, I split these two graphs in half. The data are sorted from highest to lowest, so it is important to keep in mind that the highest value on the second graph of each pair is lower than the lowest value on the first. Notice that in the byte-weighted graphs, the y-axis scales differ by an order of magnitude.</w:t>
-      </w:r>
-    </w:p>
-    <w:p>
-      <w:pPr>
-        <w:pStyle w:val="NoSpacing"/>
-        <w:rPr>
-          <w:rFonts w:cs="Times New Roman"/>
-        </w:rPr>
-      </w:pPr>
-    </w:p>
-    <w:p>
-      <w:pPr>
-        <w:pStyle w:val="NoSpacing"/>
-        <w:rPr>
-          <w:rFonts w:cs="Times New Roman"/>
-        </w:rPr>
-      </w:pPr>
+        <w:t xml:space="preserve">The following graphs present the initial results of the analysis on the Alexa Top 100 International sites list. The first set of graphs will show the results of categorizing the resources associated with each fetch for every site and then averaging the number of resources in each category across all fetches by site. The second set of graphs will show similar data, but in units of total resource </w:t>
+      </w:r>
+      <w:r>
+        <w:rPr>
+          <w:rFonts w:cs="Times New Roman"/>
+          <w:i/>
+        </w:rPr>
+        <w:t>bytes</w:t>
+      </w:r>
+      <w:r>
+        <w:rPr>
+          <w:rFonts w:cs="Times New Roman"/>
+        </w:rPr>
+        <w:t xml:space="preserve"> per category rather than simply number of resources. Because the data set is so large, I split these two graphs in half. The data are sorted from highest to lowest, so it is important to keep in mind </w:t>
+      </w:r>
+      <w:r>
+        <w:rPr>
+          <w:rFonts w:cs="Times New Roman"/>
+        </w:rPr>
+        <w:t>that in the byte-weighted graphs, the y-axis scales differ by an order of magnitude. Also notice that the failed resources aren’t represented in the byte-weighted graphs because my metric for classifying a resource as failed was that it had a size of 0.</w:t>
+      </w:r>
+    </w:p>
+    <w:p>
+      <w:pPr>
+        <w:pStyle w:val="NoSpacing"/>
+        <w:rPr>
+          <w:rFonts w:cs="Times New Roman"/>
+        </w:rPr>
+      </w:pPr>
+      <w:r>
+        <w:rPr>
+          <w:rFonts w:cs="Times New Roman"/>
+          <w:noProof/>
+        </w:rPr>
+        <w:lastRenderedPageBreak/>
+        <w:drawing>
+          <wp:inline distT="0" distB="0" distL="0" distR="0" wp14:anchorId="4C4E1931">
+            <wp:extent cx="8125896" cy="5811881"/>
+            <wp:effectExtent l="0" t="5080" r="3810" b="3810"/>
+            <wp:docPr id="9" name="Picture 9"/>
+            <wp:cNvGraphicFramePr>
+              <a:graphicFrameLocks xmlns:a="http://schemas.openxmlformats.org/drawingml/2006/main" noChangeAspect="1"/>
+            </wp:cNvGraphicFramePr>
+            <a:graphic xmlns:a="http://schemas.openxmlformats.org/drawingml/2006/main">
+              <a:graphicData uri="http://schemas.openxmlformats.org/drawingml/2006/picture">
+                <pic:pic xmlns:pic="http://schemas.openxmlformats.org/drawingml/2006/picture">
+                  <pic:nvPicPr>
+                    <pic:cNvPr id="0" name="Picture 3"/>
+                    <pic:cNvPicPr>
+                      <a:picLocks noChangeAspect="1" noChangeArrowheads="1"/>
+                    </pic:cNvPicPr>
+                  </pic:nvPicPr>
+                  <pic:blipFill>
+                    <a:blip r:embed="rId9">
+                      <a:extLst>
+                        <a:ext uri="{28A0092B-C50C-407E-A947-70E740481C1C}">
+                          <a14:useLocalDpi xmlns:a14="http://schemas.microsoft.com/office/drawing/2010/main" val="0"/>
+                        </a:ext>
+                      </a:extLst>
+                    </a:blip>
+                    <a:srcRect/>
+                    <a:stretch>
+                      <a:fillRect/>
+                    </a:stretch>
+                  </pic:blipFill>
+                  <pic:spPr bwMode="auto">
+                    <a:xfrm rot="5400000">
+                      <a:off x="0" y="0"/>
+                      <a:ext cx="8125274" cy="5811436"/>
+                    </a:xfrm>
+                    <a:prstGeom prst="rect">
+                      <a:avLst/>
+                    </a:prstGeom>
+                    <a:noFill/>
+                  </pic:spPr>
+                </pic:pic>
+              </a:graphicData>
+            </a:graphic>
+          </wp:inline>
+        </w:drawing>
+      </w:r>
+    </w:p>
+    <w:p>
+      <w:pPr>
+        <w:pStyle w:val="NoSpacing"/>
+        <w:jc w:val="center"/>
+        <w:rPr>
+          <w:rFonts w:cs="Times New Roman"/>
+        </w:rPr>
+      </w:pPr>
+      <w:r>
+        <w:rPr>
+          <w:rFonts w:cs="Times New Roman"/>
+          <w:noProof/>
+        </w:rPr>
+        <w:lastRenderedPageBreak/>
+        <w:drawing>
+          <wp:inline distT="0" distB="0" distL="0" distR="0" wp14:anchorId="4991F634">
+            <wp:extent cx="8161800" cy="5598871"/>
+            <wp:effectExtent l="5080" t="0" r="0" b="0"/>
+            <wp:docPr id="23" name="Picture 23"/>
+            <wp:cNvGraphicFramePr>
+              <a:graphicFrameLocks xmlns:a="http://schemas.openxmlformats.org/drawingml/2006/main" noChangeAspect="1"/>
+            </wp:cNvGraphicFramePr>
+            <a:graphic xmlns:a="http://schemas.openxmlformats.org/drawingml/2006/main">
+              <a:graphicData uri="http://schemas.openxmlformats.org/drawingml/2006/picture">
+                <pic:pic xmlns:pic="http://schemas.openxmlformats.org/drawingml/2006/picture">
+                  <pic:nvPicPr>
+                    <pic:cNvPr id="0" name="Picture 4"/>
+                    <pic:cNvPicPr>
+                      <a:picLocks noChangeAspect="1" noChangeArrowheads="1"/>
+                    </pic:cNvPicPr>
+                  </pic:nvPicPr>
+                  <pic:blipFill>
+                    <a:blip r:embed="rId10">
+                      <a:extLst>
+                        <a:ext uri="{28A0092B-C50C-407E-A947-70E740481C1C}">
+                          <a14:useLocalDpi xmlns:a14="http://schemas.microsoft.com/office/drawing/2010/main" val="0"/>
+                        </a:ext>
+                      </a:extLst>
+                    </a:blip>
+                    <a:srcRect/>
+                    <a:stretch>
+                      <a:fillRect/>
+                    </a:stretch>
+                  </pic:blipFill>
+                  <pic:spPr bwMode="auto">
+                    <a:xfrm rot="5400000">
+                      <a:off x="0" y="0"/>
+                      <a:ext cx="8165779" cy="5601600"/>
+                    </a:xfrm>
+                    <a:prstGeom prst="rect">
+                      <a:avLst/>
+                    </a:prstGeom>
+                    <a:noFill/>
+                  </pic:spPr>
+                </pic:pic>
+              </a:graphicData>
+            </a:graphic>
+          </wp:inline>
+        </w:drawing>
+      </w:r>
+    </w:p>
+    <w:p>
+      <w:pPr>
+        <w:pStyle w:val="NoSpacing"/>
+        <w:jc w:val="center"/>
+        <w:rPr>
+          <w:rFonts w:cs="Times New Roman"/>
+        </w:rPr>
+      </w:pPr>
+      <w:r>
+        <w:rPr>
+          <w:rFonts w:cs="Times New Roman"/>
+          <w:noProof/>
+        </w:rPr>
+        <w:lastRenderedPageBreak/>
+        <w:drawing>
+          <wp:inline distT="0" distB="0" distL="0" distR="0" wp14:anchorId="4122DDAF">
+            <wp:extent cx="8161646" cy="5506135"/>
+            <wp:effectExtent l="0" t="6033" r="5398" b="5397"/>
+            <wp:docPr id="31" name="Picture 31"/>
+            <wp:cNvGraphicFramePr>
+              <a:graphicFrameLocks xmlns:a="http://schemas.openxmlformats.org/drawingml/2006/main" noChangeAspect="1"/>
+            </wp:cNvGraphicFramePr>
+            <a:graphic xmlns:a="http://schemas.openxmlformats.org/drawingml/2006/main">
+              <a:graphicData uri="http://schemas.openxmlformats.org/drawingml/2006/picture">
+                <pic:pic xmlns:pic="http://schemas.openxmlformats.org/drawingml/2006/picture">
+                  <pic:nvPicPr>
+                    <pic:cNvPr id="0" name="Picture 6"/>
+                    <pic:cNvPicPr>
+                      <a:picLocks noChangeAspect="1" noChangeArrowheads="1"/>
+                    </pic:cNvPicPr>
+                  </pic:nvPicPr>
+                  <pic:blipFill>
+                    <a:blip r:embed="rId11">
+                      <a:extLst>
+                        <a:ext uri="{28A0092B-C50C-407E-A947-70E740481C1C}">
+                          <a14:useLocalDpi xmlns:a14="http://schemas.microsoft.com/office/drawing/2010/main" val="0"/>
+                        </a:ext>
+                      </a:extLst>
+                    </a:blip>
+                    <a:srcRect/>
+                    <a:stretch>
+                      <a:fillRect/>
+                    </a:stretch>
+                  </pic:blipFill>
+                  <pic:spPr bwMode="auto">
+                    <a:xfrm rot="5400000">
+                      <a:off x="0" y="0"/>
+                      <a:ext cx="8161612" cy="5506112"/>
+                    </a:xfrm>
+                    <a:prstGeom prst="rect">
+                      <a:avLst/>
+                    </a:prstGeom>
+                    <a:noFill/>
+                  </pic:spPr>
+                </pic:pic>
+              </a:graphicData>
+            </a:graphic>
+          </wp:inline>
+        </w:drawing>
+      </w:r>
+    </w:p>
+    <w:p>
+      <w:pPr>
+        <w:pStyle w:val="NoSpacing"/>
+        <w:jc w:val="center"/>
+        <w:rPr>
+          <w:rFonts w:cs="Times New Roman"/>
+        </w:rPr>
+      </w:pPr>
+      <w:r>
+        <w:rPr>
+          <w:rFonts w:cs="Times New Roman"/>
+          <w:noProof/>
+        </w:rPr>
+        <w:lastRenderedPageBreak/>
+        <w:drawing>
+          <wp:inline distT="0" distB="0" distL="0" distR="0" wp14:anchorId="20341D06">
+            <wp:extent cx="8091957" cy="5590370"/>
+            <wp:effectExtent l="0" t="6350" r="0" b="0"/>
+            <wp:docPr id="24" name="Picture 24"/>
+            <wp:cNvGraphicFramePr>
+              <a:graphicFrameLocks xmlns:a="http://schemas.openxmlformats.org/drawingml/2006/main" noChangeAspect="1"/>
+            </wp:cNvGraphicFramePr>
+            <a:graphic xmlns:a="http://schemas.openxmlformats.org/drawingml/2006/main">
+              <a:graphicData uri="http://schemas.openxmlformats.org/drawingml/2006/picture">
+                <pic:pic xmlns:pic="http://schemas.openxmlformats.org/drawingml/2006/picture">
+                  <pic:nvPicPr>
+                    <pic:cNvPr id="0" name="Picture 5"/>
+                    <pic:cNvPicPr>
+                      <a:picLocks noChangeAspect="1" noChangeArrowheads="1"/>
+                    </pic:cNvPicPr>
+                  </pic:nvPicPr>
+                  <pic:blipFill>
+                    <a:blip r:embed="rId12">
+                      <a:extLst>
+                        <a:ext uri="{28A0092B-C50C-407E-A947-70E740481C1C}">
+                          <a14:useLocalDpi xmlns:a14="http://schemas.microsoft.com/office/drawing/2010/main" val="0"/>
+                        </a:ext>
+                      </a:extLst>
+                    </a:blip>
+                    <a:srcRect/>
+                    <a:stretch>
+                      <a:fillRect/>
+                    </a:stretch>
+                  </pic:blipFill>
+                  <pic:spPr bwMode="auto">
+                    <a:xfrm rot="5400000">
+                      <a:off x="0" y="0"/>
+                      <a:ext cx="8094399" cy="5592057"/>
+                    </a:xfrm>
+                    <a:prstGeom prst="rect">
+                      <a:avLst/>
+                    </a:prstGeom>
+                    <a:noFill/>
+                  </pic:spPr>
+                </pic:pic>
+              </a:graphicData>
+            </a:graphic>
+          </wp:inline>
+        </w:drawing>
+      </w:r>
+    </w:p>
+    <w:p>
+      <w:pPr>
+        <w:pStyle w:val="NoSpacing"/>
+        <w:ind w:firstLine="720"/>
+        <w:rPr>
+          <w:rFonts w:cs="Times New Roman"/>
+        </w:rPr>
+      </w:pPr>
+      <w:r>
+        <w:rPr>
+          <w:rFonts w:cs="Times New Roman"/>
+        </w:rPr>
+        <w:lastRenderedPageBreak/>
+        <w:t xml:space="preserve">Even these initial data allow us to make some observations that might suggest something about the relative trustworthiness of different domains. However these data cannot stand </w:t>
+      </w:r>
+      <w:proofErr w:type="gramStart"/>
+      <w:r>
+        <w:rPr>
+          <w:rFonts w:cs="Times New Roman"/>
+        </w:rPr>
+        <w:t>on their own</w:t>
+      </w:r>
+      <w:proofErr w:type="gramEnd"/>
+      <w:r>
+        <w:rPr>
+          <w:rFonts w:cs="Times New Roman"/>
+        </w:rPr>
+        <w:t>. One bit of additional analysis which could potentially bring some reason to these data would be to compare different domains within broad categories such as shopping, news, entertainment, social networking, games, adult, arts, business, reference, and so on. The Alexa website offers 17 categories, but it is likely that this kind of categorical organization would be more meaningful with a larger sample size of websites.</w:t>
+      </w:r>
+    </w:p>
+    <w:p>
+      <w:pPr>
+        <w:pStyle w:val="NoSpacing"/>
+        <w:ind w:firstLine="720"/>
+        <w:rPr>
+          <w:rFonts w:cs="Times New Roman"/>
+        </w:rPr>
+      </w:pPr>
+    </w:p>
+    <w:p>
+      <w:pPr>
+        <w:pStyle w:val="NoSpacing"/>
+        <w:ind w:firstLine="720"/>
+        <w:rPr>
+          <w:rFonts w:cs="Times New Roman"/>
+        </w:rPr>
+      </w:pPr>
+      <w:r>
+        <w:rPr>
+          <w:rFonts w:cs="Times New Roman"/>
+        </w:rPr>
+        <w:t xml:space="preserve">Notice at the low end of both graph pairs there are roughly 20 sites which report no resources fetched and no resource bytes. </w:t>
+      </w:r>
+      <w:r>
+        <w:rPr>
+          <w:rFonts w:cs="Times New Roman"/>
+        </w:rPr>
+        <w:t xml:space="preserve">In the cases of these sites, the initial map.sh script and survey.js </w:t>
+      </w:r>
+      <w:proofErr w:type="spellStart"/>
+      <w:r>
+        <w:rPr>
+          <w:rFonts w:cs="Times New Roman"/>
+        </w:rPr>
+        <w:t>Slimer</w:t>
+      </w:r>
+      <w:proofErr w:type="spellEnd"/>
+      <w:r>
+        <w:rPr>
+          <w:rFonts w:cs="Times New Roman"/>
+        </w:rPr>
+        <w:t xml:space="preserve"> script were unable to successfully fetch the contents of the pages even once. Looking at these 20 sites, it appears that a large portion of them are social networking sites (Twitter, Tumblr, </w:t>
+      </w:r>
+      <w:proofErr w:type="spellStart"/>
+      <w:r>
+        <w:rPr>
+          <w:rFonts w:cs="Times New Roman"/>
+        </w:rPr>
+        <w:t>Instragram</w:t>
+      </w:r>
+      <w:proofErr w:type="spellEnd"/>
+      <w:r>
+        <w:rPr>
+          <w:rFonts w:cs="Times New Roman"/>
+        </w:rPr>
+        <w:t xml:space="preserve">, Facebook, </w:t>
+      </w:r>
+      <w:proofErr w:type="gramStart"/>
+      <w:r>
+        <w:rPr>
+          <w:rFonts w:cs="Times New Roman"/>
+        </w:rPr>
+        <w:t>LinkedIn</w:t>
+      </w:r>
+      <w:proofErr w:type="gramEnd"/>
+      <w:r>
+        <w:rPr>
+          <w:rFonts w:cs="Times New Roman"/>
+        </w:rPr>
+        <w:t xml:space="preserve">) or sites that otherwise require a log in (Yahoo, </w:t>
+      </w:r>
+      <w:proofErr w:type="spellStart"/>
+      <w:r>
+        <w:rPr>
+          <w:rFonts w:cs="Times New Roman"/>
+        </w:rPr>
+        <w:t>Paypal</w:t>
+      </w:r>
+      <w:proofErr w:type="spellEnd"/>
+      <w:r>
+        <w:rPr>
+          <w:rFonts w:cs="Times New Roman"/>
+        </w:rPr>
+        <w:t xml:space="preserve">, Live). My hypothesis is that these sites may be especially conscious of meddling by bots, and therefore have protections in place to prevent utilities like </w:t>
+      </w:r>
+      <w:proofErr w:type="spellStart"/>
+      <w:r>
+        <w:rPr>
+          <w:rFonts w:cs="Times New Roman"/>
+        </w:rPr>
+        <w:t>SlimerJS</w:t>
+      </w:r>
+      <w:proofErr w:type="spellEnd"/>
+      <w:r>
+        <w:rPr>
+          <w:rFonts w:cs="Times New Roman"/>
+        </w:rPr>
+        <w:t xml:space="preserve"> from fetching and manipulating contents of pages within their domains. These sites which the analysis was unable to fetch are not included in the next set of graphs.</w:t>
+      </w:r>
+    </w:p>
+    <w:p>
+      <w:pPr>
+        <w:pStyle w:val="NoSpacing"/>
+        <w:rPr>
+          <w:rFonts w:cs="Times New Roman"/>
+        </w:rPr>
+      </w:pPr>
+    </w:p>
+    <w:p>
+      <w:pPr>
+        <w:pStyle w:val="NoSpacing"/>
+        <w:ind w:firstLine="720"/>
+        <w:rPr>
+          <w:rFonts w:cs="Times New Roman"/>
+        </w:rPr>
+      </w:pPr>
+      <w:r>
+        <w:rPr>
+          <w:rFonts w:cs="Times New Roman"/>
+        </w:rPr>
+        <w:t>The following set of graphs present the average percent of consistent resources out of the total by site and then the average percent of consistent bytes by site.</w:t>
+      </w:r>
+    </w:p>
+    <w:p>
+      <w:pPr>
+        <w:rPr>
+          <w:rFonts w:cs="Times New Roman"/>
+        </w:rPr>
+      </w:pPr>
+      <w:r>
+        <w:rPr>
+          <w:rFonts w:cs="Times New Roman"/>
+        </w:rPr>
+        <w:br w:type="page"/>
+      </w:r>
+    </w:p>
+    <w:p>
+      <w:pPr>
+        <w:pStyle w:val="NoSpacing"/>
+        <w:jc w:val="center"/>
+        <w:rPr>
+          <w:rFonts w:cs="Times New Roman"/>
+        </w:rPr>
+      </w:pPr>
+      <w:r>
+        <w:rPr>
+          <w:rFonts w:cs="Times New Roman"/>
+          <w:noProof/>
+        </w:rPr>
+        <w:lastRenderedPageBreak/>
+        <w:drawing>
+          <wp:inline distT="0" distB="0" distL="0" distR="0" wp14:anchorId="25F45657">
+            <wp:extent cx="8173343" cy="5760818"/>
+            <wp:effectExtent l="6033" t="0" r="5397" b="5398"/>
+            <wp:docPr id="45" name="Picture 45"/>
+            <wp:cNvGraphicFramePr>
+              <a:graphicFrameLocks xmlns:a="http://schemas.openxmlformats.org/drawingml/2006/main" noChangeAspect="1"/>
+            </wp:cNvGraphicFramePr>
+            <a:graphic xmlns:a="http://schemas.openxmlformats.org/drawingml/2006/main">
+              <a:graphicData uri="http://schemas.openxmlformats.org/drawingml/2006/picture">
+                <pic:pic xmlns:pic="http://schemas.openxmlformats.org/drawingml/2006/picture">
+                  <pic:nvPicPr>
+                    <pic:cNvPr id="0" name="Picture 7"/>
+                    <pic:cNvPicPr>
+                      <a:picLocks noChangeAspect="1" noChangeArrowheads="1"/>
+                    </pic:cNvPicPr>
+                  </pic:nvPicPr>
+                  <pic:blipFill>
+                    <a:blip r:embed="rId13">
+                      <a:extLst>
+                        <a:ext uri="{28A0092B-C50C-407E-A947-70E740481C1C}">
+                          <a14:useLocalDpi xmlns:a14="http://schemas.microsoft.com/office/drawing/2010/main" val="0"/>
+                        </a:ext>
+                      </a:extLst>
+                    </a:blip>
+                    <a:srcRect/>
+                    <a:stretch>
+                      <a:fillRect/>
+                    </a:stretch>
+                  </pic:blipFill>
+                  <pic:spPr bwMode="auto">
+                    <a:xfrm rot="5400000">
+                      <a:off x="0" y="0"/>
+                      <a:ext cx="8170171" cy="5758582"/>
+                    </a:xfrm>
+                    <a:prstGeom prst="rect">
+                      <a:avLst/>
+                    </a:prstGeom>
+                    <a:noFill/>
+                  </pic:spPr>
+                </pic:pic>
+              </a:graphicData>
+            </a:graphic>
+          </wp:inline>
+        </w:drawing>
+      </w:r>
+    </w:p>
+    <w:p>
+      <w:pPr>
+        <w:pStyle w:val="NoSpacing"/>
+        <w:jc w:val="center"/>
+        <w:rPr>
+          <w:rFonts w:cs="Times New Roman"/>
+        </w:rPr>
+      </w:pPr>
+      <w:r>
+        <w:rPr>
+          <w:rFonts w:cs="Times New Roman"/>
+          <w:noProof/>
+        </w:rPr>
+        <w:lastRenderedPageBreak/>
+        <w:drawing>
+          <wp:inline distT="0" distB="0" distL="0" distR="0" wp14:anchorId="6A9EF017">
+            <wp:extent cx="8331818" cy="5935327"/>
+            <wp:effectExtent l="0" t="1905" r="0" b="0"/>
+            <wp:docPr id="48" name="Picture 48"/>
+            <wp:cNvGraphicFramePr>
+              <a:graphicFrameLocks xmlns:a="http://schemas.openxmlformats.org/drawingml/2006/main" noChangeAspect="1"/>
+            </wp:cNvGraphicFramePr>
+            <a:graphic xmlns:a="http://schemas.openxmlformats.org/drawingml/2006/main">
+              <a:graphicData uri="http://schemas.openxmlformats.org/drawingml/2006/picture">
+                <pic:pic xmlns:pic="http://schemas.openxmlformats.org/drawingml/2006/picture">
+                  <pic:nvPicPr>
+                    <pic:cNvPr id="0" name="Picture 9"/>
+                    <pic:cNvPicPr>
+                      <a:picLocks noChangeAspect="1" noChangeArrowheads="1"/>
+                    </pic:cNvPicPr>
+                  </pic:nvPicPr>
+                  <pic:blipFill>
+                    <a:blip r:embed="rId14">
+                      <a:extLst>
+                        <a:ext uri="{28A0092B-C50C-407E-A947-70E740481C1C}">
+                          <a14:useLocalDpi xmlns:a14="http://schemas.microsoft.com/office/drawing/2010/main" val="0"/>
+                        </a:ext>
+                      </a:extLst>
+                    </a:blip>
+                    <a:srcRect/>
+                    <a:stretch>
+                      <a:fillRect/>
+                    </a:stretch>
+                  </pic:blipFill>
+                  <pic:spPr bwMode="auto">
+                    <a:xfrm rot="5400000">
+                      <a:off x="0" y="0"/>
+                      <a:ext cx="8331215" cy="5934897"/>
+                    </a:xfrm>
+                    <a:prstGeom prst="rect">
+                      <a:avLst/>
+                    </a:prstGeom>
+                    <a:noFill/>
+                  </pic:spPr>
+                </pic:pic>
+              </a:graphicData>
+            </a:graphic>
+          </wp:inline>
+        </w:drawing>
+      </w:r>
+    </w:p>
+    <w:p>
+      <w:pPr>
+        <w:pStyle w:val="NoSpacing"/>
+        <w:jc w:val="center"/>
+        <w:rPr>
+          <w:rFonts w:cs="Times New Roman"/>
+        </w:rPr>
+      </w:pPr>
+      <w:r>
+        <w:rPr>
+          <w:rFonts w:cs="Times New Roman"/>
+          <w:noProof/>
+        </w:rPr>
+        <w:lastRenderedPageBreak/>
+        <w:drawing>
+          <wp:inline distT="0" distB="0" distL="0" distR="0" wp14:anchorId="1A11EEAC">
+            <wp:extent cx="8206763" cy="5673858"/>
+            <wp:effectExtent l="9207" t="0" r="0" b="0"/>
+            <wp:docPr id="49" name="Picture 49"/>
+            <wp:cNvGraphicFramePr>
+              <a:graphicFrameLocks xmlns:a="http://schemas.openxmlformats.org/drawingml/2006/main" noChangeAspect="1"/>
+            </wp:cNvGraphicFramePr>
+            <a:graphic xmlns:a="http://schemas.openxmlformats.org/drawingml/2006/main">
+              <a:graphicData uri="http://schemas.openxmlformats.org/drawingml/2006/picture">
+                <pic:pic xmlns:pic="http://schemas.openxmlformats.org/drawingml/2006/picture">
+                  <pic:nvPicPr>
+                    <pic:cNvPr id="0" name="Picture 10"/>
+                    <pic:cNvPicPr>
+                      <a:picLocks noChangeAspect="1" noChangeArrowheads="1"/>
+                    </pic:cNvPicPr>
+                  </pic:nvPicPr>
+                  <pic:blipFill>
+                    <a:blip r:embed="rId15">
+                      <a:extLst>
+                        <a:ext uri="{28A0092B-C50C-407E-A947-70E740481C1C}">
+                          <a14:useLocalDpi xmlns:a14="http://schemas.microsoft.com/office/drawing/2010/main" val="0"/>
+                        </a:ext>
+                      </a:extLst>
+                    </a:blip>
+                    <a:srcRect/>
+                    <a:stretch>
+                      <a:fillRect/>
+                    </a:stretch>
+                  </pic:blipFill>
+                  <pic:spPr bwMode="auto">
+                    <a:xfrm rot="5400000">
+                      <a:off x="0" y="0"/>
+                      <a:ext cx="8215177" cy="5679675"/>
+                    </a:xfrm>
+                    <a:prstGeom prst="rect">
+                      <a:avLst/>
+                    </a:prstGeom>
+                    <a:noFill/>
+                  </pic:spPr>
+                </pic:pic>
+              </a:graphicData>
+            </a:graphic>
+          </wp:inline>
+        </w:drawing>
+      </w:r>
+    </w:p>
+    <w:p>
+      <w:pPr>
+        <w:pStyle w:val="NoSpacing"/>
+        <w:jc w:val="center"/>
+        <w:rPr>
+          <w:rFonts w:cs="Times New Roman"/>
+        </w:rPr>
+      </w:pPr>
+      <w:r>
+        <w:rPr>
+          <w:rFonts w:cs="Times New Roman"/>
+          <w:noProof/>
+        </w:rPr>
+        <w:lastRenderedPageBreak/>
+        <w:drawing>
+          <wp:inline distT="0" distB="0" distL="0" distR="0" wp14:anchorId="6A20662E">
+            <wp:extent cx="8110673" cy="5689238"/>
+            <wp:effectExtent l="0" t="8573" r="0" b="0"/>
+            <wp:docPr id="50" name="Picture 50"/>
+            <wp:cNvGraphicFramePr>
+              <a:graphicFrameLocks xmlns:a="http://schemas.openxmlformats.org/drawingml/2006/main" noChangeAspect="1"/>
+            </wp:cNvGraphicFramePr>
+            <a:graphic xmlns:a="http://schemas.openxmlformats.org/drawingml/2006/main">
+              <a:graphicData uri="http://schemas.openxmlformats.org/drawingml/2006/picture">
+                <pic:pic xmlns:pic="http://schemas.openxmlformats.org/drawingml/2006/picture">
+                  <pic:nvPicPr>
+                    <pic:cNvPr id="0" name="Picture 11"/>
+                    <pic:cNvPicPr>
+                      <a:picLocks noChangeAspect="1" noChangeArrowheads="1"/>
+                    </pic:cNvPicPr>
+                  </pic:nvPicPr>
+                  <pic:blipFill>
+                    <a:blip r:embed="rId16">
+                      <a:extLst>
+                        <a:ext uri="{28A0092B-C50C-407E-A947-70E740481C1C}">
+                          <a14:useLocalDpi xmlns:a14="http://schemas.microsoft.com/office/drawing/2010/main" val="0"/>
+                        </a:ext>
+                      </a:extLst>
+                    </a:blip>
+                    <a:srcRect/>
+                    <a:stretch>
+                      <a:fillRect/>
+                    </a:stretch>
+                  </pic:blipFill>
+                  <pic:spPr bwMode="auto">
+                    <a:xfrm rot="5400000">
+                      <a:off x="0" y="0"/>
+                      <a:ext cx="8118183" cy="5694506"/>
+                    </a:xfrm>
+                    <a:prstGeom prst="rect">
+                      <a:avLst/>
+                    </a:prstGeom>
+                    <a:noFill/>
+                  </pic:spPr>
+                </pic:pic>
+              </a:graphicData>
+            </a:graphic>
+          </wp:inline>
+        </w:drawing>
+      </w:r>
+    </w:p>
+    <w:p>
+      <w:pPr>
+        <w:pStyle w:val="NoSpacing"/>
+        <w:ind w:firstLine="720"/>
+        <w:rPr>
+          <w:rFonts w:cs="Times New Roman"/>
+        </w:rPr>
+      </w:pPr>
+      <w:r>
+        <w:rPr>
+          <w:rFonts w:cs="Times New Roman"/>
+        </w:rPr>
+        <w:lastRenderedPageBreak/>
+        <w:t xml:space="preserve">In these graphs unlike in the first sets of graphs, I made sure to keep the axes constant so that the graphs are less misleading when viewed together. I should point out that onclickads.net is not included in these data by accident; </w:t>
+      </w:r>
+      <w:proofErr w:type="gramStart"/>
+      <w:r>
+        <w:rPr>
+          <w:rFonts w:cs="Times New Roman"/>
+        </w:rPr>
+        <w:t>It</w:t>
+      </w:r>
+      <w:proofErr w:type="gramEnd"/>
+      <w:r>
+        <w:rPr>
+          <w:rFonts w:cs="Times New Roman"/>
+        </w:rPr>
+        <w:t xml:space="preserve"> was successfully fetched and it did in fact have no consistent resources across all fetches.</w:t>
+      </w:r>
+    </w:p>
+    <w:p>
+      <w:pPr>
+        <w:pStyle w:val="NoSpacing"/>
+        <w:ind w:firstLine="720"/>
+        <w:rPr>
+          <w:rFonts w:cs="Times New Roman"/>
+        </w:rPr>
+      </w:pPr>
+    </w:p>
+    <w:p>
+      <w:pPr>
+        <w:pStyle w:val="NoSpacing"/>
+        <w:ind w:firstLine="720"/>
+        <w:rPr>
+          <w:rFonts w:cs="Times New Roman"/>
+        </w:rPr>
+      </w:pPr>
+      <w:r>
+        <w:rPr>
+          <w:rFonts w:cs="Times New Roman"/>
+        </w:rPr>
+        <w:t xml:space="preserve">One thing that is immediately obvious is that there are more sites with a close to 100% resource consistency rate by byte than there are by number. Additionally, there are several more sites that have an 100% consistency rate by byte than there are which have </w:t>
+      </w:r>
+      <w:proofErr w:type="gramStart"/>
+      <w:r>
+        <w:rPr>
+          <w:rFonts w:cs="Times New Roman"/>
+        </w:rPr>
+        <w:t>an</w:t>
+      </w:r>
+      <w:proofErr w:type="gramEnd"/>
+      <w:r>
+        <w:rPr>
+          <w:rFonts w:cs="Times New Roman"/>
+        </w:rPr>
+        <w:t xml:space="preserve"> 100% consistency rate by number. This is because failed resources are counted in consistency by number of resource URLs but don’t factor into number of resource bytes, because failed resources are stored as having a size of 0.</w:t>
+      </w:r>
+      <w:r>
+        <w:rPr>
+          <w:rFonts w:cs="Times New Roman"/>
+        </w:rPr>
+        <w:t xml:space="preserve"> It is also important to note that some of the domains at or near the top of the % consistency charts are very low in the raw number of resources charts. Being 100% consistent seems somewhat less meaningful in the case of sites like Baidu.com, whose total resource bytes came in at a puny 81 bytes (which is surprising, and could indicate that the fetch script did not perform as intended in this case).</w:t>
+      </w:r>
+    </w:p>
+    <w:p>
+      <w:pPr>
+        <w:pStyle w:val="NoSpacing"/>
+        <w:ind w:firstLine="720"/>
+        <w:rPr>
+          <w:rFonts w:cs="Times New Roman"/>
+        </w:rPr>
+      </w:pPr>
+    </w:p>
+    <w:p>
+      <w:pPr>
+        <w:pStyle w:val="NoSpacing"/>
+        <w:ind w:firstLine="720"/>
+        <w:rPr>
+          <w:rFonts w:cs="Times New Roman"/>
+        </w:rPr>
+      </w:pPr>
+      <w:r>
+        <w:rPr>
+          <w:rFonts w:cs="Times New Roman"/>
+        </w:rPr>
+        <w:t>It is also interesting that there is a sharp cliff at the low end of both of these graph pair</w:t>
+      </w:r>
+      <w:r>
+        <w:rPr>
+          <w:rFonts w:cs="Times New Roman"/>
+        </w:rPr>
+        <w:t>s</w:t>
+      </w:r>
+      <w:r>
+        <w:rPr>
+          <w:rFonts w:cs="Times New Roman"/>
+        </w:rPr>
+        <w:t>, suggesting that something might be fundamentally different about how those sites on the low end manage resources.</w:t>
+      </w:r>
+      <w:r>
+        <w:rPr>
+          <w:rFonts w:cs="Times New Roman"/>
+        </w:rPr>
+        <w:t xml:space="preserve"> One final takeaway is that it is potentially reassuring that the percentage of consistent bytes tends to be higher than the percentage of consistent URLs. This suggests that a good portion of the content seen by viewers of these top 100 websites is fairly consistent across fetches. On the other hand, any inconsistency is cause for concern, and it does not necessarily require a lot of resource bytes for a website to engage in potentially untrustworthy behavior.</w:t>
+      </w:r>
+    </w:p>
+    <w:p>
+      <w:pPr>
+        <w:pStyle w:val="NoSpacing"/>
+        <w:ind w:firstLine="720"/>
+        <w:rPr>
+          <w:rFonts w:cs="Times New Roman"/>
+        </w:rPr>
+      </w:pPr>
+    </w:p>
+    <w:p>
+      <w:pPr>
+        <w:pStyle w:val="NoSpacing"/>
+        <w:rPr>
+          <w:rFonts w:cs="Times New Roman"/>
+          <w:b/>
+          <w:sz w:val="28"/>
+        </w:rPr>
+      </w:pPr>
+      <w:r>
+        <w:rPr>
+          <w:rFonts w:cs="Times New Roman"/>
+          <w:b/>
+          <w:sz w:val="28"/>
+        </w:rPr>
+        <w:t>III.2 Synonym URL sets and Reduced URL Evaluation</w:t>
+      </w:r>
+    </w:p>
+    <w:p>
+      <w:pPr>
+        <w:pStyle w:val="NoSpacing"/>
+        <w:rPr>
+          <w:rFonts w:cs="Times New Roman"/>
+        </w:rPr>
+      </w:pPr>
+    </w:p>
+    <w:p>
+      <w:pPr>
+        <w:pStyle w:val="NoSpacing"/>
+        <w:ind w:firstLine="720"/>
+        <w:rPr>
+          <w:rFonts w:cs="Times New Roman"/>
+        </w:rPr>
+      </w:pPr>
+      <w:r>
+        <w:rPr>
+          <w:rFonts w:cs="Times New Roman"/>
+        </w:rPr>
+        <w:t xml:space="preserve">The next set of graphs </w:t>
+      </w:r>
+      <w:r>
+        <w:rPr>
+          <w:rFonts w:cs="Times New Roman"/>
+        </w:rPr>
+        <w:t>look</w:t>
+      </w:r>
+      <w:r>
+        <w:rPr>
+          <w:rFonts w:cs="Times New Roman"/>
+        </w:rPr>
+        <w:t>s</w:t>
+      </w:r>
+      <w:r>
+        <w:rPr>
+          <w:rFonts w:cs="Times New Roman"/>
+        </w:rPr>
+        <w:t xml:space="preserve"> at the number of </w:t>
+      </w:r>
+      <w:r>
+        <w:rPr>
+          <w:rFonts w:cs="Times New Roman"/>
+        </w:rPr>
+        <w:t>synonym URL sets and reduced URLs for each site. In particular, these graphs give a sense of the general ratio of reduced URLs to synonym URL sets. In most cases, a synonym URL sets can be reduced to only one or two structural templates. These graphs are highly redundant but provide several ways to conceptualize the data.</w:t>
+      </w:r>
+    </w:p>
+    <w:p>
+      <w:pPr>
+        <w:pStyle w:val="NoSpacing"/>
+        <w:rPr>
+          <w:rFonts w:cs="Times New Roman"/>
+        </w:rPr>
+      </w:pPr>
+    </w:p>
+    <w:p>
+      <w:pPr>
+        <w:pStyle w:val="NoSpacing"/>
+        <w:rPr>
+          <w:rFonts w:cs="Times New Roman"/>
+        </w:rPr>
+      </w:pPr>
+    </w:p>
+    <w:p>
+      <w:pPr>
+        <w:pStyle w:val="NoSpacing"/>
+        <w:jc w:val="center"/>
+        <w:rPr>
+          <w:rFonts w:cs="Times New Roman"/>
+        </w:rPr>
+      </w:pPr>
+      <w:r>
+        <w:rPr>
+          <w:noProof/>
+        </w:rPr>
+        <w:lastRenderedPageBreak/>
+        <w:drawing>
+          <wp:inline distT="0" distB="0" distL="0" distR="0" wp14:anchorId="6979D343" wp14:editId="0B086314">
+            <wp:extent cx="5155324" cy="3529521"/>
+            <wp:effectExtent l="0" t="0" r="26670" b="13970"/>
+            <wp:docPr id="52" name="Chart 52"/>
+            <wp:cNvGraphicFramePr/>
+            <a:graphic xmlns:a="http://schemas.openxmlformats.org/drawingml/2006/main">
+              <a:graphicData uri="http://schemas.openxmlformats.org/drawingml/2006/chart">
+                <c:chart xmlns:c="http://schemas.openxmlformats.org/drawingml/2006/chart" xmlns:r="http://schemas.openxmlformats.org/officeDocument/2006/relationships" r:id="rId17"/>
+              </a:graphicData>
+            </a:graphic>
+          </wp:inline>
+        </w:drawing>
+      </w:r>
+    </w:p>
+    <w:p>
+      <w:pPr>
+        <w:pStyle w:val="NoSpacing"/>
+        <w:jc w:val="center"/>
+        <w:rPr>
+          <w:rFonts w:cs="Times New Roman"/>
+        </w:rPr>
+      </w:pPr>
+    </w:p>
+    <w:p>
+      <w:pPr>
+        <w:pStyle w:val="NoSpacing"/>
+        <w:jc w:val="center"/>
+        <w:rPr>
+          <w:rFonts w:cs="Times New Roman"/>
+        </w:rPr>
+      </w:pPr>
+    </w:p>
+    <w:p>
+      <w:pPr>
+        <w:pStyle w:val="NoSpacing"/>
+        <w:jc w:val="center"/>
+        <w:rPr>
+          <w:rFonts w:cs="Times New Roman"/>
+        </w:rPr>
+      </w:pPr>
+    </w:p>
+    <w:p>
+      <w:pPr>
+        <w:pStyle w:val="NoSpacing"/>
+        <w:jc w:val="center"/>
+        <w:rPr>
+          <w:rFonts w:cs="Times New Roman"/>
+        </w:rPr>
+      </w:pPr>
+      <w:r>
+        <w:rPr>
+          <w:noProof/>
+        </w:rPr>
+        <w:drawing>
+          <wp:inline distT="0" distB="0" distL="0" distR="0" wp14:anchorId="640FA5B4" wp14:editId="72E0F48E">
+            <wp:extent cx="5265683" cy="3515710"/>
+            <wp:effectExtent l="0" t="0" r="11430" b="27940"/>
+            <wp:docPr id="54" name="Chart 54"/>
+            <wp:cNvGraphicFramePr/>
+            <a:graphic xmlns:a="http://schemas.openxmlformats.org/drawingml/2006/main">
+              <a:graphicData uri="http://schemas.openxmlformats.org/drawingml/2006/chart">
+                <c:chart xmlns:c="http://schemas.openxmlformats.org/drawingml/2006/chart" xmlns:r="http://schemas.openxmlformats.org/officeDocument/2006/relationships" r:id="rId18"/>
+              </a:graphicData>
+            </a:graphic>
+          </wp:inline>
+        </w:drawing>
+      </w:r>
+    </w:p>
+    <w:p>
+      <w:pPr>
+        <w:pStyle w:val="NoSpacing"/>
+        <w:jc w:val="center"/>
+        <w:rPr>
+          <w:rFonts w:cs="Times New Roman"/>
+        </w:rPr>
+      </w:pPr>
+    </w:p>
+    <w:p>
+      <w:pPr>
+        <w:pStyle w:val="NoSpacing"/>
+        <w:jc w:val="center"/>
+        <w:rPr>
+          <w:rFonts w:cs="Times New Roman"/>
+        </w:rPr>
+      </w:pPr>
+    </w:p>
+    <w:p>
+      <w:pPr>
+        <w:pStyle w:val="NoSpacing"/>
+        <w:jc w:val="center"/>
+        <w:rPr>
+          <w:rFonts w:cs="Times New Roman"/>
+        </w:rPr>
+      </w:pPr>
+      <w:r>
+        <w:rPr>
+          <w:rFonts w:cs="Times New Roman"/>
+          <w:noProof/>
+        </w:rPr>
+        <w:lastRenderedPageBreak/>
+        <w:drawing>
+          <wp:inline distT="0" distB="0" distL="0" distR="0" wp14:anchorId="14659020">
+            <wp:extent cx="8128600" cy="5633824"/>
+            <wp:effectExtent l="8890" t="0" r="0" b="0"/>
+            <wp:docPr id="55" name="Picture 55"/>
+            <wp:cNvGraphicFramePr>
+              <a:graphicFrameLocks xmlns:a="http://schemas.openxmlformats.org/drawingml/2006/main" noChangeAspect="1"/>
+            </wp:cNvGraphicFramePr>
+            <a:graphic xmlns:a="http://schemas.openxmlformats.org/drawingml/2006/main">
+              <a:graphicData uri="http://schemas.openxmlformats.org/drawingml/2006/picture">
+                <pic:pic xmlns:pic="http://schemas.openxmlformats.org/drawingml/2006/picture">
+                  <pic:nvPicPr>
+                    <pic:cNvPr id="0" name="Picture 12"/>
+                    <pic:cNvPicPr>
+                      <a:picLocks noChangeAspect="1" noChangeArrowheads="1"/>
+                    </pic:cNvPicPr>
+                  </pic:nvPicPr>
+                  <pic:blipFill>
+                    <a:blip r:embed="rId19">
+                      <a:extLst>
+                        <a:ext uri="{28A0092B-C50C-407E-A947-70E740481C1C}">
+                          <a14:useLocalDpi xmlns:a14="http://schemas.microsoft.com/office/drawing/2010/main" val="0"/>
+                        </a:ext>
+                      </a:extLst>
+                    </a:blip>
+                    <a:srcRect/>
+                    <a:stretch>
+                      <a:fillRect/>
+                    </a:stretch>
+                  </pic:blipFill>
+                  <pic:spPr bwMode="auto">
+                    <a:xfrm rot="5400000">
+                      <a:off x="0" y="0"/>
+                      <a:ext cx="8125924" cy="5631970"/>
+                    </a:xfrm>
+                    <a:prstGeom prst="rect">
+                      <a:avLst/>
+                    </a:prstGeom>
+                    <a:noFill/>
+                  </pic:spPr>
+                </pic:pic>
+              </a:graphicData>
+            </a:graphic>
+          </wp:inline>
+        </w:drawing>
+      </w:r>
+    </w:p>
+    <w:p>
+      <w:pPr>
+        <w:pStyle w:val="NoSpacing"/>
+        <w:jc w:val="center"/>
+        <w:rPr>
+          <w:rFonts w:cs="Times New Roman"/>
+        </w:rPr>
+      </w:pPr>
+      <w:r>
+        <w:rPr>
+          <w:rFonts w:cs="Times New Roman"/>
+          <w:noProof/>
+        </w:rPr>
+        <w:lastRenderedPageBreak/>
+        <w:drawing>
+          <wp:inline distT="0" distB="0" distL="0" distR="0" wp14:anchorId="668D2FB1">
+            <wp:extent cx="8055043" cy="5631706"/>
+            <wp:effectExtent l="0" t="7302" r="0" b="0"/>
+            <wp:docPr id="59" name="Picture 59"/>
+            <wp:cNvGraphicFramePr>
+              <a:graphicFrameLocks xmlns:a="http://schemas.openxmlformats.org/drawingml/2006/main" noChangeAspect="1"/>
+            </wp:cNvGraphicFramePr>
+            <a:graphic xmlns:a="http://schemas.openxmlformats.org/drawingml/2006/main">
+              <a:graphicData uri="http://schemas.openxmlformats.org/drawingml/2006/picture">
+                <pic:pic xmlns:pic="http://schemas.openxmlformats.org/drawingml/2006/picture">
+                  <pic:nvPicPr>
+                    <pic:cNvPr id="0" name="Picture 14"/>
+                    <pic:cNvPicPr>
+                      <a:picLocks noChangeAspect="1" noChangeArrowheads="1"/>
+                    </pic:cNvPicPr>
+                  </pic:nvPicPr>
+                  <pic:blipFill>
+                    <a:blip r:embed="rId20" cstate="print">
+                      <a:extLst>
+                        <a:ext uri="{28A0092B-C50C-407E-A947-70E740481C1C}">
+                          <a14:useLocalDpi xmlns:a14="http://schemas.microsoft.com/office/drawing/2010/main" val="0"/>
+                        </a:ext>
+                      </a:extLst>
+                    </a:blip>
+                    <a:srcRect/>
+                    <a:stretch>
+                      <a:fillRect/>
+                    </a:stretch>
+                  </pic:blipFill>
+                  <pic:spPr bwMode="auto">
+                    <a:xfrm rot="5400000">
+                      <a:off x="0" y="0"/>
+                      <a:ext cx="8065024" cy="5638684"/>
+                    </a:xfrm>
+                    <a:prstGeom prst="rect">
+                      <a:avLst/>
+                    </a:prstGeom>
+                    <a:noFill/>
+                  </pic:spPr>
+                </pic:pic>
+              </a:graphicData>
+            </a:graphic>
+          </wp:inline>
+        </w:drawing>
+      </w:r>
+    </w:p>
+    <w:p>
+      <w:pPr>
+        <w:pStyle w:val="NoSpacing"/>
+        <w:jc w:val="center"/>
+        <w:rPr>
+          <w:rFonts w:cs="Times New Roman"/>
+        </w:rPr>
+      </w:pPr>
+      <w:r>
+        <w:rPr>
+          <w:noProof/>
+        </w:rPr>
+        <w:lastRenderedPageBreak/>
+        <w:drawing>
+          <wp:inline distT="0" distB="0" distL="0" distR="0" wp14:anchorId="669E6597" wp14:editId="1D4B0CD7">
+            <wp:extent cx="5076826" cy="3352799"/>
+            <wp:effectExtent l="0" t="0" r="9525" b="19685"/>
+            <wp:docPr id="57" name="Chart 57"/>
+            <wp:cNvGraphicFramePr/>
+            <a:graphic xmlns:a="http://schemas.openxmlformats.org/drawingml/2006/main">
+              <a:graphicData uri="http://schemas.openxmlformats.org/drawingml/2006/chart">
+                <c:chart xmlns:c="http://schemas.openxmlformats.org/drawingml/2006/chart" xmlns:r="http://schemas.openxmlformats.org/officeDocument/2006/relationships" r:id="rId21"/>
+              </a:graphicData>
+            </a:graphic>
+          </wp:inline>
+        </w:drawing>
+      </w:r>
+    </w:p>
+    <w:p>
+      <w:pPr>
+        <w:pStyle w:val="NoSpacing"/>
+        <w:jc w:val="center"/>
+        <w:rPr>
+          <w:rFonts w:cs="Times New Roman"/>
+        </w:rPr>
+      </w:pPr>
+    </w:p>
+    <w:p>
+      <w:pPr>
+        <w:pStyle w:val="NoSpacing"/>
+        <w:jc w:val="center"/>
+        <w:rPr>
+          <w:rFonts w:cs="Times New Roman"/>
+        </w:rPr>
+      </w:pPr>
+      <w:r>
+        <w:rPr>
+          <w:noProof/>
+        </w:rPr>
+        <w:drawing>
+          <wp:inline distT="0" distB="0" distL="0" distR="0" wp14:anchorId="4F34703A" wp14:editId="1BA86AD4">
+            <wp:extent cx="5067300" cy="3171825"/>
+            <wp:effectExtent l="0" t="0" r="19050" b="9525"/>
+            <wp:docPr id="56" name="Chart 56"/>
+            <wp:cNvGraphicFramePr/>
+            <a:graphic xmlns:a="http://schemas.openxmlformats.org/drawingml/2006/main">
+              <a:graphicData uri="http://schemas.openxmlformats.org/drawingml/2006/chart">
+                <c:chart xmlns:c="http://schemas.openxmlformats.org/drawingml/2006/chart" xmlns:r="http://schemas.openxmlformats.org/officeDocument/2006/relationships" r:id="rId22"/>
+              </a:graphicData>
+            </a:graphic>
+          </wp:inline>
+        </w:drawing>
+      </w:r>
+    </w:p>
+    <w:p>
+      <w:pPr>
+        <w:pStyle w:val="NoSpacing"/>
+        <w:jc w:val="center"/>
+        <w:rPr>
+          <w:rFonts w:cs="Times New Roman"/>
+        </w:rPr>
+      </w:pPr>
+    </w:p>
+    <w:p>
+      <w:pPr>
+        <w:pStyle w:val="NoSpacing"/>
+        <w:rPr>
+          <w:rFonts w:cs="Times New Roman"/>
+        </w:rPr>
+      </w:pPr>
+      <w:r>
+        <w:rPr>
+          <w:rFonts w:cs="Times New Roman"/>
+        </w:rPr>
+        <w:tab/>
+      </w:r>
+    </w:p>
+    <w:p>
+      <w:pPr>
+        <w:pStyle w:val="NoSpacing"/>
+        <w:ind w:firstLine="720"/>
+        <w:rPr>
+          <w:rFonts w:cs="Times New Roman"/>
+        </w:rPr>
+      </w:pPr>
+      <w:r>
+        <w:rPr>
+          <w:rFonts w:cs="Times New Roman"/>
+        </w:rPr>
+        <w:t xml:space="preserve">Keep in mind that other than the graph showing number of synonym URLs compared to total resources, none of these graphs take into account sites for which no synonym URLs were identified. </w:t>
+      </w:r>
+      <w:r>
+        <w:rPr>
+          <w:rFonts w:cs="Times New Roman"/>
+        </w:rPr>
+        <w:t xml:space="preserve">The key takeaway from these data is that the number of synonym URLs varies widely </w:t>
+      </w:r>
+      <w:r>
+        <w:rPr>
+          <w:rFonts w:cs="Times New Roman"/>
+        </w:rPr>
+        <w:t>from site to site but usually remains small relative to the total number of resources for the site.</w:t>
+      </w:r>
+    </w:p>
+    <w:p>
+      <w:pPr>
+        <w:pStyle w:val="NoSpacing"/>
+        <w:ind w:firstLine="720"/>
+        <w:rPr>
+          <w:rFonts w:cs="Times New Roman"/>
+        </w:rPr>
+      </w:pPr>
+    </w:p>
+    <w:p>
+      <w:pPr>
+        <w:pStyle w:val="NoSpacing"/>
+        <w:ind w:firstLine="720"/>
+        <w:rPr>
+          <w:rFonts w:cs="Times New Roman"/>
+        </w:rPr>
+      </w:pPr>
+      <w:r>
+        <w:rPr>
+          <w:rFonts w:cs="Times New Roman"/>
+        </w:rPr>
+        <w:t xml:space="preserve">The next set of graphs shows </w:t>
+      </w:r>
+      <w:r>
+        <w:rPr>
+          <w:rFonts w:cs="Times New Roman"/>
+        </w:rPr>
+        <w:t>the results of attempting to fetch the reduced URLs.</w:t>
+      </w:r>
+    </w:p>
+    <w:p>
+      <w:pPr>
+        <w:pStyle w:val="NoSpacing"/>
+      </w:pPr>
+      <w:r>
+        <w:rPr>
+          <w:noProof/>
+        </w:rPr>
+        <w:lastRenderedPageBreak/>
+        <w:drawing>
+          <wp:inline distT="0" distB="0" distL="0" distR="0" wp14:anchorId="5056AC8B" wp14:editId="28262AF0">
+            <wp:extent cx="5943600" cy="3566160"/>
+            <wp:effectExtent l="0" t="0" r="19050" b="15240"/>
+            <wp:docPr id="60" name="Chart 60"/>
+            <wp:cNvGraphicFramePr/>
+            <a:graphic xmlns:a="http://schemas.openxmlformats.org/drawingml/2006/main">
+              <a:graphicData uri="http://schemas.openxmlformats.org/drawingml/2006/chart">
+                <c:chart xmlns:c="http://schemas.openxmlformats.org/drawingml/2006/chart" xmlns:r="http://schemas.openxmlformats.org/officeDocument/2006/relationships" r:id="rId23"/>
+              </a:graphicData>
+            </a:graphic>
+          </wp:inline>
+        </w:drawing>
+      </w:r>
+    </w:p>
+    <w:p>
+      <w:pPr>
+        <w:pStyle w:val="NoSpacing"/>
+      </w:pPr>
+    </w:p>
+    <w:tbl>
+      <w:tblPr>
+        <w:tblW w:w="3640" w:type="dxa"/>
+        <w:tblInd w:w="93" w:type="dxa"/>
+        <w:tblLook w:val="04A0" w:firstRow="1" w:lastRow="0" w:firstColumn="1" w:lastColumn="0" w:noHBand="0" w:noVBand="1"/>
+      </w:tblPr>
+      <w:tblGrid>
+        <w:gridCol w:w="3248"/>
+        <w:gridCol w:w="551"/>
+      </w:tblGrid>
+      <w:tr>
+        <w:trPr>
+          <w:trHeight w:val="300"/>
+        </w:trPr>
+        <w:tc>
+          <w:tcPr>
+            <w:tcW w:w="3640" w:type="dxa"/>
+            <w:gridSpan w:val="2"/>
+            <w:tcBorders>
+              <w:top w:val="nil"/>
+              <w:left w:val="nil"/>
+              <w:bottom w:val="nil"/>
+              <w:right w:val="nil"/>
+            </w:tcBorders>
+            <w:shd w:val="clear" w:color="auto" w:fill="auto"/>
+            <w:noWrap/>
+            <w:vAlign w:val="bottom"/>
+            <w:hideMark/>
+          </w:tcPr>
+          <w:p>
+            <w:pPr>
+              <w:spacing w:after="0" w:line="240" w:lineRule="auto"/>
+              <w:rPr>
+                <w:rFonts w:ascii="Calibri" w:eastAsia="Times New Roman" w:hAnsi="Calibri" w:cs="Times New Roman"/>
+                <w:color w:val="000000"/>
+                <w:sz w:val="22"/>
+              </w:rPr>
+            </w:pPr>
+            <w:r>
+              <w:rPr>
+                <w:rFonts w:ascii="Calibri" w:eastAsia="Times New Roman" w:hAnsi="Calibri" w:cs="Times New Roman"/>
+                <w:color w:val="000000"/>
+                <w:sz w:val="22"/>
+              </w:rPr>
+              <w:t>Overall Reduced URL Results</w:t>
+            </w:r>
+          </w:p>
+        </w:tc>
+      </w:tr>
+      <w:tr>
+        <w:trPr>
+          <w:trHeight w:val="300"/>
+        </w:trPr>
+        <w:tc>
+          <w:tcPr>
+            <w:tcW w:w="3248" w:type="dxa"/>
+            <w:tcBorders>
+              <w:top w:val="nil"/>
+              <w:left w:val="nil"/>
+              <w:bottom w:val="nil"/>
+              <w:right w:val="nil"/>
+            </w:tcBorders>
+            <w:shd w:val="clear" w:color="auto" w:fill="auto"/>
+            <w:noWrap/>
+            <w:vAlign w:val="bottom"/>
+            <w:hideMark/>
+          </w:tcPr>
+          <w:p>
+            <w:pPr>
+              <w:spacing w:after="0" w:line="240" w:lineRule="auto"/>
+              <w:rPr>
+                <w:rFonts w:ascii="Calibri" w:eastAsia="Times New Roman" w:hAnsi="Calibri" w:cs="Times New Roman"/>
+                <w:color w:val="000000"/>
+                <w:sz w:val="22"/>
+              </w:rPr>
+            </w:pPr>
+            <w:r>
+              <w:rPr>
+                <w:rFonts w:ascii="Calibri" w:eastAsia="Times New Roman" w:hAnsi="Calibri" w:cs="Times New Roman"/>
+                <w:color w:val="000000"/>
+                <w:sz w:val="22"/>
+              </w:rPr>
+              <w:t>Total</w:t>
+            </w:r>
+          </w:p>
+        </w:tc>
+        <w:tc>
+          <w:tcPr>
+            <w:tcW w:w="392" w:type="dxa"/>
+            <w:tcBorders>
+              <w:top w:val="nil"/>
+              <w:left w:val="nil"/>
+              <w:bottom w:val="nil"/>
+              <w:right w:val="nil"/>
+            </w:tcBorders>
+            <w:shd w:val="clear" w:color="auto" w:fill="auto"/>
+            <w:noWrap/>
+            <w:vAlign w:val="bottom"/>
+            <w:hideMark/>
+          </w:tcPr>
+          <w:p>
+            <w:pPr>
+              <w:spacing w:after="0" w:line="240" w:lineRule="auto"/>
+              <w:jc w:val="right"/>
+              <w:rPr>
+                <w:rFonts w:ascii="Calibri" w:eastAsia="Times New Roman" w:hAnsi="Calibri" w:cs="Times New Roman"/>
+                <w:color w:val="000000"/>
+                <w:sz w:val="22"/>
+              </w:rPr>
+            </w:pPr>
+            <w:r>
+              <w:rPr>
+                <w:rFonts w:ascii="Calibri" w:eastAsia="Times New Roman" w:hAnsi="Calibri" w:cs="Times New Roman"/>
+                <w:color w:val="000000"/>
+                <w:sz w:val="22"/>
+              </w:rPr>
+              <w:t>696</w:t>
+            </w:r>
+          </w:p>
+        </w:tc>
+      </w:tr>
+      <w:tr>
+        <w:trPr>
+          <w:trHeight w:val="300"/>
+        </w:trPr>
+        <w:tc>
+          <w:tcPr>
+            <w:tcW w:w="3248" w:type="dxa"/>
+            <w:tcBorders>
+              <w:top w:val="nil"/>
+              <w:left w:val="nil"/>
+              <w:bottom w:val="nil"/>
+              <w:right w:val="nil"/>
+            </w:tcBorders>
+            <w:shd w:val="clear" w:color="auto" w:fill="auto"/>
+            <w:noWrap/>
+            <w:vAlign w:val="bottom"/>
+            <w:hideMark/>
+          </w:tcPr>
+          <w:p>
+            <w:pPr>
+              <w:spacing w:after="0" w:line="240" w:lineRule="auto"/>
+              <w:rPr>
+                <w:rFonts w:ascii="Calibri" w:eastAsia="Times New Roman" w:hAnsi="Calibri" w:cs="Times New Roman"/>
+                <w:color w:val="000000"/>
+                <w:sz w:val="22"/>
+              </w:rPr>
+            </w:pPr>
+            <w:r>
+              <w:rPr>
+                <w:rFonts w:ascii="Calibri" w:eastAsia="Times New Roman" w:hAnsi="Calibri" w:cs="Times New Roman"/>
+                <w:color w:val="000000"/>
+                <w:sz w:val="22"/>
+              </w:rPr>
+              <w:t>Failed</w:t>
+            </w:r>
+          </w:p>
+        </w:tc>
+        <w:tc>
+          <w:tcPr>
+            <w:tcW w:w="392" w:type="dxa"/>
+            <w:tcBorders>
+              <w:top w:val="nil"/>
+              <w:left w:val="nil"/>
+              <w:bottom w:val="nil"/>
+              <w:right w:val="nil"/>
+            </w:tcBorders>
+            <w:shd w:val="clear" w:color="auto" w:fill="auto"/>
+            <w:noWrap/>
+            <w:vAlign w:val="bottom"/>
+            <w:hideMark/>
+          </w:tcPr>
+          <w:p>
+            <w:pPr>
+              <w:spacing w:after="0" w:line="240" w:lineRule="auto"/>
+              <w:jc w:val="right"/>
+              <w:rPr>
+                <w:rFonts w:ascii="Calibri" w:eastAsia="Times New Roman" w:hAnsi="Calibri" w:cs="Times New Roman"/>
+                <w:color w:val="000000"/>
+                <w:sz w:val="22"/>
+              </w:rPr>
+            </w:pPr>
+            <w:r>
+              <w:rPr>
+                <w:rFonts w:ascii="Calibri" w:eastAsia="Times New Roman" w:hAnsi="Calibri" w:cs="Times New Roman"/>
+                <w:color w:val="000000"/>
+                <w:sz w:val="22"/>
+              </w:rPr>
+              <w:t>144</w:t>
+            </w:r>
+          </w:p>
+        </w:tc>
+      </w:tr>
+      <w:tr>
+        <w:trPr>
+          <w:trHeight w:val="300"/>
+        </w:trPr>
+        <w:tc>
+          <w:tcPr>
+            <w:tcW w:w="3248" w:type="dxa"/>
+            <w:tcBorders>
+              <w:top w:val="nil"/>
+              <w:left w:val="nil"/>
+              <w:bottom w:val="nil"/>
+              <w:right w:val="nil"/>
+            </w:tcBorders>
+            <w:shd w:val="clear" w:color="auto" w:fill="auto"/>
+            <w:noWrap/>
+            <w:vAlign w:val="bottom"/>
+            <w:hideMark/>
+          </w:tcPr>
+          <w:p>
+            <w:pPr>
+              <w:spacing w:after="0" w:line="240" w:lineRule="auto"/>
+              <w:rPr>
+                <w:rFonts w:ascii="Calibri" w:eastAsia="Times New Roman" w:hAnsi="Calibri" w:cs="Times New Roman"/>
+                <w:color w:val="000000"/>
+                <w:sz w:val="22"/>
+              </w:rPr>
+            </w:pPr>
+            <w:r>
+              <w:rPr>
+                <w:rFonts w:ascii="Calibri" w:eastAsia="Times New Roman" w:hAnsi="Calibri" w:cs="Times New Roman"/>
+                <w:color w:val="000000"/>
+                <w:sz w:val="22"/>
+              </w:rPr>
+              <w:t>Untested due to Sanity Check Fail</w:t>
+            </w:r>
+          </w:p>
+        </w:tc>
+        <w:tc>
+          <w:tcPr>
+            <w:tcW w:w="392" w:type="dxa"/>
+            <w:tcBorders>
+              <w:top w:val="nil"/>
+              <w:left w:val="nil"/>
+              <w:bottom w:val="nil"/>
+              <w:right w:val="nil"/>
+            </w:tcBorders>
+            <w:shd w:val="clear" w:color="auto" w:fill="auto"/>
+            <w:noWrap/>
+            <w:vAlign w:val="bottom"/>
+            <w:hideMark/>
+          </w:tcPr>
+          <w:p>
+            <w:pPr>
+              <w:spacing w:after="0" w:line="240" w:lineRule="auto"/>
+              <w:jc w:val="right"/>
+              <w:rPr>
+                <w:rFonts w:ascii="Calibri" w:eastAsia="Times New Roman" w:hAnsi="Calibri" w:cs="Times New Roman"/>
+                <w:color w:val="000000"/>
+                <w:sz w:val="22"/>
+              </w:rPr>
+            </w:pPr>
+            <w:r>
+              <w:rPr>
+                <w:rFonts w:ascii="Calibri" w:eastAsia="Times New Roman" w:hAnsi="Calibri" w:cs="Times New Roman"/>
+                <w:color w:val="000000"/>
+                <w:sz w:val="22"/>
+              </w:rPr>
+              <w:t>108</w:t>
+            </w:r>
+          </w:p>
+        </w:tc>
+      </w:tr>
+      <w:tr>
+        <w:trPr>
+          <w:trHeight w:val="300"/>
+        </w:trPr>
+        <w:tc>
+          <w:tcPr>
+            <w:tcW w:w="3248" w:type="dxa"/>
+            <w:tcBorders>
+              <w:top w:val="nil"/>
+              <w:left w:val="nil"/>
+              <w:bottom w:val="nil"/>
+              <w:right w:val="nil"/>
+            </w:tcBorders>
+            <w:shd w:val="clear" w:color="auto" w:fill="auto"/>
+            <w:noWrap/>
+            <w:vAlign w:val="bottom"/>
+            <w:hideMark/>
+          </w:tcPr>
+          <w:p>
+            <w:pPr>
+              <w:spacing w:after="0" w:line="240" w:lineRule="auto"/>
+              <w:rPr>
+                <w:rFonts w:ascii="Calibri" w:eastAsia="Times New Roman" w:hAnsi="Calibri" w:cs="Times New Roman"/>
+                <w:color w:val="000000"/>
+                <w:sz w:val="22"/>
+              </w:rPr>
+            </w:pPr>
+            <w:r>
+              <w:rPr>
+                <w:rFonts w:ascii="Calibri" w:eastAsia="Times New Roman" w:hAnsi="Calibri" w:cs="Times New Roman"/>
+                <w:color w:val="000000"/>
+                <w:sz w:val="22"/>
+              </w:rPr>
+              <w:t>Successful No Match</w:t>
+            </w:r>
+          </w:p>
+        </w:tc>
+        <w:tc>
+          <w:tcPr>
+            <w:tcW w:w="392" w:type="dxa"/>
+            <w:tcBorders>
+              <w:top w:val="nil"/>
+              <w:left w:val="nil"/>
+              <w:bottom w:val="nil"/>
+              <w:right w:val="nil"/>
+            </w:tcBorders>
+            <w:shd w:val="clear" w:color="auto" w:fill="auto"/>
+            <w:noWrap/>
+            <w:vAlign w:val="bottom"/>
+            <w:hideMark/>
+          </w:tcPr>
+          <w:p>
+            <w:pPr>
+              <w:spacing w:after="0" w:line="240" w:lineRule="auto"/>
+              <w:jc w:val="right"/>
+              <w:rPr>
+                <w:rFonts w:ascii="Calibri" w:eastAsia="Times New Roman" w:hAnsi="Calibri" w:cs="Times New Roman"/>
+                <w:color w:val="000000"/>
+                <w:sz w:val="22"/>
+              </w:rPr>
+            </w:pPr>
+            <w:r>
+              <w:rPr>
+                <w:rFonts w:ascii="Calibri" w:eastAsia="Times New Roman" w:hAnsi="Calibri" w:cs="Times New Roman"/>
+                <w:color w:val="000000"/>
+                <w:sz w:val="22"/>
+              </w:rPr>
+              <w:t>222</w:t>
+            </w:r>
+          </w:p>
+        </w:tc>
+      </w:tr>
+      <w:tr>
+        <w:trPr>
+          <w:trHeight w:val="300"/>
+        </w:trPr>
+        <w:tc>
+          <w:tcPr>
+            <w:tcW w:w="3248" w:type="dxa"/>
+            <w:tcBorders>
+              <w:top w:val="nil"/>
+              <w:left w:val="nil"/>
+              <w:bottom w:val="nil"/>
+              <w:right w:val="nil"/>
+            </w:tcBorders>
+            <w:shd w:val="clear" w:color="auto" w:fill="auto"/>
+            <w:noWrap/>
+            <w:vAlign w:val="bottom"/>
+            <w:hideMark/>
+          </w:tcPr>
+          <w:p>
+            <w:pPr>
+              <w:spacing w:after="0" w:line="240" w:lineRule="auto"/>
+              <w:rPr>
+                <w:rFonts w:ascii="Calibri" w:eastAsia="Times New Roman" w:hAnsi="Calibri" w:cs="Times New Roman"/>
+                <w:color w:val="000000"/>
+                <w:sz w:val="22"/>
+              </w:rPr>
+            </w:pPr>
+            <w:r>
+              <w:rPr>
+                <w:rFonts w:ascii="Calibri" w:eastAsia="Times New Roman" w:hAnsi="Calibri" w:cs="Times New Roman"/>
+                <w:color w:val="000000"/>
+                <w:sz w:val="22"/>
+              </w:rPr>
+              <w:t>Successful With Match</w:t>
+            </w:r>
+          </w:p>
+        </w:tc>
+        <w:tc>
+          <w:tcPr>
+            <w:tcW w:w="392" w:type="dxa"/>
+            <w:tcBorders>
+              <w:top w:val="nil"/>
+              <w:left w:val="nil"/>
+              <w:bottom w:val="nil"/>
+              <w:right w:val="nil"/>
+            </w:tcBorders>
+            <w:shd w:val="clear" w:color="auto" w:fill="auto"/>
+            <w:noWrap/>
+            <w:vAlign w:val="bottom"/>
+            <w:hideMark/>
+          </w:tcPr>
+          <w:p>
+            <w:pPr>
+              <w:spacing w:after="0" w:line="240" w:lineRule="auto"/>
+              <w:jc w:val="right"/>
+              <w:rPr>
+                <w:rFonts w:ascii="Calibri" w:eastAsia="Times New Roman" w:hAnsi="Calibri" w:cs="Times New Roman"/>
+                <w:color w:val="000000"/>
+                <w:sz w:val="22"/>
+              </w:rPr>
+            </w:pPr>
+            <w:r>
+              <w:rPr>
+                <w:rFonts w:ascii="Calibri" w:eastAsia="Times New Roman" w:hAnsi="Calibri" w:cs="Times New Roman"/>
+                <w:color w:val="000000"/>
+                <w:sz w:val="22"/>
+              </w:rPr>
+              <w:t>222</w:t>
+            </w:r>
+          </w:p>
+        </w:tc>
+      </w:tr>
+    </w:tbl>
+    <w:p>
+      <w:pPr>
+        <w:pStyle w:val="NoSpacing"/>
+        <w:jc w:val="center"/>
+      </w:pPr>
+    </w:p>
+    <w:p>
+      <w:pPr>
+        <w:pStyle w:val="NoSpacing"/>
+        <w:ind w:firstLine="720"/>
+        <w:rPr>
+          <w:rFonts w:cs="Times New Roman"/>
+        </w:rPr>
+      </w:pPr>
+      <w:r>
+        <w:rPr>
+          <w:rFonts w:cs="Times New Roman"/>
+        </w:rPr>
+        <w:t>As a reminder, the “sanity check” refers to the fact that before fetching any reduced URL, the process script attempted to fetch one of the original synonym URLs to ensure that it could retrieve contents whose hash was equal to the hash initially associated with the synonym set. This was one of the most surprising results of my analysis to me, because I had assumed that the sanity check would never fail. It is an interesting question why the sanity check did fail, and I will discuss several possible answers in the following section.</w:t>
+      </w:r>
+    </w:p>
+    <w:p>
+      <w:pPr>
+        <w:pStyle w:val="NoSpacing"/>
+        <w:ind w:firstLine="720"/>
+        <w:rPr>
+          <w:rFonts w:cs="Times New Roman"/>
+        </w:rPr>
+      </w:pPr>
+    </w:p>
+    <w:p>
+      <w:pPr>
+        <w:pStyle w:val="NoSpacing"/>
+        <w:ind w:firstLine="720"/>
+        <w:rPr>
+          <w:rFonts w:cs="Times New Roman"/>
+        </w:rPr>
+      </w:pPr>
+      <w:r>
+        <w:rPr>
+          <w:rFonts w:cs="Times New Roman"/>
+        </w:rPr>
+        <w:t>“</w:t>
+      </w:r>
+      <w:r>
+        <w:rPr>
+          <w:rFonts w:cs="Times New Roman"/>
+        </w:rPr>
+        <w:t>Successful No Match</w:t>
+      </w:r>
+      <w:r>
+        <w:rPr>
+          <w:rFonts w:cs="Times New Roman"/>
+        </w:rPr>
+        <w:t>”</w:t>
+      </w:r>
+      <w:r>
+        <w:rPr>
+          <w:rFonts w:cs="Times New Roman"/>
+        </w:rPr>
+        <w:t xml:space="preserve"> refers to reduced URLs which were successfully fetched, but which returned no resources whose contents hashed to the same value as the hash associated with the synonym set. </w:t>
+      </w:r>
+      <w:r>
+        <w:rPr>
+          <w:rFonts w:cs="Times New Roman"/>
+        </w:rPr>
+        <w:t>“</w:t>
+      </w:r>
+      <w:r>
+        <w:rPr>
+          <w:rFonts w:cs="Times New Roman"/>
+        </w:rPr>
+        <w:t xml:space="preserve">Successful </w:t>
+      </w:r>
+      <w:proofErr w:type="gramStart"/>
+      <w:r>
+        <w:rPr>
+          <w:rFonts w:cs="Times New Roman"/>
+        </w:rPr>
+        <w:t>With</w:t>
+      </w:r>
+      <w:proofErr w:type="gramEnd"/>
+      <w:r>
+        <w:rPr>
+          <w:rFonts w:cs="Times New Roman"/>
+        </w:rPr>
+        <w:t xml:space="preserve"> Match</w:t>
+      </w:r>
+      <w:r>
+        <w:rPr>
+          <w:rFonts w:cs="Times New Roman"/>
+        </w:rPr>
+        <w:t>”</w:t>
+      </w:r>
+      <w:r>
+        <w:rPr>
+          <w:rFonts w:cs="Times New Roman"/>
+        </w:rPr>
+        <w:t xml:space="preserve"> refers to those reduced URLs which did successfully retrieve a resource with the same contents as the synonym URLs.</w:t>
+      </w:r>
+      <w:r>
+        <w:rPr>
+          <w:rFonts w:cs="Times New Roman"/>
+        </w:rPr>
+        <w:t xml:space="preserve"> “Failed” simply refers to reduced URLs which were not successfully fetched. I</w:t>
+      </w:r>
+      <w:r>
+        <w:rPr>
+          <w:rFonts w:cs="Times New Roman"/>
+        </w:rPr>
+        <w:t xml:space="preserve">t is entirely a coincidence that the number of </w:t>
+      </w:r>
+      <w:r>
+        <w:rPr>
+          <w:rFonts w:cs="Times New Roman"/>
+        </w:rPr>
+        <w:t xml:space="preserve">“Successful No Match” and “Successful </w:t>
+      </w:r>
+      <w:proofErr w:type="gramStart"/>
+      <w:r>
+        <w:rPr>
+          <w:rFonts w:cs="Times New Roman"/>
+        </w:rPr>
+        <w:t>With</w:t>
+      </w:r>
+      <w:proofErr w:type="gramEnd"/>
+      <w:r>
+        <w:rPr>
+          <w:rFonts w:cs="Times New Roman"/>
+        </w:rPr>
+        <w:t xml:space="preserve"> Match” URLs was the same. The next graph will demonstrate this, by breaking down the results of fetching reduced URLs by site. Note again that all 46 sites which had no synonym URLs are excluded.</w:t>
+      </w:r>
+      <w:r>
+        <w:rPr>
+          <w:rFonts w:cs="Times New Roman"/>
+        </w:rPr>
+        <w:t xml:space="preserve"> The set of graphs after that will </w:t>
+      </w:r>
+      <w:r>
+        <w:rPr>
+          <w:rFonts w:cs="Times New Roman"/>
+        </w:rPr>
+        <w:t>show the same results broken down by percentage. As an advance warning, the percentage graph is hideous and I hesitate to even show it because I still consider it somewhat misleading.</w:t>
+      </w:r>
+    </w:p>
+    <w:p>
+      <w:pPr>
+        <w:pStyle w:val="NoSpacing"/>
+        <w:jc w:val="center"/>
+        <w:rPr>
+          <w:rFonts w:cs="Times New Roman"/>
+        </w:rPr>
+      </w:pPr>
+    </w:p>
+    <w:p>
+      <w:pPr>
+        <w:pStyle w:val="NoSpacing"/>
+        <w:jc w:val="center"/>
+        <w:rPr>
+          <w:rFonts w:cs="Times New Roman"/>
+        </w:rPr>
+      </w:pPr>
+      <w:r>
+        <w:rPr>
+          <w:noProof/>
+        </w:rPr>
+        <w:lastRenderedPageBreak/>
+        <w:drawing>
+          <wp:inline distT="0" distB="0" distL="0" distR="0" wp14:anchorId="02FA956B" wp14:editId="6242ED61">
+            <wp:extent cx="8066411" cy="5828476"/>
+            <wp:effectExtent l="0" t="4762" r="6032" b="6033"/>
+            <wp:docPr id="61" name="Picture 61"/>
+            <wp:cNvGraphicFramePr>
+              <a:graphicFrameLocks xmlns:a="http://schemas.openxmlformats.org/drawingml/2006/main" noChangeAspect="1"/>
+            </wp:cNvGraphicFramePr>
+            <a:graphic xmlns:a="http://schemas.openxmlformats.org/drawingml/2006/main">
+              <a:graphicData uri="http://schemas.openxmlformats.org/drawingml/2006/picture">
+                <pic:pic xmlns:pic="http://schemas.openxmlformats.org/drawingml/2006/picture">
+                  <pic:nvPicPr>
+                    <pic:cNvPr id="0" name="Picture 7"/>
+                    <pic:cNvPicPr>
+                      <a:picLocks noChangeAspect="1" noChangeArrowheads="1"/>
+                    </pic:cNvPicPr>
+                  </pic:nvPicPr>
+                  <pic:blipFill>
+                    <a:blip r:embed="rId24">
+                      <a:extLst>
+                        <a:ext uri="{28A0092B-C50C-407E-A947-70E740481C1C}">
+                          <a14:useLocalDpi xmlns:a14="http://schemas.microsoft.com/office/drawing/2010/main" val="0"/>
+                        </a:ext>
+                      </a:extLst>
+                    </a:blip>
+                    <a:srcRect/>
+                    <a:stretch>
+                      <a:fillRect/>
+                    </a:stretch>
+                  </pic:blipFill>
+                  <pic:spPr bwMode="auto">
+                    <a:xfrm rot="5400000">
+                      <a:off x="0" y="0"/>
+                      <a:ext cx="8078104" cy="5836925"/>
+                    </a:xfrm>
+                    <a:prstGeom prst="rect">
+                      <a:avLst/>
+                    </a:prstGeom>
+                    <a:noFill/>
+                  </pic:spPr>
+                </pic:pic>
+              </a:graphicData>
+            </a:graphic>
+          </wp:inline>
+        </w:drawing>
+      </w:r>
+    </w:p>
+    <w:p>
+      <w:pPr>
+        <w:pStyle w:val="NoSpacing"/>
+        <w:jc w:val="center"/>
+        <w:rPr>
+          <w:rFonts w:cs="Times New Roman"/>
+        </w:rPr>
+      </w:pPr>
+      <w:r>
+        <w:rPr>
+          <w:noProof/>
+        </w:rPr>
+        <w:lastRenderedPageBreak/>
+        <w:drawing>
+          <wp:inline distT="0" distB="0" distL="0" distR="0" wp14:anchorId="44DA5B9A" wp14:editId="07F8EC61">
+            <wp:extent cx="5944793" cy="6893781"/>
+            <wp:effectExtent l="0" t="0" r="0" b="2540"/>
+            <wp:docPr id="62" name="Picture 62"/>
+            <wp:cNvGraphicFramePr>
+              <a:graphicFrameLocks xmlns:a="http://schemas.openxmlformats.org/drawingml/2006/main" noChangeAspect="1"/>
+            </wp:cNvGraphicFramePr>
+            <a:graphic xmlns:a="http://schemas.openxmlformats.org/drawingml/2006/main">
+              <a:graphicData uri="http://schemas.openxmlformats.org/drawingml/2006/picture">
+                <pic:pic xmlns:pic="http://schemas.openxmlformats.org/drawingml/2006/picture">
+                  <pic:nvPicPr>
+                    <pic:cNvPr id="0" name="Picture 8"/>
+                    <pic:cNvPicPr>
+                      <a:picLocks noChangeAspect="1" noChangeArrowheads="1"/>
+                    </pic:cNvPicPr>
+                  </pic:nvPicPr>
+                  <pic:blipFill>
+                    <a:blip r:embed="rId25" cstate="print">
+                      <a:extLst>
+                        <a:ext uri="{28A0092B-C50C-407E-A947-70E740481C1C}">
+                          <a14:useLocalDpi xmlns:a14="http://schemas.microsoft.com/office/drawing/2010/main" val="0"/>
+                        </a:ext>
+                      </a:extLst>
+                    </a:blip>
+                    <a:srcRect/>
+                    <a:stretch>
+                      <a:fillRect/>
+                    </a:stretch>
+                  </pic:blipFill>
+                  <pic:spPr bwMode="auto">
+                    <a:xfrm>
+                      <a:off x="0" y="0"/>
+                      <a:ext cx="5943600" cy="6892397"/>
+                    </a:xfrm>
+                    <a:prstGeom prst="rect">
+                      <a:avLst/>
+                    </a:prstGeom>
+                    <a:noFill/>
+                  </pic:spPr>
+                </pic:pic>
+              </a:graphicData>
+            </a:graphic>
+          </wp:inline>
+        </w:drawing>
+      </w:r>
+    </w:p>
+    <w:p>
+      <w:pPr>
+        <w:pStyle w:val="NoSpacing"/>
+        <w:jc w:val="center"/>
+        <w:rPr>
+          <w:rFonts w:cs="Times New Roman"/>
+        </w:rPr>
+      </w:pPr>
+    </w:p>
+    <w:p>
+      <w:pPr>
+        <w:pStyle w:val="NoSpacing"/>
+        <w:jc w:val="center"/>
+        <w:rPr>
+          <w:rFonts w:cs="Times New Roman"/>
+        </w:rPr>
+      </w:pPr>
+      <w:r>
+        <w:rPr>
+          <w:rFonts w:cs="Times New Roman"/>
+          <w:noProof/>
+        </w:rPr>
+        <w:lastRenderedPageBreak/>
+        <w:drawing>
+          <wp:inline distT="0" distB="0" distL="0" distR="0" wp14:anchorId="30D27BCD" wp14:editId="15E43972">
+            <wp:extent cx="2703444" cy="1575722"/>
+            <wp:effectExtent l="0" t="0" r="1905" b="5715"/>
+            <wp:docPr id="66" name="Picture 66"/>
+            <wp:cNvGraphicFramePr>
+              <a:graphicFrameLocks xmlns:a="http://schemas.openxmlformats.org/drawingml/2006/main" noChangeAspect="1"/>
+            </wp:cNvGraphicFramePr>
+            <a:graphic xmlns:a="http://schemas.openxmlformats.org/drawingml/2006/main">
+              <a:graphicData uri="http://schemas.openxmlformats.org/drawingml/2006/picture">
+                <pic:pic xmlns:pic="http://schemas.openxmlformats.org/drawingml/2006/picture">
+                  <pic:nvPicPr>
+                    <pic:cNvPr id="0" name="Picture 15"/>
+                    <pic:cNvPicPr>
+                      <a:picLocks noChangeAspect="1" noChangeArrowheads="1"/>
+                    </pic:cNvPicPr>
+                  </pic:nvPicPr>
+                  <pic:blipFill>
+                    <a:blip r:embed="rId26" cstate="print">
+                      <a:extLst>
+                        <a:ext uri="{28A0092B-C50C-407E-A947-70E740481C1C}">
+                          <a14:useLocalDpi xmlns:a14="http://schemas.microsoft.com/office/drawing/2010/main" val="0"/>
+                        </a:ext>
+                      </a:extLst>
+                    </a:blip>
+                    <a:srcRect/>
+                    <a:stretch>
+                      <a:fillRect/>
+                    </a:stretch>
+                  </pic:blipFill>
+                  <pic:spPr bwMode="auto">
+                    <a:xfrm>
+                      <a:off x="0" y="0"/>
+                      <a:ext cx="2707675" cy="1578188"/>
+                    </a:xfrm>
+                    <a:prstGeom prst="rect">
+                      <a:avLst/>
+                    </a:prstGeom>
+                    <a:noFill/>
+                  </pic:spPr>
+                </pic:pic>
+              </a:graphicData>
+            </a:graphic>
+          </wp:inline>
+        </w:drawing>
+      </w:r>
+      <w:r>
+        <w:rPr>
+          <w:rFonts w:cs="Times New Roman"/>
+        </w:rPr>
+        <w:t xml:space="preserve">       </w:t>
+      </w:r>
+      <w:r>
+        <w:rPr>
+          <w:rFonts w:cs="Times New Roman"/>
+          <w:noProof/>
+        </w:rPr>
+        <w:drawing>
+          <wp:inline distT="0" distB="0" distL="0" distR="0" wp14:anchorId="46C1A785">
+            <wp:extent cx="2671638" cy="1582990"/>
+            <wp:effectExtent l="0" t="0" r="0" b="0"/>
+            <wp:docPr id="67" name="Picture 67"/>
+            <wp:cNvGraphicFramePr>
+              <a:graphicFrameLocks xmlns:a="http://schemas.openxmlformats.org/drawingml/2006/main" noChangeAspect="1"/>
+            </wp:cNvGraphicFramePr>
+            <a:graphic xmlns:a="http://schemas.openxmlformats.org/drawingml/2006/main">
+              <a:graphicData uri="http://schemas.openxmlformats.org/drawingml/2006/picture">
+                <pic:pic xmlns:pic="http://schemas.openxmlformats.org/drawingml/2006/picture">
+                  <pic:nvPicPr>
+                    <pic:cNvPr id="0" name="Picture 16"/>
+                    <pic:cNvPicPr>
+                      <a:picLocks noChangeAspect="1" noChangeArrowheads="1"/>
+                    </pic:cNvPicPr>
+                  </pic:nvPicPr>
+                  <pic:blipFill>
+                    <a:blip r:embed="rId27" cstate="print">
+                      <a:extLst>
+                        <a:ext uri="{28A0092B-C50C-407E-A947-70E740481C1C}">
+                          <a14:useLocalDpi xmlns:a14="http://schemas.microsoft.com/office/drawing/2010/main" val="0"/>
+                        </a:ext>
+                      </a:extLst>
+                    </a:blip>
+                    <a:srcRect/>
+                    <a:stretch>
+                      <a:fillRect/>
+                    </a:stretch>
+                  </pic:blipFill>
+                  <pic:spPr bwMode="auto">
+                    <a:xfrm>
+                      <a:off x="0" y="0"/>
+                      <a:ext cx="2671638" cy="1582990"/>
+                    </a:xfrm>
+                    <a:prstGeom prst="rect">
+                      <a:avLst/>
+                    </a:prstGeom>
+                    <a:noFill/>
+                  </pic:spPr>
+                </pic:pic>
+              </a:graphicData>
+            </a:graphic>
+          </wp:inline>
+        </w:drawing>
+      </w:r>
+    </w:p>
+    <w:p>
+      <w:pPr>
+        <w:pStyle w:val="NoSpacing"/>
+        <w:jc w:val="center"/>
+        <w:rPr>
+          <w:rFonts w:cs="Times New Roman"/>
+        </w:rPr>
+      </w:pPr>
+    </w:p>
+    <w:p>
+      <w:pPr>
+        <w:pStyle w:val="NoSpacing"/>
+        <w:jc w:val="center"/>
+        <w:rPr>
+          <w:rFonts w:cs="Times New Roman"/>
+        </w:rPr>
+      </w:pPr>
+    </w:p>
+    <w:p>
+      <w:pPr>
+        <w:pStyle w:val="NoSpacing"/>
+        <w:jc w:val="center"/>
+        <w:rPr>
+          <w:rFonts w:cs="Times New Roman"/>
+        </w:rPr>
+      </w:pPr>
+      <w:r>
+        <w:rPr>
+          <w:rFonts w:cs="Times New Roman"/>
+          <w:noProof/>
+        </w:rPr>
+        <w:drawing>
+          <wp:inline distT="0" distB="0" distL="0" distR="0" wp14:anchorId="32553394">
+            <wp:extent cx="2711395" cy="1605795"/>
+            <wp:effectExtent l="0" t="0" r="0" b="0"/>
+            <wp:docPr id="68" name="Picture 68"/>
+            <wp:cNvGraphicFramePr>
+              <a:graphicFrameLocks xmlns:a="http://schemas.openxmlformats.org/drawingml/2006/main" noChangeAspect="1"/>
+            </wp:cNvGraphicFramePr>
+            <a:graphic xmlns:a="http://schemas.openxmlformats.org/drawingml/2006/main">
+              <a:graphicData uri="http://schemas.openxmlformats.org/drawingml/2006/picture">
+                <pic:pic xmlns:pic="http://schemas.openxmlformats.org/drawingml/2006/picture">
+                  <pic:nvPicPr>
+                    <pic:cNvPr id="0" name="Picture 17"/>
+                    <pic:cNvPicPr>
+                      <a:picLocks noChangeAspect="1" noChangeArrowheads="1"/>
+                    </pic:cNvPicPr>
+                  </pic:nvPicPr>
+                  <pic:blipFill>
+                    <a:blip r:embed="rId28" cstate="print">
+                      <a:extLst>
+                        <a:ext uri="{28A0092B-C50C-407E-A947-70E740481C1C}">
+                          <a14:useLocalDpi xmlns:a14="http://schemas.microsoft.com/office/drawing/2010/main" val="0"/>
+                        </a:ext>
+                      </a:extLst>
+                    </a:blip>
+                    <a:srcRect/>
+                    <a:stretch>
+                      <a:fillRect/>
+                    </a:stretch>
+                  </pic:blipFill>
+                  <pic:spPr bwMode="auto">
+                    <a:xfrm>
+                      <a:off x="0" y="0"/>
+                      <a:ext cx="2708956" cy="1604350"/>
+                    </a:xfrm>
+                    <a:prstGeom prst="rect">
+                      <a:avLst/>
+                    </a:prstGeom>
+                    <a:noFill/>
+                  </pic:spPr>
+                </pic:pic>
+              </a:graphicData>
+            </a:graphic>
+          </wp:inline>
+        </w:drawing>
+      </w:r>
+      <w:r>
+        <w:rPr>
+          <w:rFonts w:cs="Times New Roman"/>
+        </w:rPr>
+        <w:t xml:space="preserve">        </w:t>
+      </w:r>
+      <w:r>
+        <w:rPr>
+          <w:rFonts w:cs="Times New Roman"/>
+          <w:noProof/>
+        </w:rPr>
+        <w:drawing>
+          <wp:inline distT="0" distB="0" distL="0" distR="0" wp14:anchorId="7D9840B2">
+            <wp:extent cx="2631882" cy="1593983"/>
+            <wp:effectExtent l="0" t="0" r="0" b="6350"/>
+            <wp:docPr id="69" name="Picture 69"/>
+            <wp:cNvGraphicFramePr>
+              <a:graphicFrameLocks xmlns:a="http://schemas.openxmlformats.org/drawingml/2006/main" noChangeAspect="1"/>
+            </wp:cNvGraphicFramePr>
+            <a:graphic xmlns:a="http://schemas.openxmlformats.org/drawingml/2006/main">
+              <a:graphicData uri="http://schemas.openxmlformats.org/drawingml/2006/picture">
+                <pic:pic xmlns:pic="http://schemas.openxmlformats.org/drawingml/2006/picture">
+                  <pic:nvPicPr>
+                    <pic:cNvPr id="0" name="Picture 18"/>
+                    <pic:cNvPicPr>
+                      <a:picLocks noChangeAspect="1" noChangeArrowheads="1"/>
+                    </pic:cNvPicPr>
+                  </pic:nvPicPr>
+                  <pic:blipFill>
+                    <a:blip r:embed="rId29" cstate="print">
+                      <a:extLst>
+                        <a:ext uri="{28A0092B-C50C-407E-A947-70E740481C1C}">
+                          <a14:useLocalDpi xmlns:a14="http://schemas.microsoft.com/office/drawing/2010/main" val="0"/>
+                        </a:ext>
+                      </a:extLst>
+                    </a:blip>
+                    <a:srcRect/>
+                    <a:stretch>
+                      <a:fillRect/>
+                    </a:stretch>
+                  </pic:blipFill>
+                  <pic:spPr bwMode="auto">
+                    <a:xfrm>
+                      <a:off x="0" y="0"/>
+                      <a:ext cx="2633648" cy="1595053"/>
+                    </a:xfrm>
+                    <a:prstGeom prst="rect">
+                      <a:avLst/>
+                    </a:prstGeom>
+                    <a:noFill/>
+                  </pic:spPr>
+                </pic:pic>
+              </a:graphicData>
+            </a:graphic>
+          </wp:inline>
+        </w:drawing>
+      </w:r>
+    </w:p>
+    <w:p>
+      <w:pPr>
+        <w:pStyle w:val="NoSpacing"/>
+        <w:jc w:val="center"/>
+        <w:rPr>
+          <w:rFonts w:cs="Times New Roman"/>
+        </w:rPr>
+      </w:pPr>
+    </w:p>
+    <w:p>
+      <w:pPr>
+        <w:pStyle w:val="NoSpacing"/>
+        <w:rPr>
+          <w:rFonts w:cs="Times New Roman"/>
+        </w:rPr>
+      </w:pPr>
+      <w:r>
+        <w:rPr>
+          <w:rFonts w:cs="Times New Roman"/>
+        </w:rPr>
+        <w:tab/>
+        <w:t>These data are difficult to understand and interpret, but the most obvious observation is that the current method of URL reduction is not hopeless; there are certainly sites for which a good number of the reduced URLs were successful with match.</w:t>
+      </w:r>
       <w:bookmarkStart w:id="0" w:name="_GoBack"/>
       <w:bookmarkEnd w:id="0"/>
       <w:r>
         <w:rPr>
           <w:rFonts w:cs="Times New Roman"/>
         </w:rPr>
-        <w:lastRenderedPageBreak/>
         <w:t xml:space="preserve"> </w:t>
       </w:r>
-    </w:p>
-    <w:p>
-      <w:pPr>
-        <w:pStyle w:val="NoSpacing"/>
-        <w:ind w:firstLine="360"/>
-        <w:rPr>
-          <w:rFonts w:cs="Times New Roman"/>
-        </w:rPr>
-      </w:pPr>
-    </w:p>
-    <w:p>
-      <w:pPr>
-        <w:pStyle w:val="NoSpacing"/>
-        <w:rPr>
-          <w:rFonts w:cs="Times New Roman"/>
-        </w:rPr>
-      </w:pPr>
     </w:p>
     <w:p>
       <w:pPr>
@@ -6154,24 +8376,6 @@
       <w:pPr>
         <w:pStyle w:val="NoSpacing"/>
         <w:numPr>
-          <w:ilvl w:val="1"/>
-          <w:numId w:val="2"/>
-        </w:numPr>
-        <w:rPr>
-          <w:rFonts w:cs="Times New Roman"/>
-        </w:rPr>
-      </w:pPr>
-      <w:r>
-        <w:rPr>
-          <w:rFonts w:cs="Times New Roman"/>
-        </w:rPr>
-        <w:t>Synonym URLs can also be consistent, but they will be categorized first as synonym; if the same contents appears multiple times in a fetch referred to by two different names, the two names may appear consistently in all fetches, but they will still be counted as synonyms</w:t>
-      </w:r>
-    </w:p>
-    <w:p>
-      <w:pPr>
-        <w:pStyle w:val="NoSpacing"/>
-        <w:numPr>
           <w:ilvl w:val="0"/>
           <w:numId w:val="2"/>
         </w:numPr>
@@ -6183,6 +8387,7 @@
         <w:rPr>
           <w:rFonts w:cs="Times New Roman"/>
         </w:rPr>
+        <w:lastRenderedPageBreak/>
         <w:t>Interesting results</w:t>
       </w:r>
     </w:p>
@@ -6239,42 +8444,6 @@
     <w:p>
       <w:pPr>
         <w:pStyle w:val="NoSpacing"/>
-        <w:numPr>
-          <w:ilvl w:val="1"/>
-          <w:numId w:val="2"/>
-        </w:numPr>
-        <w:rPr>
-          <w:rFonts w:cs="Times New Roman"/>
-        </w:rPr>
-      </w:pPr>
-      <w:r>
-        <w:rPr>
-          <w:rFonts w:cs="Times New Roman"/>
-        </w:rPr>
-        <w:t>Important to note changes in scale in non-% graphs</w:t>
-      </w:r>
-    </w:p>
-    <w:p>
-      <w:pPr>
-        <w:pStyle w:val="NoSpacing"/>
-        <w:numPr>
-          <w:ilvl w:val="2"/>
-          <w:numId w:val="2"/>
-        </w:numPr>
-        <w:rPr>
-          <w:rFonts w:cs="Times New Roman"/>
-        </w:rPr>
-      </w:pPr>
-      <w:r>
-        <w:rPr>
-          <w:rFonts w:cs="Times New Roman"/>
-        </w:rPr>
-        <w:t>Highest values in the bottom 50 graph still lower than the lowest values in higher graph, scale is an order of magnitude different</w:t>
-      </w:r>
-    </w:p>
-    <w:p>
-      <w:pPr>
-        <w:pStyle w:val="NoSpacing"/>
         <w:rPr>
           <w:rFonts w:cs="Times New Roman"/>
         </w:rPr>
@@ -6285,64 +8454,9 @@
         </w:rPr>
         <w:tab/>
       </w:r>
-      <w:r>
-        <w:rPr>
-          <w:rFonts w:cs="Times New Roman"/>
-        </w:rPr>
-        <w:tab/>
-      </w:r>
-    </w:p>
-    <w:p>
-      <w:pPr>
-        <w:pStyle w:val="NoSpacing"/>
-        <w:rPr>
-          <w:rFonts w:cs="Times New Roman"/>
-        </w:rPr>
-      </w:pPr>
-      <w:r>
-        <w:rPr>
-          <w:rFonts w:cs="Times New Roman"/>
-        </w:rPr>
-        <w:tab/>
-      </w:r>
-      <w:r>
-        <w:rPr>
-          <w:rFonts w:cs="Times New Roman"/>
-        </w:rPr>
-        <w:tab/>
-        <w:t xml:space="preserve"> </w:t>
-      </w:r>
-    </w:p>
-    <w:p>
-      <w:pPr>
-        <w:pStyle w:val="NoSpacing"/>
-        <w:rPr>
-          <w:rFonts w:cs="Times New Roman"/>
-        </w:rPr>
-      </w:pPr>
-      <w:r>
-        <w:rPr>
-          <w:rFonts w:cs="Times New Roman"/>
-        </w:rPr>
-        <w:tab/>
-      </w:r>
-    </w:p>
-    <w:p>
-      <w:pPr>
-        <w:pStyle w:val="NoSpacing"/>
-        <w:rPr>
-          <w:rFonts w:cs="Times New Roman"/>
-        </w:rPr>
-      </w:pPr>
-      <w:r>
-        <w:rPr>
-          <w:rFonts w:cs="Times New Roman"/>
-        </w:rPr>
-        <w:tab/>
-      </w:r>
     </w:p>
     <w:sectPr>
-      <w:headerReference w:type="default" r:id="rId9"/>
+      <w:headerReference w:type="default" r:id="rId30"/>
       <w:pgSz w:w="12240" w:h="15840"/>
       <w:pgMar w:top="1440" w:right="1440" w:bottom="1440" w:left="1440" w:header="720" w:footer="720" w:gutter="0"/>
       <w:cols w:space="720"/>
@@ -6505,7 +8619,7 @@
           <w:rPr>
             <w:noProof/>
           </w:rPr>
-          <w:t>10</w:t>
+          <w:t>27</w:t>
         </w:r>
         <w:r>
           <w:rPr>
@@ -8005,6 +10119,1580 @@
 </w:styles>
 </file>
 
+<file path=word/charts/chart1.xml><?xml version="1.0" encoding="utf-8"?>
+<c:chartSpace xmlns:c="http://schemas.openxmlformats.org/drawingml/2006/chart" xmlns:a="http://schemas.openxmlformats.org/drawingml/2006/main" xmlns:r="http://schemas.openxmlformats.org/officeDocument/2006/relationships">
+  <c:date1904 val="0"/>
+  <c:lang val="en-US"/>
+  <c:roundedCorners val="0"/>
+  <mc:AlternateContent xmlns:mc="http://schemas.openxmlformats.org/markup-compatibility/2006">
+    <mc:Choice xmlns:c14="http://schemas.microsoft.com/office/drawing/2007/8/2/chart" Requires="c14">
+      <c14:style val="102"/>
+    </mc:Choice>
+    <mc:Fallback>
+      <c:style val="2"/>
+    </mc:Fallback>
+  </mc:AlternateContent>
+  <c:chart>
+    <c:title>
+      <c:tx>
+        <c:rich>
+          <a:bodyPr/>
+          <a:lstStyle/>
+          <a:p>
+            <a:pPr>
+              <a:defRPr/>
+            </a:pPr>
+            <a:r>
+              <a:rPr lang="en-US"/>
+              <a:t>Number of Synonym URL Sets</a:t>
+            </a:r>
+            <a:r>
+              <a:rPr lang="en-US" baseline="0"/>
+              <a:t> vs Reduced URLs (excluding 0s)</a:t>
+            </a:r>
+          </a:p>
+        </c:rich>
+      </c:tx>
+      <c:overlay val="0"/>
+    </c:title>
+    <c:autoTitleDeleted val="0"/>
+    <c:plotArea>
+      <c:layout/>
+      <c:scatterChart>
+        <c:scatterStyle val="lineMarker"/>
+        <c:varyColors val="0"/>
+        <c:ser>
+          <c:idx val="0"/>
+          <c:order val="0"/>
+          <c:spPr>
+            <a:ln w="28575">
+              <a:noFill/>
+            </a:ln>
+          </c:spPr>
+          <c:trendline>
+            <c:trendlineType val="linear"/>
+            <c:dispRSqr val="1"/>
+            <c:dispEq val="1"/>
+            <c:trendlineLbl>
+              <c:numFmt formatCode="General" sourceLinked="0"/>
+            </c:trendlineLbl>
+          </c:trendline>
+          <c:xVal>
+            <c:numRef>
+              <c:f>'sd4'!$G$2:$G$55</c:f>
+              <c:numCache>
+                <c:formatCode>General</c:formatCode>
+                <c:ptCount val="54"/>
+                <c:pt idx="0">
+                  <c:v>63</c:v>
+                </c:pt>
+                <c:pt idx="1">
+                  <c:v>46</c:v>
+                </c:pt>
+                <c:pt idx="2">
+                  <c:v>36</c:v>
+                </c:pt>
+                <c:pt idx="3">
+                  <c:v>30</c:v>
+                </c:pt>
+                <c:pt idx="4">
+                  <c:v>26</c:v>
+                </c:pt>
+                <c:pt idx="5">
+                  <c:v>26</c:v>
+                </c:pt>
+                <c:pt idx="6">
+                  <c:v>26</c:v>
+                </c:pt>
+                <c:pt idx="7">
+                  <c:v>20</c:v>
+                </c:pt>
+                <c:pt idx="8">
+                  <c:v>18</c:v>
+                </c:pt>
+                <c:pt idx="9">
+                  <c:v>16</c:v>
+                </c:pt>
+                <c:pt idx="10">
+                  <c:v>15</c:v>
+                </c:pt>
+                <c:pt idx="11">
+                  <c:v>14</c:v>
+                </c:pt>
+                <c:pt idx="12">
+                  <c:v>9</c:v>
+                </c:pt>
+                <c:pt idx="13">
+                  <c:v>9</c:v>
+                </c:pt>
+                <c:pt idx="14">
+                  <c:v>8</c:v>
+                </c:pt>
+                <c:pt idx="15">
+                  <c:v>8</c:v>
+                </c:pt>
+                <c:pt idx="16">
+                  <c:v>8</c:v>
+                </c:pt>
+                <c:pt idx="17">
+                  <c:v>8</c:v>
+                </c:pt>
+                <c:pt idx="18">
+                  <c:v>7</c:v>
+                </c:pt>
+                <c:pt idx="19">
+                  <c:v>6</c:v>
+                </c:pt>
+                <c:pt idx="20">
+                  <c:v>6</c:v>
+                </c:pt>
+                <c:pt idx="21">
+                  <c:v>5</c:v>
+                </c:pt>
+                <c:pt idx="22">
+                  <c:v>5</c:v>
+                </c:pt>
+                <c:pt idx="23">
+                  <c:v>5</c:v>
+                </c:pt>
+                <c:pt idx="24">
+                  <c:v>5</c:v>
+                </c:pt>
+                <c:pt idx="25">
+                  <c:v>4</c:v>
+                </c:pt>
+                <c:pt idx="26">
+                  <c:v>4</c:v>
+                </c:pt>
+                <c:pt idx="27">
+                  <c:v>4</c:v>
+                </c:pt>
+                <c:pt idx="28">
+                  <c:v>3</c:v>
+                </c:pt>
+                <c:pt idx="29">
+                  <c:v>3</c:v>
+                </c:pt>
+                <c:pt idx="30">
+                  <c:v>3</c:v>
+                </c:pt>
+                <c:pt idx="31">
+                  <c:v>3</c:v>
+                </c:pt>
+                <c:pt idx="32">
+                  <c:v>3</c:v>
+                </c:pt>
+                <c:pt idx="33">
+                  <c:v>3</c:v>
+                </c:pt>
+                <c:pt idx="34">
+                  <c:v>3</c:v>
+                </c:pt>
+                <c:pt idx="35">
+                  <c:v>3</c:v>
+                </c:pt>
+                <c:pt idx="36">
+                  <c:v>2</c:v>
+                </c:pt>
+                <c:pt idx="37">
+                  <c:v>2</c:v>
+                </c:pt>
+                <c:pt idx="38">
+                  <c:v>2</c:v>
+                </c:pt>
+                <c:pt idx="39">
+                  <c:v>2</c:v>
+                </c:pt>
+                <c:pt idx="40">
+                  <c:v>2</c:v>
+                </c:pt>
+                <c:pt idx="41">
+                  <c:v>2</c:v>
+                </c:pt>
+                <c:pt idx="42">
+                  <c:v>2</c:v>
+                </c:pt>
+                <c:pt idx="43">
+                  <c:v>2</c:v>
+                </c:pt>
+                <c:pt idx="44">
+                  <c:v>2</c:v>
+                </c:pt>
+                <c:pt idx="45">
+                  <c:v>2</c:v>
+                </c:pt>
+                <c:pt idx="46">
+                  <c:v>1</c:v>
+                </c:pt>
+                <c:pt idx="47">
+                  <c:v>1</c:v>
+                </c:pt>
+                <c:pt idx="48">
+                  <c:v>1</c:v>
+                </c:pt>
+                <c:pt idx="49">
+                  <c:v>1</c:v>
+                </c:pt>
+                <c:pt idx="50">
+                  <c:v>1</c:v>
+                </c:pt>
+                <c:pt idx="51">
+                  <c:v>1</c:v>
+                </c:pt>
+                <c:pt idx="52">
+                  <c:v>1</c:v>
+                </c:pt>
+                <c:pt idx="53">
+                  <c:v>1</c:v>
+                </c:pt>
+              </c:numCache>
+            </c:numRef>
+          </c:xVal>
+          <c:yVal>
+            <c:numRef>
+              <c:f>'sd4'!$H$2:$H$55</c:f>
+              <c:numCache>
+                <c:formatCode>General</c:formatCode>
+                <c:ptCount val="54"/>
+                <c:pt idx="0">
+                  <c:v>63</c:v>
+                </c:pt>
+                <c:pt idx="1">
+                  <c:v>46</c:v>
+                </c:pt>
+                <c:pt idx="2">
+                  <c:v>107</c:v>
+                </c:pt>
+                <c:pt idx="3">
+                  <c:v>50</c:v>
+                </c:pt>
+                <c:pt idx="4">
+                  <c:v>27</c:v>
+                </c:pt>
+                <c:pt idx="5">
+                  <c:v>34</c:v>
+                </c:pt>
+                <c:pt idx="6">
+                  <c:v>32</c:v>
+                </c:pt>
+                <c:pt idx="7">
+                  <c:v>20</c:v>
+                </c:pt>
+                <c:pt idx="8">
+                  <c:v>35</c:v>
+                </c:pt>
+                <c:pt idx="9">
+                  <c:v>18</c:v>
+                </c:pt>
+                <c:pt idx="10">
+                  <c:v>22</c:v>
+                </c:pt>
+                <c:pt idx="11">
+                  <c:v>24</c:v>
+                </c:pt>
+                <c:pt idx="12">
+                  <c:v>16</c:v>
+                </c:pt>
+                <c:pt idx="13">
+                  <c:v>9</c:v>
+                </c:pt>
+                <c:pt idx="14">
+                  <c:v>9</c:v>
+                </c:pt>
+                <c:pt idx="15">
+                  <c:v>12</c:v>
+                </c:pt>
+                <c:pt idx="16">
+                  <c:v>11</c:v>
+                </c:pt>
+                <c:pt idx="17">
+                  <c:v>9</c:v>
+                </c:pt>
+                <c:pt idx="18">
+                  <c:v>13</c:v>
+                </c:pt>
+                <c:pt idx="19">
+                  <c:v>6</c:v>
+                </c:pt>
+                <c:pt idx="20">
+                  <c:v>9</c:v>
+                </c:pt>
+                <c:pt idx="21">
+                  <c:v>6</c:v>
+                </c:pt>
+                <c:pt idx="22">
+                  <c:v>22</c:v>
+                </c:pt>
+                <c:pt idx="23">
+                  <c:v>5</c:v>
+                </c:pt>
+                <c:pt idx="24">
+                  <c:v>6</c:v>
+                </c:pt>
+                <c:pt idx="25">
+                  <c:v>6</c:v>
+                </c:pt>
+                <c:pt idx="26">
+                  <c:v>5</c:v>
+                </c:pt>
+                <c:pt idx="27">
+                  <c:v>7</c:v>
+                </c:pt>
+                <c:pt idx="28">
+                  <c:v>4</c:v>
+                </c:pt>
+                <c:pt idx="29">
+                  <c:v>4</c:v>
+                </c:pt>
+                <c:pt idx="30">
+                  <c:v>3</c:v>
+                </c:pt>
+                <c:pt idx="31">
+                  <c:v>5</c:v>
+                </c:pt>
+                <c:pt idx="32">
+                  <c:v>4</c:v>
+                </c:pt>
+                <c:pt idx="33">
+                  <c:v>3</c:v>
+                </c:pt>
+                <c:pt idx="34">
+                  <c:v>4</c:v>
+                </c:pt>
+                <c:pt idx="35">
+                  <c:v>3</c:v>
+                </c:pt>
+                <c:pt idx="36">
+                  <c:v>4</c:v>
+                </c:pt>
+                <c:pt idx="37">
+                  <c:v>2</c:v>
+                </c:pt>
+                <c:pt idx="38">
+                  <c:v>2</c:v>
+                </c:pt>
+                <c:pt idx="39">
+                  <c:v>2</c:v>
+                </c:pt>
+                <c:pt idx="40">
+                  <c:v>2</c:v>
+                </c:pt>
+                <c:pt idx="41">
+                  <c:v>3</c:v>
+                </c:pt>
+                <c:pt idx="42">
+                  <c:v>3</c:v>
+                </c:pt>
+                <c:pt idx="43">
+                  <c:v>3</c:v>
+                </c:pt>
+                <c:pt idx="44">
+                  <c:v>2</c:v>
+                </c:pt>
+                <c:pt idx="45">
+                  <c:v>2</c:v>
+                </c:pt>
+                <c:pt idx="46">
+                  <c:v>1</c:v>
+                </c:pt>
+                <c:pt idx="47">
+                  <c:v>1</c:v>
+                </c:pt>
+                <c:pt idx="48">
+                  <c:v>3</c:v>
+                </c:pt>
+                <c:pt idx="49">
+                  <c:v>1</c:v>
+                </c:pt>
+                <c:pt idx="50">
+                  <c:v>2</c:v>
+                </c:pt>
+                <c:pt idx="51">
+                  <c:v>1</c:v>
+                </c:pt>
+                <c:pt idx="52">
+                  <c:v>2</c:v>
+                </c:pt>
+                <c:pt idx="53">
+                  <c:v>1</c:v>
+                </c:pt>
+              </c:numCache>
+            </c:numRef>
+          </c:yVal>
+          <c:smooth val="0"/>
+        </c:ser>
+        <c:dLbls>
+          <c:showLegendKey val="0"/>
+          <c:showVal val="0"/>
+          <c:showCatName val="0"/>
+          <c:showSerName val="0"/>
+          <c:showPercent val="0"/>
+          <c:showBubbleSize val="0"/>
+        </c:dLbls>
+        <c:axId val="86906752"/>
+        <c:axId val="223076352"/>
+      </c:scatterChart>
+      <c:valAx>
+        <c:axId val="86906752"/>
+        <c:scaling>
+          <c:orientation val="minMax"/>
+        </c:scaling>
+        <c:delete val="0"/>
+        <c:axPos val="b"/>
+        <c:title>
+          <c:tx>
+            <c:rich>
+              <a:bodyPr/>
+              <a:lstStyle/>
+              <a:p>
+                <a:pPr>
+                  <a:defRPr/>
+                </a:pPr>
+                <a:r>
+                  <a:rPr lang="en-US"/>
+                  <a:t>Number of Synonym</a:t>
+                </a:r>
+                <a:r>
+                  <a:rPr lang="en-US" baseline="0"/>
+                  <a:t> URL sets</a:t>
+                </a:r>
+              </a:p>
+            </c:rich>
+          </c:tx>
+          <c:overlay val="0"/>
+        </c:title>
+        <c:numFmt formatCode="General" sourceLinked="1"/>
+        <c:majorTickMark val="out"/>
+        <c:minorTickMark val="none"/>
+        <c:tickLblPos val="nextTo"/>
+        <c:crossAx val="223076352"/>
+        <c:crosses val="autoZero"/>
+        <c:crossBetween val="midCat"/>
+      </c:valAx>
+      <c:valAx>
+        <c:axId val="223076352"/>
+        <c:scaling>
+          <c:orientation val="minMax"/>
+        </c:scaling>
+        <c:delete val="0"/>
+        <c:axPos val="l"/>
+        <c:majorGridlines/>
+        <c:title>
+          <c:tx>
+            <c:rich>
+              <a:bodyPr rot="-5400000" vert="horz"/>
+              <a:lstStyle/>
+              <a:p>
+                <a:pPr>
+                  <a:defRPr/>
+                </a:pPr>
+                <a:r>
+                  <a:rPr lang="en-US"/>
+                  <a:t>Number of Reduced URLs</a:t>
+                </a:r>
+              </a:p>
+            </c:rich>
+          </c:tx>
+          <c:overlay val="0"/>
+        </c:title>
+        <c:numFmt formatCode="General" sourceLinked="1"/>
+        <c:majorTickMark val="out"/>
+        <c:minorTickMark val="none"/>
+        <c:tickLblPos val="nextTo"/>
+        <c:crossAx val="86906752"/>
+        <c:crosses val="autoZero"/>
+        <c:crossBetween val="midCat"/>
+      </c:valAx>
+    </c:plotArea>
+    <c:plotVisOnly val="1"/>
+    <c:dispBlanksAs val="gap"/>
+    <c:showDLblsOverMax val="0"/>
+  </c:chart>
+  <c:externalData r:id="rId1">
+    <c:autoUpdate val="0"/>
+  </c:externalData>
+</c:chartSpace>
+</file>
+
+<file path=word/charts/chart2.xml><?xml version="1.0" encoding="utf-8"?>
+<c:chartSpace xmlns:c="http://schemas.openxmlformats.org/drawingml/2006/chart" xmlns:a="http://schemas.openxmlformats.org/drawingml/2006/main" xmlns:r="http://schemas.openxmlformats.org/officeDocument/2006/relationships">
+  <c:date1904 val="0"/>
+  <c:lang val="en-US"/>
+  <c:roundedCorners val="0"/>
+  <mc:AlternateContent xmlns:mc="http://schemas.openxmlformats.org/markup-compatibility/2006">
+    <mc:Choice xmlns:c14="http://schemas.microsoft.com/office/drawing/2007/8/2/chart" Requires="c14">
+      <c14:style val="102"/>
+    </mc:Choice>
+    <mc:Fallback>
+      <c:style val="2"/>
+    </mc:Fallback>
+  </mc:AlternateContent>
+  <c:chart>
+    <c:title>
+      <c:tx>
+        <c:rich>
+          <a:bodyPr/>
+          <a:lstStyle/>
+          <a:p>
+            <a:pPr>
+              <a:defRPr/>
+            </a:pPr>
+            <a:r>
+              <a:rPr lang="en-US"/>
+              <a:t>Number of Reduced URLs vs.</a:t>
+            </a:r>
+            <a:r>
+              <a:rPr lang="en-US" baseline="0"/>
+              <a:t> "Reduction factor" (nReduced/nSynSets)</a:t>
+            </a:r>
+            <a:endParaRPr lang="en-US"/>
+          </a:p>
+        </c:rich>
+      </c:tx>
+      <c:overlay val="0"/>
+    </c:title>
+    <c:autoTitleDeleted val="0"/>
+    <c:plotArea>
+      <c:layout/>
+      <c:scatterChart>
+        <c:scatterStyle val="lineMarker"/>
+        <c:varyColors val="0"/>
+        <c:ser>
+          <c:idx val="0"/>
+          <c:order val="0"/>
+          <c:tx>
+            <c:strRef>
+              <c:f>'sd4'!$I$1</c:f>
+              <c:strCache>
+                <c:ptCount val="1"/>
+                <c:pt idx="0">
+                  <c:v>Reduction Factor</c:v>
+                </c:pt>
+              </c:strCache>
+            </c:strRef>
+          </c:tx>
+          <c:spPr>
+            <a:ln w="28575">
+              <a:noFill/>
+            </a:ln>
+          </c:spPr>
+          <c:xVal>
+            <c:numRef>
+              <c:f>'sd4'!$H$2:$H$55</c:f>
+              <c:numCache>
+                <c:formatCode>General</c:formatCode>
+                <c:ptCount val="54"/>
+                <c:pt idx="0">
+                  <c:v>63</c:v>
+                </c:pt>
+                <c:pt idx="1">
+                  <c:v>46</c:v>
+                </c:pt>
+                <c:pt idx="2">
+                  <c:v>107</c:v>
+                </c:pt>
+                <c:pt idx="3">
+                  <c:v>50</c:v>
+                </c:pt>
+                <c:pt idx="4">
+                  <c:v>27</c:v>
+                </c:pt>
+                <c:pt idx="5">
+                  <c:v>34</c:v>
+                </c:pt>
+                <c:pt idx="6">
+                  <c:v>32</c:v>
+                </c:pt>
+                <c:pt idx="7">
+                  <c:v>20</c:v>
+                </c:pt>
+                <c:pt idx="8">
+                  <c:v>35</c:v>
+                </c:pt>
+                <c:pt idx="9">
+                  <c:v>18</c:v>
+                </c:pt>
+                <c:pt idx="10">
+                  <c:v>22</c:v>
+                </c:pt>
+                <c:pt idx="11">
+                  <c:v>24</c:v>
+                </c:pt>
+                <c:pt idx="12">
+                  <c:v>16</c:v>
+                </c:pt>
+                <c:pt idx="13">
+                  <c:v>9</c:v>
+                </c:pt>
+                <c:pt idx="14">
+                  <c:v>9</c:v>
+                </c:pt>
+                <c:pt idx="15">
+                  <c:v>12</c:v>
+                </c:pt>
+                <c:pt idx="16">
+                  <c:v>11</c:v>
+                </c:pt>
+                <c:pt idx="17">
+                  <c:v>9</c:v>
+                </c:pt>
+                <c:pt idx="18">
+                  <c:v>13</c:v>
+                </c:pt>
+                <c:pt idx="19">
+                  <c:v>6</c:v>
+                </c:pt>
+                <c:pt idx="20">
+                  <c:v>9</c:v>
+                </c:pt>
+                <c:pt idx="21">
+                  <c:v>6</c:v>
+                </c:pt>
+                <c:pt idx="22">
+                  <c:v>22</c:v>
+                </c:pt>
+                <c:pt idx="23">
+                  <c:v>5</c:v>
+                </c:pt>
+                <c:pt idx="24">
+                  <c:v>6</c:v>
+                </c:pt>
+                <c:pt idx="25">
+                  <c:v>6</c:v>
+                </c:pt>
+                <c:pt idx="26">
+                  <c:v>5</c:v>
+                </c:pt>
+                <c:pt idx="27">
+                  <c:v>7</c:v>
+                </c:pt>
+                <c:pt idx="28">
+                  <c:v>4</c:v>
+                </c:pt>
+                <c:pt idx="29">
+                  <c:v>4</c:v>
+                </c:pt>
+                <c:pt idx="30">
+                  <c:v>3</c:v>
+                </c:pt>
+                <c:pt idx="31">
+                  <c:v>5</c:v>
+                </c:pt>
+                <c:pt idx="32">
+                  <c:v>4</c:v>
+                </c:pt>
+                <c:pt idx="33">
+                  <c:v>3</c:v>
+                </c:pt>
+                <c:pt idx="34">
+                  <c:v>4</c:v>
+                </c:pt>
+                <c:pt idx="35">
+                  <c:v>3</c:v>
+                </c:pt>
+                <c:pt idx="36">
+                  <c:v>4</c:v>
+                </c:pt>
+                <c:pt idx="37">
+                  <c:v>2</c:v>
+                </c:pt>
+                <c:pt idx="38">
+                  <c:v>2</c:v>
+                </c:pt>
+                <c:pt idx="39">
+                  <c:v>2</c:v>
+                </c:pt>
+                <c:pt idx="40">
+                  <c:v>2</c:v>
+                </c:pt>
+                <c:pt idx="41">
+                  <c:v>3</c:v>
+                </c:pt>
+                <c:pt idx="42">
+                  <c:v>3</c:v>
+                </c:pt>
+                <c:pt idx="43">
+                  <c:v>3</c:v>
+                </c:pt>
+                <c:pt idx="44">
+                  <c:v>2</c:v>
+                </c:pt>
+                <c:pt idx="45">
+                  <c:v>2</c:v>
+                </c:pt>
+                <c:pt idx="46">
+                  <c:v>1</c:v>
+                </c:pt>
+                <c:pt idx="47">
+                  <c:v>1</c:v>
+                </c:pt>
+                <c:pt idx="48">
+                  <c:v>3</c:v>
+                </c:pt>
+                <c:pt idx="49">
+                  <c:v>1</c:v>
+                </c:pt>
+                <c:pt idx="50">
+                  <c:v>2</c:v>
+                </c:pt>
+                <c:pt idx="51">
+                  <c:v>1</c:v>
+                </c:pt>
+                <c:pt idx="52">
+                  <c:v>2</c:v>
+                </c:pt>
+                <c:pt idx="53">
+                  <c:v>1</c:v>
+                </c:pt>
+              </c:numCache>
+            </c:numRef>
+          </c:xVal>
+          <c:yVal>
+            <c:numRef>
+              <c:f>'sd4'!$I$2:$I$55</c:f>
+              <c:numCache>
+                <c:formatCode>General</c:formatCode>
+                <c:ptCount val="54"/>
+                <c:pt idx="0">
+                  <c:v>1</c:v>
+                </c:pt>
+                <c:pt idx="1">
+                  <c:v>1</c:v>
+                </c:pt>
+                <c:pt idx="2">
+                  <c:v>2.9722222222222223</c:v>
+                </c:pt>
+                <c:pt idx="3">
+                  <c:v>1.6666666666666667</c:v>
+                </c:pt>
+                <c:pt idx="4">
+                  <c:v>1.0384615384615385</c:v>
+                </c:pt>
+                <c:pt idx="5">
+                  <c:v>1.3076923076923077</c:v>
+                </c:pt>
+                <c:pt idx="6">
+                  <c:v>1.2307692307692308</c:v>
+                </c:pt>
+                <c:pt idx="7">
+                  <c:v>1</c:v>
+                </c:pt>
+                <c:pt idx="8">
+                  <c:v>1.9444444444444444</c:v>
+                </c:pt>
+                <c:pt idx="9">
+                  <c:v>1.125</c:v>
+                </c:pt>
+                <c:pt idx="10">
+                  <c:v>1.4666666666666666</c:v>
+                </c:pt>
+                <c:pt idx="11">
+                  <c:v>1.7142857142857142</c:v>
+                </c:pt>
+                <c:pt idx="12">
+                  <c:v>1.7777777777777777</c:v>
+                </c:pt>
+                <c:pt idx="13">
+                  <c:v>1</c:v>
+                </c:pt>
+                <c:pt idx="14">
+                  <c:v>1.125</c:v>
+                </c:pt>
+                <c:pt idx="15">
+                  <c:v>1.5</c:v>
+                </c:pt>
+                <c:pt idx="16">
+                  <c:v>1.375</c:v>
+                </c:pt>
+                <c:pt idx="17">
+                  <c:v>1.125</c:v>
+                </c:pt>
+                <c:pt idx="18">
+                  <c:v>1.8571428571428572</c:v>
+                </c:pt>
+                <c:pt idx="19">
+                  <c:v>1</c:v>
+                </c:pt>
+                <c:pt idx="20">
+                  <c:v>1.5</c:v>
+                </c:pt>
+                <c:pt idx="21">
+                  <c:v>1.2</c:v>
+                </c:pt>
+                <c:pt idx="22">
+                  <c:v>4.4000000000000004</c:v>
+                </c:pt>
+                <c:pt idx="23">
+                  <c:v>1</c:v>
+                </c:pt>
+                <c:pt idx="24">
+                  <c:v>1.2</c:v>
+                </c:pt>
+                <c:pt idx="25">
+                  <c:v>1.5</c:v>
+                </c:pt>
+                <c:pt idx="26">
+                  <c:v>1.25</c:v>
+                </c:pt>
+                <c:pt idx="27">
+                  <c:v>1.75</c:v>
+                </c:pt>
+                <c:pt idx="28">
+                  <c:v>1.3333333333333333</c:v>
+                </c:pt>
+                <c:pt idx="29">
+                  <c:v>1.3333333333333333</c:v>
+                </c:pt>
+                <c:pt idx="30">
+                  <c:v>1</c:v>
+                </c:pt>
+                <c:pt idx="31">
+                  <c:v>1.6666666666666667</c:v>
+                </c:pt>
+                <c:pt idx="32">
+                  <c:v>1.3333333333333333</c:v>
+                </c:pt>
+                <c:pt idx="33">
+                  <c:v>1</c:v>
+                </c:pt>
+                <c:pt idx="34">
+                  <c:v>1.3333333333333333</c:v>
+                </c:pt>
+                <c:pt idx="35">
+                  <c:v>1</c:v>
+                </c:pt>
+                <c:pt idx="36">
+                  <c:v>2</c:v>
+                </c:pt>
+                <c:pt idx="37">
+                  <c:v>1</c:v>
+                </c:pt>
+                <c:pt idx="38">
+                  <c:v>1</c:v>
+                </c:pt>
+                <c:pt idx="39">
+                  <c:v>1</c:v>
+                </c:pt>
+                <c:pt idx="40">
+                  <c:v>1</c:v>
+                </c:pt>
+                <c:pt idx="41">
+                  <c:v>1.5</c:v>
+                </c:pt>
+                <c:pt idx="42">
+                  <c:v>1.5</c:v>
+                </c:pt>
+                <c:pt idx="43">
+                  <c:v>1.5</c:v>
+                </c:pt>
+                <c:pt idx="44">
+                  <c:v>1</c:v>
+                </c:pt>
+                <c:pt idx="45">
+                  <c:v>1</c:v>
+                </c:pt>
+                <c:pt idx="46">
+                  <c:v>1</c:v>
+                </c:pt>
+                <c:pt idx="47">
+                  <c:v>1</c:v>
+                </c:pt>
+                <c:pt idx="48">
+                  <c:v>3</c:v>
+                </c:pt>
+                <c:pt idx="49">
+                  <c:v>1</c:v>
+                </c:pt>
+                <c:pt idx="50">
+                  <c:v>2</c:v>
+                </c:pt>
+                <c:pt idx="51">
+                  <c:v>1</c:v>
+                </c:pt>
+                <c:pt idx="52">
+                  <c:v>2</c:v>
+                </c:pt>
+                <c:pt idx="53">
+                  <c:v>1</c:v>
+                </c:pt>
+              </c:numCache>
+            </c:numRef>
+          </c:yVal>
+          <c:smooth val="0"/>
+        </c:ser>
+        <c:dLbls>
+          <c:showLegendKey val="0"/>
+          <c:showVal val="0"/>
+          <c:showCatName val="0"/>
+          <c:showSerName val="0"/>
+          <c:showPercent val="0"/>
+          <c:showBubbleSize val="0"/>
+        </c:dLbls>
+        <c:axId val="230432768"/>
+        <c:axId val="230434688"/>
+      </c:scatterChart>
+      <c:valAx>
+        <c:axId val="230432768"/>
+        <c:scaling>
+          <c:orientation val="minMax"/>
+        </c:scaling>
+        <c:delete val="0"/>
+        <c:axPos val="b"/>
+        <c:title>
+          <c:tx>
+            <c:rich>
+              <a:bodyPr/>
+              <a:lstStyle/>
+              <a:p>
+                <a:pPr>
+                  <a:defRPr/>
+                </a:pPr>
+                <a:r>
+                  <a:rPr lang="en-US"/>
+                  <a:t>Number</a:t>
+                </a:r>
+                <a:r>
+                  <a:rPr lang="en-US" baseline="0"/>
+                  <a:t> of Reduced URLs</a:t>
+                </a:r>
+                <a:endParaRPr lang="en-US"/>
+              </a:p>
+            </c:rich>
+          </c:tx>
+          <c:overlay val="0"/>
+        </c:title>
+        <c:numFmt formatCode="General" sourceLinked="1"/>
+        <c:majorTickMark val="out"/>
+        <c:minorTickMark val="none"/>
+        <c:tickLblPos val="nextTo"/>
+        <c:crossAx val="230434688"/>
+        <c:crosses val="autoZero"/>
+        <c:crossBetween val="midCat"/>
+      </c:valAx>
+      <c:valAx>
+        <c:axId val="230434688"/>
+        <c:scaling>
+          <c:orientation val="minMax"/>
+        </c:scaling>
+        <c:delete val="0"/>
+        <c:axPos val="l"/>
+        <c:majorGridlines/>
+        <c:title>
+          <c:tx>
+            <c:rich>
+              <a:bodyPr rot="-5400000" vert="horz"/>
+              <a:lstStyle/>
+              <a:p>
+                <a:pPr>
+                  <a:defRPr/>
+                </a:pPr>
+                <a:r>
+                  <a:rPr lang="en-US"/>
+                  <a:t>Reduction Factor</a:t>
+                </a:r>
+              </a:p>
+            </c:rich>
+          </c:tx>
+          <c:overlay val="0"/>
+        </c:title>
+        <c:numFmt formatCode="General" sourceLinked="1"/>
+        <c:majorTickMark val="out"/>
+        <c:minorTickMark val="none"/>
+        <c:tickLblPos val="nextTo"/>
+        <c:crossAx val="230432768"/>
+        <c:crosses val="autoZero"/>
+        <c:crossBetween val="midCat"/>
+      </c:valAx>
+    </c:plotArea>
+    <c:plotVisOnly val="1"/>
+    <c:dispBlanksAs val="gap"/>
+    <c:showDLblsOverMax val="0"/>
+  </c:chart>
+  <c:externalData r:id="rId1">
+    <c:autoUpdate val="0"/>
+  </c:externalData>
+</c:chartSpace>
+</file>
+
+<file path=word/charts/chart3.xml><?xml version="1.0" encoding="utf-8"?>
+<c:chartSpace xmlns:c="http://schemas.openxmlformats.org/drawingml/2006/chart" xmlns:a="http://schemas.openxmlformats.org/drawingml/2006/main" xmlns:r="http://schemas.openxmlformats.org/officeDocument/2006/relationships">
+  <c:date1904 val="0"/>
+  <c:lang val="en-US"/>
+  <c:roundedCorners val="0"/>
+  <mc:AlternateContent xmlns:mc="http://schemas.openxmlformats.org/markup-compatibility/2006">
+    <mc:Choice xmlns:c14="http://schemas.microsoft.com/office/drawing/2007/8/2/chart" Requires="c14">
+      <c14:style val="102"/>
+    </mc:Choice>
+    <mc:Fallback>
+      <c:style val="2"/>
+    </mc:Fallback>
+  </mc:AlternateContent>
+  <c:chart>
+    <c:title>
+      <c:tx>
+        <c:rich>
+          <a:bodyPr/>
+          <a:lstStyle/>
+          <a:p>
+            <a:pPr>
+              <a:defRPr/>
+            </a:pPr>
+            <a:r>
+              <a:rPr lang="en-US"/>
+              <a:t>Number of domains with up to 'n' Synonym URL sets</a:t>
+            </a:r>
+          </a:p>
+        </c:rich>
+      </c:tx>
+      <c:overlay val="0"/>
+    </c:title>
+    <c:autoTitleDeleted val="0"/>
+    <c:plotArea>
+      <c:layout/>
+      <c:barChart>
+        <c:barDir val="col"/>
+        <c:grouping val="clustered"/>
+        <c:varyColors val="0"/>
+        <c:ser>
+          <c:idx val="0"/>
+          <c:order val="0"/>
+          <c:spPr>
+            <a:ln w="15875">
+              <a:solidFill>
+                <a:schemeClr val="tx1"/>
+              </a:solidFill>
+            </a:ln>
+          </c:spPr>
+          <c:invertIfNegative val="0"/>
+          <c:dLbls>
+            <c:showLegendKey val="0"/>
+            <c:showVal val="1"/>
+            <c:showCatName val="0"/>
+            <c:showSerName val="0"/>
+            <c:showPercent val="0"/>
+            <c:showBubbleSize val="0"/>
+            <c:showLeaderLines val="0"/>
+          </c:dLbls>
+          <c:cat>
+            <c:strRef>
+              <c:f>'sd4'!$N$2:$N$9</c:f>
+              <c:strCache>
+                <c:ptCount val="8"/>
+                <c:pt idx="0">
+                  <c:v>1</c:v>
+                </c:pt>
+                <c:pt idx="1">
+                  <c:v>3</c:v>
+                </c:pt>
+                <c:pt idx="2">
+                  <c:v>5</c:v>
+                </c:pt>
+                <c:pt idx="3">
+                  <c:v>10</c:v>
+                </c:pt>
+                <c:pt idx="4">
+                  <c:v>20</c:v>
+                </c:pt>
+                <c:pt idx="5">
+                  <c:v>40</c:v>
+                </c:pt>
+                <c:pt idx="6">
+                  <c:v>70</c:v>
+                </c:pt>
+                <c:pt idx="7">
+                  <c:v>More</c:v>
+                </c:pt>
+              </c:strCache>
+            </c:strRef>
+          </c:cat>
+          <c:val>
+            <c:numRef>
+              <c:f>'sd4'!$O$2:$O$8</c:f>
+              <c:numCache>
+                <c:formatCode>General</c:formatCode>
+                <c:ptCount val="7"/>
+                <c:pt idx="0">
+                  <c:v>8</c:v>
+                </c:pt>
+                <c:pt idx="1">
+                  <c:v>18</c:v>
+                </c:pt>
+                <c:pt idx="2">
+                  <c:v>7</c:v>
+                </c:pt>
+                <c:pt idx="3">
+                  <c:v>9</c:v>
+                </c:pt>
+                <c:pt idx="4">
+                  <c:v>5</c:v>
+                </c:pt>
+                <c:pt idx="5">
+                  <c:v>5</c:v>
+                </c:pt>
+                <c:pt idx="6">
+                  <c:v>2</c:v>
+                </c:pt>
+              </c:numCache>
+            </c:numRef>
+          </c:val>
+        </c:ser>
+        <c:dLbls>
+          <c:showLegendKey val="0"/>
+          <c:showVal val="0"/>
+          <c:showCatName val="0"/>
+          <c:showSerName val="0"/>
+          <c:showPercent val="0"/>
+          <c:showBubbleSize val="0"/>
+        </c:dLbls>
+        <c:gapWidth val="0"/>
+        <c:axId val="230660352"/>
+        <c:axId val="230818176"/>
+      </c:barChart>
+      <c:catAx>
+        <c:axId val="230660352"/>
+        <c:scaling>
+          <c:orientation val="minMax"/>
+        </c:scaling>
+        <c:delete val="0"/>
+        <c:axPos val="b"/>
+        <c:title>
+          <c:tx>
+            <c:rich>
+              <a:bodyPr/>
+              <a:lstStyle/>
+              <a:p>
+                <a:pPr>
+                  <a:defRPr/>
+                </a:pPr>
+                <a:r>
+                  <a:rPr lang="en-US"/>
+                  <a:t>n</a:t>
+                </a:r>
+              </a:p>
+            </c:rich>
+          </c:tx>
+          <c:overlay val="0"/>
+        </c:title>
+        <c:majorTickMark val="out"/>
+        <c:minorTickMark val="none"/>
+        <c:tickLblPos val="nextTo"/>
+        <c:crossAx val="230818176"/>
+        <c:crosses val="autoZero"/>
+        <c:auto val="1"/>
+        <c:lblAlgn val="ctr"/>
+        <c:lblOffset val="100"/>
+        <c:noMultiLvlLbl val="0"/>
+      </c:catAx>
+      <c:valAx>
+        <c:axId val="230818176"/>
+        <c:scaling>
+          <c:orientation val="minMax"/>
+        </c:scaling>
+        <c:delete val="0"/>
+        <c:axPos val="l"/>
+        <c:majorGridlines/>
+        <c:title>
+          <c:tx>
+            <c:rich>
+              <a:bodyPr/>
+              <a:lstStyle/>
+              <a:p>
+                <a:pPr>
+                  <a:defRPr/>
+                </a:pPr>
+                <a:r>
+                  <a:rPr lang="en-US"/>
+                  <a:t>Frequency</a:t>
+                </a:r>
+              </a:p>
+            </c:rich>
+          </c:tx>
+          <c:overlay val="0"/>
+        </c:title>
+        <c:numFmt formatCode="General" sourceLinked="1"/>
+        <c:majorTickMark val="out"/>
+        <c:minorTickMark val="none"/>
+        <c:tickLblPos val="nextTo"/>
+        <c:crossAx val="230660352"/>
+        <c:crosses val="autoZero"/>
+        <c:crossBetween val="between"/>
+      </c:valAx>
+    </c:plotArea>
+    <c:plotVisOnly val="1"/>
+    <c:dispBlanksAs val="gap"/>
+    <c:showDLblsOverMax val="0"/>
+  </c:chart>
+  <c:externalData r:id="rId1">
+    <c:autoUpdate val="0"/>
+  </c:externalData>
+</c:chartSpace>
+</file>
+
+<file path=word/charts/chart4.xml><?xml version="1.0" encoding="utf-8"?>
+<c:chartSpace xmlns:c="http://schemas.openxmlformats.org/drawingml/2006/chart" xmlns:a="http://schemas.openxmlformats.org/drawingml/2006/main" xmlns:r="http://schemas.openxmlformats.org/officeDocument/2006/relationships">
+  <c:date1904 val="0"/>
+  <c:lang val="en-US"/>
+  <c:roundedCorners val="0"/>
+  <mc:AlternateContent xmlns:mc="http://schemas.openxmlformats.org/markup-compatibility/2006">
+    <mc:Choice xmlns:c14="http://schemas.microsoft.com/office/drawing/2007/8/2/chart" Requires="c14">
+      <c14:style val="102"/>
+    </mc:Choice>
+    <mc:Fallback>
+      <c:style val="2"/>
+    </mc:Fallback>
+  </mc:AlternateContent>
+  <c:chart>
+    <c:title>
+      <c:tx>
+        <c:rich>
+          <a:bodyPr/>
+          <a:lstStyle/>
+          <a:p>
+            <a:pPr>
+              <a:defRPr/>
+            </a:pPr>
+            <a:r>
+              <a:rPr lang="en-US"/>
+              <a:t>Number</a:t>
+            </a:r>
+            <a:r>
+              <a:rPr lang="en-US" baseline="0"/>
+              <a:t> of domains with up to 'n' Reduced URLs</a:t>
+            </a:r>
+            <a:endParaRPr lang="en-US"/>
+          </a:p>
+        </c:rich>
+      </c:tx>
+      <c:overlay val="0"/>
+    </c:title>
+    <c:autoTitleDeleted val="0"/>
+    <c:plotArea>
+      <c:layout>
+        <c:manualLayout>
+          <c:layoutTarget val="inner"/>
+          <c:xMode val="edge"/>
+          <c:yMode val="edge"/>
+          <c:x val="0.11809740887652201"/>
+          <c:y val="0.25646654528544294"/>
+          <c:w val="0.82425848084778874"/>
+          <c:h val="0.55832147107737662"/>
+        </c:manualLayout>
+      </c:layout>
+      <c:barChart>
+        <c:barDir val="col"/>
+        <c:grouping val="clustered"/>
+        <c:varyColors val="0"/>
+        <c:ser>
+          <c:idx val="0"/>
+          <c:order val="0"/>
+          <c:tx>
+            <c:v>Frequency</c:v>
+          </c:tx>
+          <c:spPr>
+            <a:solidFill>
+              <a:schemeClr val="accent2"/>
+            </a:solidFill>
+            <a:ln w="15875">
+              <a:solidFill>
+                <a:schemeClr val="tx1"/>
+              </a:solidFill>
+            </a:ln>
+          </c:spPr>
+          <c:invertIfNegative val="0"/>
+          <c:dLbls>
+            <c:showLegendKey val="0"/>
+            <c:showVal val="1"/>
+            <c:showCatName val="0"/>
+            <c:showSerName val="0"/>
+            <c:showPercent val="0"/>
+            <c:showBubbleSize val="0"/>
+            <c:showLeaderLines val="0"/>
+          </c:dLbls>
+          <c:cat>
+            <c:numRef>
+              <c:f>'sd4'!$L$2:$L$9</c:f>
+              <c:numCache>
+                <c:formatCode>General</c:formatCode>
+                <c:ptCount val="8"/>
+                <c:pt idx="0">
+                  <c:v>3</c:v>
+                </c:pt>
+                <c:pt idx="1">
+                  <c:v>6</c:v>
+                </c:pt>
+                <c:pt idx="2">
+                  <c:v>10</c:v>
+                </c:pt>
+                <c:pt idx="3">
+                  <c:v>20</c:v>
+                </c:pt>
+                <c:pt idx="4">
+                  <c:v>40</c:v>
+                </c:pt>
+                <c:pt idx="5">
+                  <c:v>80</c:v>
+                </c:pt>
+                <c:pt idx="6">
+                  <c:v>120</c:v>
+                </c:pt>
+              </c:numCache>
+            </c:numRef>
+          </c:cat>
+          <c:val>
+            <c:numRef>
+              <c:f>'sd4'!$M$2:$M$8</c:f>
+              <c:numCache>
+                <c:formatCode>General</c:formatCode>
+                <c:ptCount val="7"/>
+                <c:pt idx="0">
+                  <c:v>20</c:v>
+                </c:pt>
+                <c:pt idx="1">
+                  <c:v>12</c:v>
+                </c:pt>
+                <c:pt idx="2">
+                  <c:v>5</c:v>
+                </c:pt>
+                <c:pt idx="3">
+                  <c:v>6</c:v>
+                </c:pt>
+                <c:pt idx="4">
+                  <c:v>7</c:v>
+                </c:pt>
+                <c:pt idx="5">
+                  <c:v>3</c:v>
+                </c:pt>
+                <c:pt idx="6">
+                  <c:v>1</c:v>
+                </c:pt>
+              </c:numCache>
+            </c:numRef>
+          </c:val>
+        </c:ser>
+        <c:dLbls>
+          <c:showLegendKey val="0"/>
+          <c:showVal val="0"/>
+          <c:showCatName val="0"/>
+          <c:showSerName val="0"/>
+          <c:showPercent val="0"/>
+          <c:showBubbleSize val="0"/>
+        </c:dLbls>
+        <c:gapWidth val="0"/>
+        <c:axId val="230839040"/>
+        <c:axId val="230840960"/>
+      </c:barChart>
+      <c:catAx>
+        <c:axId val="230839040"/>
+        <c:scaling>
+          <c:orientation val="minMax"/>
+        </c:scaling>
+        <c:delete val="0"/>
+        <c:axPos val="b"/>
+        <c:title>
+          <c:tx>
+            <c:rich>
+              <a:bodyPr/>
+              <a:lstStyle/>
+              <a:p>
+                <a:pPr>
+                  <a:defRPr/>
+                </a:pPr>
+                <a:r>
+                  <a:rPr lang="en-US"/>
+                  <a:t>n</a:t>
+                </a:r>
+              </a:p>
+            </c:rich>
+          </c:tx>
+          <c:overlay val="0"/>
+        </c:title>
+        <c:numFmt formatCode="General" sourceLinked="1"/>
+        <c:majorTickMark val="out"/>
+        <c:minorTickMark val="none"/>
+        <c:tickLblPos val="nextTo"/>
+        <c:crossAx val="230840960"/>
+        <c:crosses val="autoZero"/>
+        <c:auto val="1"/>
+        <c:lblAlgn val="ctr"/>
+        <c:lblOffset val="100"/>
+        <c:noMultiLvlLbl val="0"/>
+      </c:catAx>
+      <c:valAx>
+        <c:axId val="230840960"/>
+        <c:scaling>
+          <c:orientation val="minMax"/>
+        </c:scaling>
+        <c:delete val="0"/>
+        <c:axPos val="l"/>
+        <c:majorGridlines/>
+        <c:title>
+          <c:tx>
+            <c:rich>
+              <a:bodyPr/>
+              <a:lstStyle/>
+              <a:p>
+                <a:pPr>
+                  <a:defRPr/>
+                </a:pPr>
+                <a:r>
+                  <a:rPr lang="en-US"/>
+                  <a:t>Frequency</a:t>
+                </a:r>
+              </a:p>
+            </c:rich>
+          </c:tx>
+          <c:overlay val="0"/>
+        </c:title>
+        <c:numFmt formatCode="General" sourceLinked="1"/>
+        <c:majorTickMark val="out"/>
+        <c:minorTickMark val="none"/>
+        <c:tickLblPos val="nextTo"/>
+        <c:crossAx val="230839040"/>
+        <c:crosses val="autoZero"/>
+        <c:crossBetween val="between"/>
+      </c:valAx>
+    </c:plotArea>
+    <c:plotVisOnly val="1"/>
+    <c:dispBlanksAs val="gap"/>
+    <c:showDLblsOverMax val="0"/>
+  </c:chart>
+  <c:externalData r:id="rId1">
+    <c:autoUpdate val="0"/>
+  </c:externalData>
+</c:chartSpace>
+</file>
+
+<file path=word/charts/chart5.xml><?xml version="1.0" encoding="utf-8"?>
+<c:chartSpace xmlns:c="http://schemas.openxmlformats.org/drawingml/2006/chart" xmlns:a="http://schemas.openxmlformats.org/drawingml/2006/main" xmlns:r="http://schemas.openxmlformats.org/officeDocument/2006/relationships">
+  <c:date1904 val="0"/>
+  <c:lang val="en-US"/>
+  <c:roundedCorners val="0"/>
+  <mc:AlternateContent xmlns:mc="http://schemas.openxmlformats.org/markup-compatibility/2006">
+    <mc:Choice xmlns:c14="http://schemas.microsoft.com/office/drawing/2007/8/2/chart" Requires="c14">
+      <c14:style val="114"/>
+    </mc:Choice>
+    <mc:Fallback>
+      <c:style val="14"/>
+    </mc:Fallback>
+  </mc:AlternateContent>
+  <c:chart>
+    <c:title>
+      <c:tx>
+        <c:rich>
+          <a:bodyPr/>
+          <a:lstStyle/>
+          <a:p>
+            <a:pPr>
+              <a:defRPr/>
+            </a:pPr>
+            <a:r>
+              <a:rPr lang="en-US"/>
+              <a:t>Results of Fetching all Reduced URLs across 100 sites</a:t>
+            </a:r>
+          </a:p>
+        </c:rich>
+      </c:tx>
+      <c:overlay val="0"/>
+    </c:title>
+    <c:autoTitleDeleted val="0"/>
+    <c:view3D>
+      <c:rotX val="30"/>
+      <c:rotY val="0"/>
+      <c:rAngAx val="0"/>
+      <c:perspective val="10"/>
+    </c:view3D>
+    <c:floor>
+      <c:thickness val="0"/>
+    </c:floor>
+    <c:sideWall>
+      <c:thickness val="0"/>
+    </c:sideWall>
+    <c:backWall>
+      <c:thickness val="0"/>
+    </c:backWall>
+    <c:plotArea>
+      <c:layout/>
+      <c:pie3DChart>
+        <c:varyColors val="1"/>
+        <c:ser>
+          <c:idx val="0"/>
+          <c:order val="0"/>
+          <c:dLbls>
+            <c:showLegendKey val="0"/>
+            <c:showVal val="0"/>
+            <c:showCatName val="0"/>
+            <c:showSerName val="0"/>
+            <c:showPercent val="1"/>
+            <c:showBubbleSize val="0"/>
+            <c:showLeaderLines val="1"/>
+          </c:dLbls>
+          <c:cat>
+            <c:strRef>
+              <c:f>'sf4'!$H$3:$H$6</c:f>
+              <c:strCache>
+                <c:ptCount val="4"/>
+                <c:pt idx="0">
+                  <c:v>Failed</c:v>
+                </c:pt>
+                <c:pt idx="1">
+                  <c:v>Untested due to Sanity Check Fail</c:v>
+                </c:pt>
+                <c:pt idx="2">
+                  <c:v>Successful No Match</c:v>
+                </c:pt>
+                <c:pt idx="3">
+                  <c:v>Successful With Match</c:v>
+                </c:pt>
+              </c:strCache>
+            </c:strRef>
+          </c:cat>
+          <c:val>
+            <c:numRef>
+              <c:f>'sf4'!$I$3:$I$6</c:f>
+              <c:numCache>
+                <c:formatCode>General</c:formatCode>
+                <c:ptCount val="4"/>
+                <c:pt idx="0">
+                  <c:v>144</c:v>
+                </c:pt>
+                <c:pt idx="1">
+                  <c:v>108</c:v>
+                </c:pt>
+                <c:pt idx="2">
+                  <c:v>222</c:v>
+                </c:pt>
+                <c:pt idx="3">
+                  <c:v>222</c:v>
+                </c:pt>
+              </c:numCache>
+            </c:numRef>
+          </c:val>
+        </c:ser>
+        <c:dLbls>
+          <c:showLegendKey val="0"/>
+          <c:showVal val="0"/>
+          <c:showCatName val="0"/>
+          <c:showSerName val="0"/>
+          <c:showPercent val="1"/>
+          <c:showBubbleSize val="0"/>
+          <c:showLeaderLines val="1"/>
+        </c:dLbls>
+      </c:pie3DChart>
+    </c:plotArea>
+    <c:legend>
+      <c:legendPos val="r"/>
+      <c:overlay val="0"/>
+    </c:legend>
+    <c:plotVisOnly val="1"/>
+    <c:dispBlanksAs val="gap"/>
+    <c:showDLblsOverMax val="0"/>
+  </c:chart>
+  <c:externalData r:id="rId1">
+    <c:autoUpdate val="0"/>
+  </c:externalData>
+</c:chartSpace>
+</file>
+
 <file path=word/theme/theme1.xml><?xml version="1.0" encoding="utf-8"?>
 <a:theme xmlns:a="http://schemas.openxmlformats.org/drawingml/2006/main" name="Office Theme">
   <a:themeElements>
@@ -8295,7 +11983,7 @@
 </file>
 
 <file path=customXml/itemProps1.xml><?xml version="1.0" encoding="utf-8"?>
-<ds:datastoreItem xmlns:ds="http://schemas.openxmlformats.org/officeDocument/2006/customXml" ds:itemID="{753B10DA-7069-4232-812D-28A7C08AB4E3}">
+<ds:datastoreItem xmlns:ds="http://schemas.openxmlformats.org/officeDocument/2006/customXml" ds:itemID="{187794BB-C740-4B39-BDD2-BCAD4FF88FFF}">
   <ds:schemaRefs>
     <ds:schemaRef ds:uri="http://schemas.openxmlformats.org/officeDocument/2006/bibliography"/>
   </ds:schemaRefs>

</xml_diff>

<commit_message>
complete final report abstract
</commit_message>
<xml_diff>
--- a/survey/excel/FinalReport.docx
+++ b/survey/excel/FinalReport.docx
@@ -268,13 +268,6 @@
     <w:p>
       <w:pPr>
         <w:pStyle w:val="NoSpacing"/>
-        <w:jc w:val="center"/>
-      </w:pPr>
-    </w:p>
-    <w:p>
-      <w:pPr>
-        <w:pStyle w:val="NoSpacing"/>
-        <w:jc w:val="center"/>
       </w:pPr>
     </w:p>
     <w:p>
@@ -455,7 +448,6 @@
         <w:rPr>
           <w:sz w:val="28"/>
         </w:rPr>
-        <w:lastRenderedPageBreak/>
         <w:t>Yale University</w:t>
       </w:r>
     </w:p>
@@ -475,6 +467,7 @@
           <w:b/>
           <w:sz w:val="32"/>
         </w:rPr>
+        <w:lastRenderedPageBreak/>
         <w:t>Abstract</w:t>
       </w:r>
     </w:p>
@@ -490,55 +483,54 @@
         <w:ind w:firstLine="720"/>
       </w:pPr>
       <w:r>
+        <w:t xml:space="preserve">We are all </w:t>
+      </w:r>
+      <w:r>
+        <w:t>aware</w:t>
+      </w:r>
+      <w:r>
+        <w:t xml:space="preserve"> that some websites are more trustworthy than others, but trustworthiness is a difficult concept to define.</w:t>
+      </w:r>
+      <w:r>
+        <w:t xml:space="preserve"> </w:t>
+      </w:r>
+      <w:r>
+        <w:t>This paper examines</w:t>
+      </w:r>
+      <w:r>
+        <w:t xml:space="preserve"> website </w:t>
+      </w:r>
+      <w:r>
+        <w:t xml:space="preserve">consistency as a potential metric for </w:t>
+      </w:r>
+      <w:r>
+        <w:t xml:space="preserve">website </w:t>
+      </w:r>
+      <w:r>
+        <w:t xml:space="preserve">trustworthiness. </w:t>
+      </w:r>
+      <w:r>
+        <w:t xml:space="preserve">We define website consistency </w:t>
+      </w:r>
+      <w:r>
+        <w:t xml:space="preserve">as the degree to which a website is formed from identical resources across multiple fetches of the website. </w:t>
+      </w:r>
+      <w:r>
         <w:t>T</w:t>
       </w:r>
       <w:r>
-        <w:t>his analysis</w:t>
-      </w:r>
-      <w:r>
-        <w:t xml:space="preserve"> looks at website consistency as a potential metric for </w:t>
-      </w:r>
-      <w:r>
-        <w:t xml:space="preserve">website </w:t>
-      </w:r>
-      <w:r>
-        <w:t xml:space="preserve">trustworthiness. </w:t>
-      </w:r>
-      <w:r>
-        <w:t xml:space="preserve">We define website consistency </w:t>
-      </w:r>
-      <w:r>
-        <w:t xml:space="preserve">as the degree to which a website is formed from identical resources across multiple fetches of the website. </w:t>
-      </w:r>
-      <w:r>
-        <w:t xml:space="preserve">Every </w:t>
-      </w:r>
-      <w:r>
-        <w:t xml:space="preserve">Internet </w:t>
-      </w:r>
-      <w:r>
-        <w:t xml:space="preserve">user has had the experience of </w:t>
-      </w:r>
-      <w:r>
-        <w:t xml:space="preserve">typing in the same webpage </w:t>
-      </w:r>
-      <w:r>
-        <w:t>on multiple occasion</w:t>
-      </w:r>
-      <w:r>
-        <w:t xml:space="preserve">s and seeing different contents. However there is more to website consistency than the pure visual appearance of a webpage; it is possible for a website to refer to the same resource with multiple URLs, thereby returning an image or a widget that </w:t>
-      </w:r>
-      <w:r>
-        <w:t>looks identical to the end user</w:t>
-      </w:r>
-      <w:r>
-        <w:t xml:space="preserve"> while simultaneously encoding extraneous identifying information in the URL itself.</w:t>
+        <w:t>here is more to website consistency than the pure visual app</w:t>
+      </w:r>
+      <w:bookmarkStart w:id="0" w:name="_GoBack"/>
+      <w:bookmarkEnd w:id="0"/>
+      <w:r>
+        <w:t>earance of a webpage; it is possible for a website to refer to the same resource with multiple URLs, thereby encoding extraneous identifying information in the URL itself.</w:t>
       </w:r>
       <w:r>
         <w:t xml:space="preserve"> We define a perfectly consistent website as one such that </w:t>
       </w:r>
       <w:r>
-        <w:t xml:space="preserve">upon fetching the website several times sequentially, every resource referred to by the top level URL </w:t>
+        <w:t xml:space="preserve">every resource referred to by the top level URL </w:t>
       </w:r>
       <w:r>
         <w:t xml:space="preserve">is </w:t>
@@ -550,7 +542,10 @@
         <w:t>s</w:t>
       </w:r>
       <w:r>
-        <w:t xml:space="preserve"> to identical contents across all fetches.</w:t>
+        <w:t xml:space="preserve"> to identical contents</w:t>
+      </w:r>
+      <w:r>
+        <w:t xml:space="preserve"> across all fetches of the site.</w:t>
       </w:r>
     </w:p>
     <w:p>
@@ -580,16 +575,22 @@
         <w:t xml:space="preserve">for each fetch, store </w:t>
       </w:r>
       <w:r>
-        <w:t>a list of resources requested by the top-level site as well as the hash</w:t>
-      </w:r>
-      <w:r>
-        <w:t>es</w:t>
-      </w:r>
-      <w:r>
-        <w:t xml:space="preserve"> of their contents</w:t>
-      </w:r>
-      <w:r>
-        <w:t xml:space="preserve">. A processing script then analyzes the results of all fetches to construct observations about the consistency of the website that can be compared with other sites. Additionally, in the case of slightly-varying resource URLs that map to the same contents the processing script attempts to </w:t>
+        <w:t>a list of resources requested by the top-level site</w:t>
+      </w:r>
+      <w:r>
+        <w:t xml:space="preserve">. A processing script then analyzes the results of all fetches to construct </w:t>
+      </w:r>
+      <w:r>
+        <w:t>statistics</w:t>
+      </w:r>
+      <w:r>
+        <w:t xml:space="preserve"> abou</w:t>
+      </w:r>
+      <w:r>
+        <w:t>t the consistency of each website</w:t>
+      </w:r>
+      <w:r>
+        <w:t xml:space="preserve">. Additionally, in the case of slightly-varying resource URLs that map to the same contents the processing script attempts to </w:t>
       </w:r>
       <w:r>
         <w:t xml:space="preserve">reduce this </w:t>
@@ -633,7 +634,13 @@
         <w:t xml:space="preserve">Our preliminary results indicate that </w:t>
       </w:r>
       <w:r>
-        <w:t>website consistency varies widely across sites in our data set. Additionally, the number of synonym URLs associated with each site and the success rate of reducing them to a single URL and acquiring a resource with the same contents varies widely. Future work is needed to adequately account for these variations, although we offer some conjectures as to their possible causes.</w:t>
+        <w:t>website consistency varies widely across sites in our data set. Additionally, the success rate of reducing</w:t>
+      </w:r>
+      <w:r>
+        <w:t xml:space="preserve"> sets of synonym URLs</w:t>
+      </w:r>
+      <w:r>
+        <w:t xml:space="preserve"> to a single URL and acquiring a resource with the same contents varies widely. Future work is needed to adequately account for these variations, although we offer some conjectures as to their possible causes.</w:t>
       </w:r>
     </w:p>
     <w:p>
@@ -7138,8 +7145,8 @@
         <w:lastRenderedPageBreak/>
         <w:drawing>
           <wp:inline distT="0" distB="0" distL="0" distR="0" wp14:anchorId="5056AC8B" wp14:editId="28262AF0">
-            <wp:extent cx="5943600" cy="3566160"/>
-            <wp:effectExtent l="0" t="0" r="19050" b="15240"/>
+            <wp:extent cx="5915025" cy="3600450"/>
+            <wp:effectExtent l="0" t="0" r="9525" b="19050"/>
             <wp:docPr id="60" name="Chart 60"/>
             <wp:cNvGraphicFramePr/>
             <a:graphic xmlns:a="http://schemas.openxmlformats.org/drawingml/2006/main">
@@ -7584,7 +7591,33 @@
         <w:rPr>
           <w:rFonts w:cs="Times New Roman"/>
         </w:rPr>
-        <w:t>As a reminder, the “sanity check” refers to the fact that before fetching any reduced URL, the process script attempted to fetch one of the original synonym URLs to ensure that it could retrieve contents whose hash was equal to the hash initially associated with the synonym set. This was one of the most surprising results of my analysis to me, because I had assumed that the sanity check would never fail. It is an interesting question why the sanity check did fail, and I will discuss several possible answers in the following section.</w:t>
+        <w:t>As a reminder, the “sanity check” refers to the fact that before fetching any reduced URL, the process script attempted to fetch one of the original synonym URLs to ensure that it could retrieve contents whose hash was equal to the hash initially associated with the synonym set. This was one of the most surprising results of my analysis to me, because I had assumed that the sanity check would never fail. It is an interesting question</w:t>
+      </w:r>
+      <w:r>
+        <w:rPr>
+          <w:rFonts w:cs="Times New Roman"/>
+        </w:rPr>
+        <w:t xml:space="preserve"> why the sanity check did fail. More research is needed to experimentally evaluate different possible answers, but there are a couple of conjectural answers. One possibility is that some of the resource URLs that </w:t>
+      </w:r>
+      <w:proofErr w:type="gramStart"/>
+      <w:r>
+        <w:rPr>
+          <w:rFonts w:cs="Times New Roman"/>
+        </w:rPr>
+        <w:t>wind</w:t>
+      </w:r>
+      <w:proofErr w:type="gramEnd"/>
+      <w:r>
+        <w:rPr>
+          <w:rFonts w:cs="Times New Roman"/>
+        </w:rPr>
+        <w:t xml:space="preserve"> up in synonym sets are generated with the intent that they can only be fetched once from the web server, so that when the script tries to re-fetch them they fail one way or another. Another possibility is that certain resource URLs somehow depend on the cookie state or other underlying browser state that is somehow set such that these URLs are valid when fetched after fetching the top-domain which requests them, but </w:t>
+      </w:r>
+      <w:r>
+        <w:rPr>
+          <w:rFonts w:cs="Times New Roman"/>
+        </w:rPr>
+        <w:t>nonsensical when fetching them directly on their own.</w:t>
       </w:r>
     </w:p>
     <w:p>
@@ -7670,7 +7703,14 @@
         <w:rPr>
           <w:rFonts w:cs="Times New Roman"/>
         </w:rPr>
-        <w:t xml:space="preserve"> “Failed” simply refers to reduced URLs which were not successfully fetched. I</w:t>
+        <w:t xml:space="preserve"> “Failed” simply refers to </w:t>
+      </w:r>
+      <w:r>
+        <w:rPr>
+          <w:rFonts w:cs="Times New Roman"/>
+        </w:rPr>
+        <w:lastRenderedPageBreak/>
+        <w:t>reduced URLs which were not successfully fetched. I</w:t>
       </w:r>
       <w:r>
         <w:rPr>
@@ -8123,10 +8163,145 @@
           <w:rFonts w:cs="Times New Roman"/>
         </w:rPr>
         <w:tab/>
-        <w:t>These data are difficult to understand and interpret, but the most obvious observation is that the current method of URL reduction is not hopeless; there are certainly sites for which a good number of the reduced URLs were successful with match.</w:t>
-      </w:r>
-      <w:bookmarkStart w:id="0" w:name="_GoBack"/>
-      <w:bookmarkEnd w:id="0"/>
+        <w:t>These data are difficult to understand and interpret, but the most obvious observation is that the current method of URL reduction is not hopeless; there are certainly sites for which a good number of the reduced URLs</w:t>
+      </w:r>
+      <w:r>
+        <w:rPr>
+          <w:rFonts w:cs="Times New Roman"/>
+        </w:rPr>
+        <w:t xml:space="preserve"> were successful and retrieved matching contents. This fact is apparent from looking at the purple segment of the bars in the chart showing the results of fetching all reduced URLs by site; in sites such as dailymotion.com, sohu.com, and Huffingtonpost.com a substantial number of the reduced URLs proved effective. It is equally clear that the current method of creating reduced URLs is not a be-all-end-all solution for eliminating unique parts of URLs which map to identical contents. More than 2/3 of the reduced URLs tested were inadequate replacements for the original synonym URLs for one reason or another.</w:t>
+      </w:r>
+    </w:p>
+    <w:p>
+      <w:pPr>
+        <w:pStyle w:val="NoSpacing"/>
+        <w:rPr>
+          <w:rFonts w:cs="Times New Roman"/>
+        </w:rPr>
+      </w:pPr>
+    </w:p>
+    <w:p>
+      <w:pPr>
+        <w:pStyle w:val="NoSpacing"/>
+        <w:rPr>
+          <w:rFonts w:cs="Times New Roman"/>
+        </w:rPr>
+      </w:pPr>
+      <w:r>
+        <w:rPr>
+          <w:rFonts w:cs="Times New Roman"/>
+        </w:rPr>
+        <w:tab/>
+      </w:r>
+      <w:r>
+        <w:rPr>
+          <w:rFonts w:cs="Times New Roman"/>
+        </w:rPr>
+        <w:t xml:space="preserve">These data demonstrate </w:t>
+      </w:r>
+      <w:r>
+        <w:rPr>
+          <w:rFonts w:cs="Times New Roman"/>
+        </w:rPr>
+        <w:t>that this method of constructing reducing synonym URLs has some promise in combatting user-tracking through the use of extraneous information embedded within URLs, but more research is needed to discover and evaluate additional methods of synonym URL reduction.</w:t>
+      </w:r>
+    </w:p>
+    <w:p>
+      <w:pPr>
+        <w:pStyle w:val="NoSpacing"/>
+        <w:rPr>
+          <w:rFonts w:cs="Times New Roman"/>
+        </w:rPr>
+      </w:pPr>
+    </w:p>
+    <w:p>
+      <w:pPr>
+        <w:pStyle w:val="NoSpacing"/>
+        <w:rPr>
+          <w:rFonts w:cs="Times New Roman"/>
+        </w:rPr>
+      </w:pPr>
+    </w:p>
+    <w:p>
+      <w:pPr>
+        <w:pStyle w:val="NoSpacing"/>
+        <w:rPr>
+          <w:rFonts w:cs="Times New Roman"/>
+        </w:rPr>
+      </w:pPr>
+    </w:p>
+    <w:p>
+      <w:pPr>
+        <w:pStyle w:val="NoSpacing"/>
+        <w:pBdr>
+          <w:bottom w:val="single" w:sz="6" w:space="1" w:color="auto"/>
+        </w:pBdr>
+        <w:rPr>
+          <w:rFonts w:cs="Times New Roman"/>
+        </w:rPr>
+      </w:pPr>
+      <w:r>
+        <w:rPr>
+          <w:rFonts w:cs="Times New Roman"/>
+          <w:b/>
+          <w:sz w:val="32"/>
+        </w:rPr>
+        <w:t>IV. Conclusion and Future Work</w:t>
+      </w:r>
+    </w:p>
+    <w:p>
+      <w:pPr>
+        <w:pStyle w:val="NoSpacing"/>
+        <w:rPr>
+          <w:rFonts w:cs="Times New Roman"/>
+        </w:rPr>
+      </w:pPr>
+    </w:p>
+    <w:p>
+      <w:pPr>
+        <w:pStyle w:val="NoSpacing"/>
+        <w:rPr>
+          <w:rFonts w:cs="Times New Roman"/>
+        </w:rPr>
+      </w:pPr>
+      <w:r>
+        <w:rPr>
+          <w:rFonts w:cs="Times New Roman"/>
+        </w:rPr>
+        <w:tab/>
+        <w:t>The data gathered in this analysis represent a significant first step in evaluating website trustworthiness and possible methods to mitigate untrustworthy behavior. The resource categorization data discussed in the first half</w:t>
+      </w:r>
+      <w:r>
+        <w:rPr>
+          <w:rFonts w:cs="Times New Roman"/>
+        </w:rPr>
+        <w:t xml:space="preserve"> of section III offer</w:t>
+      </w:r>
+      <w:r>
+        <w:rPr>
+          <w:rFonts w:cs="Times New Roman"/>
+        </w:rPr>
+        <w:t xml:space="preserve"> meaningful insight into the consistency of some of the most popular websites worldwide on the Internet. However, more</w:t>
+      </w:r>
+      <w:r>
+        <w:rPr>
+          <w:rFonts w:cs="Times New Roman"/>
+        </w:rPr>
+        <w:t xml:space="preserve"> analysis is needed to derive meaning from the data. In the future, data from a wider array of input </w:t>
+      </w:r>
+      <w:r>
+        <w:rPr>
+          <w:rFonts w:cs="Times New Roman"/>
+        </w:rPr>
+        <w:lastRenderedPageBreak/>
+        <w:t xml:space="preserve">sites must be gathered so that these consistency metrics can be compared across sites within the same broad category; nobody expects online shopping websites to be structured in the same way </w:t>
+      </w:r>
+      <w:r>
+        <w:rPr>
+          <w:rFonts w:cs="Times New Roman"/>
+        </w:rPr>
+        <w:t>as news sites or social networks.</w:t>
+      </w:r>
       <w:r>
         <w:rPr>
           <w:rFonts w:cs="Times New Roman"/>
@@ -8145,314 +8320,469 @@
     <w:p>
       <w:pPr>
         <w:pStyle w:val="NoSpacing"/>
-        <w:rPr>
-          <w:rFonts w:cs="Times New Roman"/>
-        </w:rPr>
-      </w:pPr>
-    </w:p>
-    <w:p>
-      <w:pPr>
-        <w:pStyle w:val="NoSpacing"/>
-        <w:rPr>
-          <w:rFonts w:cs="Times New Roman"/>
-        </w:rPr>
-      </w:pPr>
-    </w:p>
-    <w:p>
-      <w:pPr>
-        <w:pStyle w:val="NoSpacing"/>
-        <w:numPr>
-          <w:ilvl w:val="0"/>
-          <w:numId w:val="2"/>
-        </w:numPr>
-        <w:rPr>
-          <w:rFonts w:cs="Times New Roman"/>
-        </w:rPr>
-      </w:pPr>
-      <w:r>
-        <w:rPr>
-          <w:rFonts w:cs="Times New Roman"/>
-        </w:rPr>
-        <w:t>Later sections:</w:t>
-      </w:r>
-    </w:p>
-    <w:p>
-      <w:pPr>
-        <w:pStyle w:val="NoSpacing"/>
-        <w:numPr>
-          <w:ilvl w:val="1"/>
-          <w:numId w:val="2"/>
-        </w:numPr>
-        <w:rPr>
-          <w:rFonts w:cs="Times New Roman"/>
-        </w:rPr>
-      </w:pPr>
-      <w:r>
-        <w:rPr>
-          <w:rFonts w:cs="Times New Roman"/>
-        </w:rPr>
-        <w:t>Future Work</w:t>
-      </w:r>
-    </w:p>
-    <w:p>
-      <w:pPr>
-        <w:pStyle w:val="NoSpacing"/>
-        <w:numPr>
-          <w:ilvl w:val="2"/>
-          <w:numId w:val="2"/>
-        </w:numPr>
-        <w:rPr>
-          <w:rFonts w:cs="Times New Roman"/>
-        </w:rPr>
-      </w:pPr>
-      <w:proofErr w:type="gramStart"/>
-      <w:r>
-        <w:rPr>
-          <w:rFonts w:cs="Times New Roman"/>
-        </w:rPr>
-        <w:t>unanswered</w:t>
-      </w:r>
-      <w:proofErr w:type="gramEnd"/>
-      <w:r>
-        <w:rPr>
-          <w:rFonts w:cs="Times New Roman"/>
-        </w:rPr>
-        <w:t xml:space="preserve"> questions: why does sanity check fail?</w:t>
-      </w:r>
-    </w:p>
-    <w:p>
-      <w:pPr>
-        <w:pStyle w:val="NoSpacing"/>
-        <w:numPr>
-          <w:ilvl w:val="2"/>
-          <w:numId w:val="2"/>
-        </w:numPr>
-        <w:rPr>
-          <w:rFonts w:cs="Times New Roman"/>
-        </w:rPr>
-      </w:pPr>
-      <w:r>
-        <w:rPr>
-          <w:rFonts w:cs="Times New Roman"/>
-        </w:rPr>
-        <w:t>Better similarity algorithm (order-invariant)</w:t>
-      </w:r>
-    </w:p>
-    <w:p>
-      <w:pPr>
-        <w:pStyle w:val="NoSpacing"/>
-        <w:numPr>
-          <w:ilvl w:val="2"/>
-          <w:numId w:val="2"/>
-        </w:numPr>
-        <w:rPr>
-          <w:rFonts w:cs="Times New Roman"/>
-        </w:rPr>
-      </w:pPr>
-      <w:proofErr w:type="gramStart"/>
-      <w:r>
-        <w:rPr>
-          <w:rFonts w:cs="Times New Roman"/>
-        </w:rPr>
-        <w:t>creating</w:t>
-      </w:r>
-      <w:proofErr w:type="gramEnd"/>
-      <w:r>
-        <w:rPr>
-          <w:rFonts w:cs="Times New Roman"/>
-        </w:rPr>
-        <w:t xml:space="preserve"> similarity sets for all resources where a set has no more than one URL per fetch – this is interesting because we can look at number of similarity sets vs synonym sets, etc.</w:t>
-      </w:r>
-    </w:p>
-    <w:p>
-      <w:pPr>
-        <w:pStyle w:val="NoSpacing"/>
-        <w:numPr>
-          <w:ilvl w:val="2"/>
-          <w:numId w:val="2"/>
-        </w:numPr>
-        <w:rPr>
-          <w:rFonts w:cs="Times New Roman"/>
-        </w:rPr>
-      </w:pPr>
-      <w:r>
-        <w:rPr>
-          <w:rFonts w:cs="Times New Roman"/>
-        </w:rPr>
-        <w:t>Mention the graphs that he suggested I make</w:t>
-      </w:r>
-    </w:p>
-    <w:p>
-      <w:pPr>
-        <w:pStyle w:val="NoSpacing"/>
-        <w:numPr>
-          <w:ilvl w:val="1"/>
-          <w:numId w:val="2"/>
-        </w:numPr>
-        <w:rPr>
-          <w:rFonts w:cs="Times New Roman"/>
-        </w:rPr>
-      </w:pPr>
-      <w:r>
-        <w:rPr>
-          <w:rFonts w:cs="Times New Roman"/>
-        </w:rPr>
-        <w:t>Challenges</w:t>
-      </w:r>
-    </w:p>
-    <w:p>
-      <w:pPr>
-        <w:pStyle w:val="NoSpacing"/>
-        <w:numPr>
-          <w:ilvl w:val="2"/>
-          <w:numId w:val="2"/>
-        </w:numPr>
-        <w:rPr>
-          <w:rFonts w:cs="Times New Roman"/>
-        </w:rPr>
-      </w:pPr>
-      <w:r>
-        <w:rPr>
-          <w:rFonts w:cs="Times New Roman"/>
-        </w:rPr>
-        <w:t>Categorizing URLs cleanly; there tends to always be some overlap</w:t>
-      </w:r>
-    </w:p>
-    <w:p>
-      <w:pPr>
-        <w:pStyle w:val="NoSpacing"/>
-        <w:numPr>
-          <w:ilvl w:val="2"/>
-          <w:numId w:val="2"/>
-        </w:numPr>
-        <w:rPr>
-          <w:rFonts w:cs="Times New Roman"/>
-        </w:rPr>
-      </w:pPr>
-      <w:r>
-        <w:rPr>
-          <w:rFonts w:cs="Times New Roman"/>
-        </w:rPr>
-        <w:t>The current categorization causes any resource which isn’t fetched successfully at least once but is otherwise consistent to be categorized as inconsistent – prevent this</w:t>
-      </w:r>
-    </w:p>
-    <w:p>
-      <w:pPr>
-        <w:pStyle w:val="NoSpacing"/>
-        <w:numPr>
-          <w:ilvl w:val="2"/>
-          <w:numId w:val="2"/>
-        </w:numPr>
-        <w:rPr>
-          <w:rFonts w:cs="Times New Roman"/>
-        </w:rPr>
-      </w:pPr>
-      <w:r>
-        <w:rPr>
-          <w:rFonts w:cs="Times New Roman"/>
-        </w:rPr>
-        <w:t>Currently have to remove duplicate URLs from resource list for categorization code to work; if a URL occurs multiple times within a single fetch only its first occurrence will be preserved and processed</w:t>
-      </w:r>
-    </w:p>
-    <w:p>
-      <w:pPr>
-        <w:pStyle w:val="NoSpacing"/>
-        <w:numPr>
-          <w:ilvl w:val="2"/>
-          <w:numId w:val="2"/>
-        </w:numPr>
-        <w:rPr>
-          <w:rFonts w:cs="Times New Roman"/>
-        </w:rPr>
-      </w:pPr>
-      <w:r>
-        <w:rPr>
-          <w:rFonts w:cs="Times New Roman"/>
-        </w:rPr>
-        <w:t>Note that fetch of some sites failed every time – sort of looks like lots of social networks and sites that require logging in; possibly failed because of bot-protections?</w:t>
-      </w:r>
-    </w:p>
-    <w:p>
-      <w:pPr>
-        <w:pStyle w:val="NoSpacing"/>
-        <w:numPr>
-          <w:ilvl w:val="0"/>
-          <w:numId w:val="2"/>
-        </w:numPr>
-        <w:rPr>
-          <w:rFonts w:cs="Times New Roman"/>
-        </w:rPr>
-      </w:pPr>
+        <w:ind w:firstLine="720"/>
+        <w:rPr>
+          <w:rFonts w:cs="Times New Roman"/>
+        </w:rPr>
+      </w:pPr>
+      <w:r>
+        <w:rPr>
+          <w:rFonts w:cs="Times New Roman"/>
+        </w:rPr>
+        <w:t>There is also more analysis that can be done evaluating the meaning of different classes of inconsistency; for example</w:t>
+      </w:r>
+      <w:r>
+        <w:rPr>
+          <w:rFonts w:cs="Times New Roman"/>
+        </w:rPr>
+        <w:t>,</w:t>
+      </w:r>
+      <w:r>
+        <w:rPr>
+          <w:rFonts w:cs="Times New Roman"/>
+        </w:rPr>
+        <w:t xml:space="preserve"> consistent URLs which return varying contents, and </w:t>
+      </w:r>
+      <w:r>
+        <w:rPr>
+          <w:rFonts w:cs="Times New Roman"/>
+        </w:rPr>
+        <w:t>resources whose URLs and contents are unique to a single fetch. Ideally, the resource categorization algorithm should construct “similarity sets” where each set contains no more than one URL per fetch, and every URL in the set is more similar to every other URL in the set than to any other URL from the same fetch. This would also allow the algorithm to definitively identify “similar” URLs, which vary slightly in both structure and contents, but may serve the same structural purpose in their respective fetches of the site. The code in urltable.py was an attempt to implement these similarity sets, but rather than limiting the sets to one URL per fetch any URL can be sorted into the set if it is similar to the contents of the set up to a certain threshold.</w:t>
+      </w:r>
+    </w:p>
+    <w:p>
+      <w:pPr>
+        <w:pStyle w:val="NoSpacing"/>
+        <w:rPr>
+          <w:rFonts w:cs="Times New Roman"/>
+        </w:rPr>
+      </w:pPr>
+    </w:p>
+    <w:p>
+      <w:pPr>
+        <w:pStyle w:val="NoSpacing"/>
+        <w:rPr>
+          <w:rFonts w:cs="Times New Roman"/>
+        </w:rPr>
+      </w:pPr>
+      <w:r>
+        <w:rPr>
+          <w:rFonts w:cs="Times New Roman"/>
+        </w:rPr>
+        <w:tab/>
+        <w:t xml:space="preserve">In addition, more work needs to be done to find ways to successfully fetch the contents of pages from bot-protected domains like Facebook and Twitter, which the existing </w:t>
+      </w:r>
+      <w:proofErr w:type="spellStart"/>
+      <w:r>
+        <w:rPr>
+          <w:rFonts w:cs="Times New Roman"/>
+        </w:rPr>
+        <w:t>SlimerJS</w:t>
+      </w:r>
+      <w:proofErr w:type="spellEnd"/>
+      <w:r>
+        <w:rPr>
+          <w:rFonts w:cs="Times New Roman"/>
+        </w:rPr>
+        <w:t xml:space="preserve"> script was unable to fetch successfully even once. It would be ideal to have a browser extension that runs in the background of volunteer users’ computers and aggregates in real-time the same sort of result pages that the </w:t>
+      </w:r>
+      <w:proofErr w:type="spellStart"/>
+      <w:r>
+        <w:rPr>
+          <w:rFonts w:cs="Times New Roman"/>
+        </w:rPr>
+        <w:t>SlimerJS</w:t>
+      </w:r>
+      <w:proofErr w:type="spellEnd"/>
+      <w:r>
+        <w:rPr>
+          <w:rFonts w:cs="Times New Roman"/>
+        </w:rPr>
+        <w:t xml:space="preserve"> script attempts to generate by fetching sites. Such an extension would allow researchers to generate data for sites that are much harder to harvest data from remotely because of anti-bot or other protections. Obviously such an extension would raise its own plethora of privacy concerns, but initially at least, with a small and trustworthy user base in a research community it is a viable option for generating data for these protected websites.</w:t>
+      </w:r>
+    </w:p>
+    <w:p>
+      <w:pPr>
+        <w:pStyle w:val="NoSpacing"/>
+        <w:rPr>
+          <w:rFonts w:cs="Times New Roman"/>
+        </w:rPr>
+      </w:pPr>
+    </w:p>
+    <w:p>
+      <w:pPr>
+        <w:pStyle w:val="NoSpacing"/>
+        <w:ind w:firstLine="720"/>
+        <w:rPr>
+          <w:rFonts w:cs="Times New Roman"/>
+        </w:rPr>
+      </w:pPr>
+      <w:r>
+        <w:rPr>
+          <w:rFonts w:cs="Times New Roman"/>
+        </w:rPr>
+        <w:t xml:space="preserve">It might also be interesting for iterations of the script to dive deeper than the top-level site name. For instance, fetching the top-level domain of search engines like Google.com is useful, but it does not represent the actual user experience of google, which is spent mainly navigating to and from search results pages, as well as image, regular, and map search. </w:t>
+      </w:r>
+      <w:r>
+        <w:rPr>
+          <w:rFonts w:cs="Times New Roman"/>
+        </w:rPr>
+        <w:t>The above-mentioned hypothetical browser extension could also aggregate this sort of data as the user naturally navigates the web.</w:t>
+      </w:r>
+    </w:p>
+    <w:p>
+      <w:pPr>
+        <w:pStyle w:val="NoSpacing"/>
+        <w:ind w:firstLine="720"/>
+        <w:rPr>
+          <w:rFonts w:cs="Times New Roman"/>
+        </w:rPr>
+      </w:pPr>
+    </w:p>
+    <w:p>
+      <w:pPr>
+        <w:pStyle w:val="NoSpacing"/>
+        <w:ind w:firstLine="720"/>
+        <w:rPr>
+          <w:rFonts w:cs="Times New Roman"/>
+        </w:rPr>
+      </w:pPr>
+      <w:r>
+        <w:rPr>
+          <w:rFonts w:cs="Times New Roman"/>
+        </w:rPr>
+        <w:t xml:space="preserve">The data discussed in the second half of section III </w:t>
+      </w:r>
+      <w:r>
+        <w:rPr>
+          <w:rFonts w:cs="Times New Roman"/>
+        </w:rPr>
+        <w:t xml:space="preserve">demonstrate that synonym URL reduction has clear potential as a strategy to </w:t>
+      </w:r>
+      <w:r>
+        <w:rPr>
+          <w:rFonts w:cs="Times New Roman"/>
+        </w:rPr>
+        <w:t xml:space="preserve">circumvent user-tracking by information embedded within URLs, but in its current form the reduction is far from perfect. Significantly more of the reduced URLs fail in one way or another than return contents identical to those retrieved by the original URLs. </w:t>
+      </w:r>
+    </w:p>
+    <w:p>
+      <w:pPr>
+        <w:pStyle w:val="NoSpacing"/>
+        <w:ind w:firstLine="720"/>
+        <w:rPr>
+          <w:rFonts w:cs="Times New Roman"/>
+        </w:rPr>
+      </w:pPr>
+    </w:p>
+    <w:p>
+      <w:pPr>
+        <w:pStyle w:val="NoSpacing"/>
+        <w:ind w:firstLine="720"/>
+        <w:rPr>
+          <w:rFonts w:cs="Times New Roman"/>
+        </w:rPr>
+      </w:pPr>
+      <w:r>
+        <w:rPr>
+          <w:rFonts w:cs="Times New Roman"/>
+        </w:rPr>
+        <w:t xml:space="preserve">Some of the </w:t>
+      </w:r>
+      <w:r>
+        <w:rPr>
+          <w:rFonts w:cs="Times New Roman"/>
+        </w:rPr>
+        <w:t>biggest</w:t>
+      </w:r>
+      <w:r>
+        <w:rPr>
+          <w:rFonts w:cs="Times New Roman"/>
+        </w:rPr>
+        <w:t xml:space="preserve"> weaknesses in the</w:t>
+      </w:r>
+      <w:r>
+        <w:rPr>
+          <w:rFonts w:cs="Times New Roman"/>
+        </w:rPr>
+        <w:t xml:space="preserve"> analysis</w:t>
+      </w:r>
+      <w:r>
+        <w:rPr>
+          <w:rFonts w:cs="Times New Roman"/>
+        </w:rPr>
+        <w:t xml:space="preserve"> code include the URL reduction algorithm and the similarity check algorithm that I described in section II. </w:t>
+      </w:r>
+      <w:r>
+        <w:rPr>
+          <w:rFonts w:cs="Times New Roman"/>
+        </w:rPr>
+        <w:t xml:space="preserve">I described potential improvements in detail above, but in brief, the similarity check needs to be improved to allow URLs of different lengths, one of which may include “extra” internal segments, to be evaluated as similar. It would also be valuable to explore an alternative URL reduction algorithm that looks at all corresponding segments across a structurally similar set of URLs at once to choose a candidate for the corresponding “reduced” URL segment, possibly giving less attention to the </w:t>
+      </w:r>
       <w:r>
         <w:rPr>
           <w:rFonts w:cs="Times New Roman"/>
         </w:rPr>
         <w:lastRenderedPageBreak/>
-        <w:t>Interesting results</w:t>
-      </w:r>
-    </w:p>
-    <w:p>
-      <w:pPr>
-        <w:pStyle w:val="NoSpacing"/>
-        <w:numPr>
-          <w:ilvl w:val="1"/>
-          <w:numId w:val="2"/>
-        </w:numPr>
-        <w:rPr>
-          <w:rFonts w:cs="Times New Roman"/>
-        </w:rPr>
-      </w:pPr>
-      <w:r>
-        <w:rPr>
-          <w:rFonts w:cs="Times New Roman"/>
-        </w:rPr>
-        <w:t>More sites with 100% consistent bytes than 100% consistent resources – likely because failed resources have no impact on %consistent resource bytes</w:t>
-      </w:r>
-    </w:p>
-    <w:p>
-      <w:pPr>
-        <w:pStyle w:val="NoSpacing"/>
-        <w:numPr>
-          <w:ilvl w:val="1"/>
-          <w:numId w:val="2"/>
-        </w:numPr>
-        <w:rPr>
-          <w:rFonts w:cs="Times New Roman"/>
-        </w:rPr>
-      </w:pPr>
-      <w:r>
-        <w:rPr>
-          <w:rFonts w:cs="Times New Roman"/>
-        </w:rPr>
-        <w:t xml:space="preserve">Also important to note that some of the sites at the top of the consistency % charts are very small overall – </w:t>
+        <w:t>order of the segments within different URLs especially in cases like the query string of a URL where such ordering is entirely arbitrary.</w:t>
+      </w:r>
+    </w:p>
+    <w:p>
+      <w:pPr>
+        <w:pStyle w:val="NoSpacing"/>
+        <w:ind w:firstLine="720"/>
+        <w:rPr>
+          <w:rFonts w:cs="Times New Roman"/>
+        </w:rPr>
+      </w:pPr>
+    </w:p>
+    <w:p>
+      <w:pPr>
+        <w:pStyle w:val="NoSpacing"/>
+        <w:ind w:firstLine="720"/>
+        <w:rPr>
+          <w:rFonts w:cs="Times New Roman"/>
+        </w:rPr>
+      </w:pPr>
+      <w:r>
+        <w:rPr>
+          <w:rFonts w:cs="Times New Roman"/>
+        </w:rPr>
+        <w:t>An additional weakness that must be addressed is that currently the resource categorization algorithm makes the simplifying assumption for all sites that no resource URL can appear twice within a resource list for the same fetch. This is a harmful and often untrue assumption, and modifying the code to be able to get rid of that assumption could lead to significant changes in the categorization of some resource URLs.</w:t>
+      </w:r>
+    </w:p>
+    <w:p>
+      <w:pPr>
+        <w:pStyle w:val="NoSpacing"/>
+        <w:ind w:firstLine="720"/>
+        <w:rPr>
+          <w:rFonts w:cs="Times New Roman"/>
+        </w:rPr>
+      </w:pPr>
+    </w:p>
+    <w:p>
+      <w:pPr>
+        <w:pStyle w:val="NoSpacing"/>
+        <w:ind w:firstLine="720"/>
+        <w:rPr>
+          <w:rFonts w:cs="Times New Roman"/>
+        </w:rPr>
+      </w:pPr>
+      <w:r>
+        <w:rPr>
+          <w:rFonts w:cs="Times New Roman"/>
+        </w:rPr>
+        <w:t>While there i</w:t>
+      </w:r>
+      <w:r>
+        <w:rPr>
+          <w:rFonts w:cs="Times New Roman"/>
+        </w:rPr>
+        <w:t>s still</w:t>
+      </w:r>
+      <w:r>
+        <w:rPr>
+          <w:rFonts w:cs="Times New Roman"/>
+        </w:rPr>
+        <w:t xml:space="preserve"> much work to be done analyzing existing data and generating additional data for processing, and there still exist some significant shortcomings </w:t>
+      </w:r>
+      <w:r>
+        <w:rPr>
+          <w:rFonts w:cs="Times New Roman"/>
+        </w:rPr>
+        <w:t xml:space="preserve">in </w:t>
+      </w:r>
+      <w:r>
+        <w:rPr>
+          <w:rFonts w:cs="Times New Roman"/>
+        </w:rPr>
+        <w:t>algorith</w:t>
+      </w:r>
+      <w:r>
+        <w:rPr>
+          <w:rFonts w:cs="Times New Roman"/>
+        </w:rPr>
+        <w:t>ms within</w:t>
+      </w:r>
+      <w:r>
+        <w:rPr>
+          <w:rFonts w:cs="Times New Roman"/>
+        </w:rPr>
+        <w:t xml:space="preserve"> the </w:t>
+      </w:r>
+      <w:r>
+        <w:rPr>
+          <w:rFonts w:cs="Times New Roman"/>
+        </w:rPr>
+        <w:t xml:space="preserve">processing </w:t>
+      </w:r>
+      <w:r>
+        <w:rPr>
+          <w:rFonts w:cs="Times New Roman"/>
+        </w:rPr>
+        <w:t xml:space="preserve">code, the </w:t>
+      </w:r>
+      <w:r>
+        <w:rPr>
+          <w:rFonts w:cs="Times New Roman"/>
+        </w:rPr>
+        <w:t>website</w:t>
+      </w:r>
+      <w:r>
+        <w:rPr>
+          <w:rFonts w:cs="Times New Roman"/>
+        </w:rPr>
+        <w:t xml:space="preserve"> a</w:t>
+      </w:r>
+      <w:r>
+        <w:rPr>
+          <w:rFonts w:cs="Times New Roman"/>
+        </w:rPr>
+        <w:t>nalysis and processing system has proven a successful baseline for facilitating observations about website consistency, and the data it has generated prove that there is hope for URL reduction as a potential strategy for combatting user-tracking through extraneous URL components.</w:t>
+      </w:r>
+    </w:p>
+    <w:p>
+      <w:pPr>
+        <w:pStyle w:val="NoSpacing"/>
+        <w:ind w:firstLine="720"/>
+        <w:rPr>
+          <w:rFonts w:cs="Times New Roman"/>
+        </w:rPr>
+      </w:pPr>
+    </w:p>
+    <w:p>
+      <w:pPr>
+        <w:pStyle w:val="NoSpacing"/>
+        <w:rPr>
+          <w:rFonts w:cs="Times New Roman"/>
+        </w:rPr>
+      </w:pPr>
+    </w:p>
+    <w:p>
+      <w:pPr>
+        <w:pStyle w:val="NoSpacing"/>
+        <w:rPr>
+          <w:rFonts w:cs="Times New Roman"/>
+        </w:rPr>
+      </w:pPr>
+    </w:p>
+    <w:p>
+      <w:pPr>
+        <w:pStyle w:val="NoSpacing"/>
+        <w:pBdr>
+          <w:bottom w:val="single" w:sz="6" w:space="1" w:color="auto"/>
+        </w:pBdr>
+        <w:rPr>
+          <w:rFonts w:cs="Times New Roman"/>
+          <w:b/>
+          <w:sz w:val="32"/>
+        </w:rPr>
+      </w:pPr>
+      <w:r>
+        <w:rPr>
+          <w:rFonts w:cs="Times New Roman"/>
+          <w:b/>
+          <w:sz w:val="32"/>
+        </w:rPr>
+        <w:t>V. Acknowledgements</w:t>
+      </w:r>
+    </w:p>
+    <w:p>
+      <w:pPr>
+        <w:pStyle w:val="NoSpacing"/>
+        <w:rPr>
+          <w:rFonts w:cs="Times New Roman"/>
+          <w:b/>
+          <w:sz w:val="32"/>
+        </w:rPr>
+      </w:pPr>
+    </w:p>
+    <w:p>
+      <w:pPr>
+        <w:pStyle w:val="NoSpacing"/>
+        <w:rPr>
+          <w:rFonts w:cs="Times New Roman"/>
+        </w:rPr>
+      </w:pPr>
+      <w:r>
+        <w:rPr>
+          <w:rFonts w:cs="Times New Roman"/>
+        </w:rPr>
+        <w:t xml:space="preserve">I would like to thank my advisor in the </w:t>
+      </w:r>
+      <w:r>
+        <w:rPr>
+          <w:rFonts w:cs="Times New Roman"/>
+        </w:rPr>
+        <w:t xml:space="preserve">Yale </w:t>
+      </w:r>
+      <w:r>
+        <w:rPr>
+          <w:rFonts w:cs="Times New Roman"/>
+        </w:rPr>
+        <w:t xml:space="preserve">CS department, Bryan Ford, for his patience, guidance, creative wisdom, and </w:t>
+      </w:r>
+      <w:r>
+        <w:rPr>
+          <w:rFonts w:cs="Times New Roman"/>
+        </w:rPr>
+        <w:t>exceptional teaching</w:t>
+      </w:r>
+      <w:r>
+        <w:rPr>
+          <w:rFonts w:cs="Times New Roman"/>
+        </w:rPr>
+        <w:t>, and my collaborator and “de facto” a</w:t>
+      </w:r>
+      <w:r>
+        <w:rPr>
+          <w:rFonts w:cs="Times New Roman"/>
+        </w:rPr>
+        <w:t xml:space="preserve">dvisor, Daniel </w:t>
       </w:r>
       <w:proofErr w:type="spellStart"/>
       <w:r>
         <w:rPr>
           <w:rFonts w:cs="Times New Roman"/>
         </w:rPr>
-        <w:t>eg</w:t>
+        <w:t>Jackowitz</w:t>
       </w:r>
       <w:proofErr w:type="spellEnd"/>
       <w:r>
         <w:rPr>
           <w:rFonts w:cs="Times New Roman"/>
         </w:rPr>
-        <w:t>. Baidu.com and youradexchange.com</w:t>
-      </w:r>
-    </w:p>
-    <w:p>
-      <w:pPr>
-        <w:pStyle w:val="NoSpacing"/>
-        <w:rPr>
-          <w:rFonts w:cs="Times New Roman"/>
-        </w:rPr>
-      </w:pPr>
-      <w:r>
-        <w:rPr>
-          <w:rFonts w:cs="Times New Roman"/>
-        </w:rPr>
-        <w:tab/>
+        <w:t>, for guiding me throughout the semester and helping me figure out what questions need to be asked.</w:t>
+      </w:r>
+      <w:r>
+        <w:rPr>
+          <w:rFonts w:cs="Times New Roman"/>
+        </w:rPr>
+        <w:t xml:space="preserve"> I would also like to thank my family</w:t>
+      </w:r>
+      <w:r>
+        <w:rPr>
+          <w:rFonts w:cs="Times New Roman"/>
+        </w:rPr>
+        <w:t xml:space="preserve"> and</w:t>
+      </w:r>
+      <w:r>
+        <w:rPr>
+          <w:rFonts w:cs="Times New Roman"/>
+        </w:rPr>
+        <w:t xml:space="preserve"> friends</w:t>
+      </w:r>
+      <w:r>
+        <w:rPr>
+          <w:rFonts w:cs="Times New Roman"/>
+        </w:rPr>
+        <w:t xml:space="preserve"> for their support</w:t>
+      </w:r>
+      <w:r>
+        <w:rPr>
+          <w:rFonts w:cs="Times New Roman"/>
+        </w:rPr>
+        <w:t>, and everyone in the Yale Computer Science department who keeps the show running.</w:t>
       </w:r>
     </w:p>
     <w:sectPr>
@@ -8619,7 +8949,7 @@
           <w:rPr>
             <w:noProof/>
           </w:rPr>
-          <w:t>27</w:t>
+          <w:t>2</w:t>
         </w:r>
         <w:r>
           <w:rPr>
@@ -10529,11 +10859,11 @@
           <c:showPercent val="0"/>
           <c:showBubbleSize val="0"/>
         </c:dLbls>
-        <c:axId val="86906752"/>
-        <c:axId val="223076352"/>
+        <c:axId val="139602560"/>
+        <c:axId val="152777472"/>
       </c:scatterChart>
       <c:valAx>
-        <c:axId val="86906752"/>
+        <c:axId val="139602560"/>
         <c:scaling>
           <c:orientation val="minMax"/>
         </c:scaling>
@@ -10565,12 +10895,12 @@
         <c:majorTickMark val="out"/>
         <c:minorTickMark val="none"/>
         <c:tickLblPos val="nextTo"/>
-        <c:crossAx val="223076352"/>
+        <c:crossAx val="152777472"/>
         <c:crosses val="autoZero"/>
         <c:crossBetween val="midCat"/>
       </c:valAx>
       <c:valAx>
-        <c:axId val="223076352"/>
+        <c:axId val="152777472"/>
         <c:scaling>
           <c:orientation val="minMax"/>
         </c:scaling>
@@ -10599,7 +10929,7 @@
         <c:majorTickMark val="out"/>
         <c:minorTickMark val="none"/>
         <c:tickLblPos val="nextTo"/>
-        <c:crossAx val="86906752"/>
+        <c:crossAx val="139602560"/>
         <c:crosses val="autoZero"/>
         <c:crossBetween val="midCat"/>
       </c:valAx>
@@ -11028,11 +11358,11 @@
           <c:showPercent val="0"/>
           <c:showBubbleSize val="0"/>
         </c:dLbls>
-        <c:axId val="230432768"/>
-        <c:axId val="230434688"/>
+        <c:axId val="152810240"/>
+        <c:axId val="152812160"/>
       </c:scatterChart>
       <c:valAx>
-        <c:axId val="230432768"/>
+        <c:axId val="152810240"/>
         <c:scaling>
           <c:orientation val="minMax"/>
         </c:scaling>
@@ -11065,12 +11395,12 @@
         <c:majorTickMark val="out"/>
         <c:minorTickMark val="none"/>
         <c:tickLblPos val="nextTo"/>
-        <c:crossAx val="230434688"/>
+        <c:crossAx val="152812160"/>
         <c:crosses val="autoZero"/>
         <c:crossBetween val="midCat"/>
       </c:valAx>
       <c:valAx>
-        <c:axId val="230434688"/>
+        <c:axId val="152812160"/>
         <c:scaling>
           <c:orientation val="minMax"/>
         </c:scaling>
@@ -11099,7 +11429,7 @@
         <c:majorTickMark val="out"/>
         <c:minorTickMark val="none"/>
         <c:tickLblPos val="nextTo"/>
-        <c:crossAx val="230432768"/>
+        <c:crossAx val="152810240"/>
         <c:crosses val="autoZero"/>
         <c:crossBetween val="midCat"/>
       </c:valAx>
@@ -11245,11 +11575,11 @@
           <c:showBubbleSize val="0"/>
         </c:dLbls>
         <c:gapWidth val="0"/>
-        <c:axId val="230660352"/>
-        <c:axId val="230818176"/>
+        <c:axId val="152828928"/>
+        <c:axId val="153969792"/>
       </c:barChart>
       <c:catAx>
-        <c:axId val="230660352"/>
+        <c:axId val="152828928"/>
         <c:scaling>
           <c:orientation val="minMax"/>
         </c:scaling>
@@ -11276,7 +11606,7 @@
         <c:majorTickMark val="out"/>
         <c:minorTickMark val="none"/>
         <c:tickLblPos val="nextTo"/>
-        <c:crossAx val="230818176"/>
+        <c:crossAx val="153969792"/>
         <c:crosses val="autoZero"/>
         <c:auto val="1"/>
         <c:lblAlgn val="ctr"/>
@@ -11284,7 +11614,7 @@
         <c:noMultiLvlLbl val="0"/>
       </c:catAx>
       <c:valAx>
-        <c:axId val="230818176"/>
+        <c:axId val="153969792"/>
         <c:scaling>
           <c:orientation val="minMax"/>
         </c:scaling>
@@ -11313,7 +11643,7 @@
         <c:majorTickMark val="out"/>
         <c:minorTickMark val="none"/>
         <c:tickLblPos val="nextTo"/>
-        <c:crossAx val="230660352"/>
+        <c:crossAx val="152828928"/>
         <c:crosses val="autoZero"/>
         <c:crossBetween val="between"/>
       </c:valAx>
@@ -11478,11 +11808,11 @@
           <c:showBubbleSize val="0"/>
         </c:dLbls>
         <c:gapWidth val="0"/>
-        <c:axId val="230839040"/>
-        <c:axId val="230840960"/>
+        <c:axId val="213857792"/>
+        <c:axId val="213859712"/>
       </c:barChart>
       <c:catAx>
-        <c:axId val="230839040"/>
+        <c:axId val="213857792"/>
         <c:scaling>
           <c:orientation val="minMax"/>
         </c:scaling>
@@ -11510,7 +11840,7 @@
         <c:majorTickMark val="out"/>
         <c:minorTickMark val="none"/>
         <c:tickLblPos val="nextTo"/>
-        <c:crossAx val="230840960"/>
+        <c:crossAx val="213859712"/>
         <c:crosses val="autoZero"/>
         <c:auto val="1"/>
         <c:lblAlgn val="ctr"/>
@@ -11518,7 +11848,7 @@
         <c:noMultiLvlLbl val="0"/>
       </c:catAx>
       <c:valAx>
-        <c:axId val="230840960"/>
+        <c:axId val="213859712"/>
         <c:scaling>
           <c:orientation val="minMax"/>
         </c:scaling>
@@ -11547,7 +11877,7 @@
         <c:majorTickMark val="out"/>
         <c:minorTickMark val="none"/>
         <c:tickLblPos val="nextTo"/>
-        <c:crossAx val="230839040"/>
+        <c:crossAx val="213857792"/>
         <c:crosses val="autoZero"/>
         <c:crossBetween val="between"/>
       </c:valAx>
@@ -11983,7 +12313,7 @@
 </file>
 
 <file path=customXml/itemProps1.xml><?xml version="1.0" encoding="utf-8"?>
-<ds:datastoreItem xmlns:ds="http://schemas.openxmlformats.org/officeDocument/2006/customXml" ds:itemID="{187794BB-C740-4B39-BDD2-BCAD4FF88FFF}">
+<ds:datastoreItem xmlns:ds="http://schemas.openxmlformats.org/officeDocument/2006/customXml" ds:itemID="{068B517D-C2F1-4045-8065-B594DBBB0EA9}">
   <ds:schemaRefs>
     <ds:schemaRef ds:uri="http://schemas.openxmlformats.org/officeDocument/2006/bibliography"/>
   </ds:schemaRefs>

</xml_diff>

<commit_message>
add final edited report in pdf format
</commit_message>
<xml_diff>
--- a/survey/excel/FinalReport.docx
+++ b/survey/excel/FinalReport.docx
@@ -489,7 +489,13 @@
         <w:t>aware</w:t>
       </w:r>
       <w:r>
-        <w:t xml:space="preserve"> that some websites are more trustworthy than others, but trustworthiness is a difficult concept to define.</w:t>
+        <w:t xml:space="preserve"> that some websites are more trustworthy than others, but</w:t>
+      </w:r>
+      <w:r>
+        <w:t xml:space="preserve"> website</w:t>
+      </w:r>
+      <w:r>
+        <w:t xml:space="preserve"> trustworthiness is a difficult concept to define.</w:t>
       </w:r>
       <w:r>
         <w:t xml:space="preserve"> </w:t>
@@ -519,12 +525,7 @@
         <w:t>T</w:t>
       </w:r>
       <w:r>
-        <w:t>here is more to website consistency than the pure visual app</w:t>
-      </w:r>
-      <w:bookmarkStart w:id="0" w:name="_GoBack"/>
-      <w:bookmarkEnd w:id="0"/>
-      <w:r>
-        <w:t>earance of a webpage; it is possible for a website to refer to the same resource with multiple URLs, thereby encoding extraneous identifying information in the URL itself.</w:t>
+        <w:t>here is more to website consistency than the pure visual appearance of a webpage; it is possible for a website to refer to the same resource with multiple URLs, thereby encoding extraneous identifying information in the URL itself.</w:t>
       </w:r>
       <w:r>
         <w:t xml:space="preserve"> We define a perfectly consistent website as one such that </w:t>
@@ -631,7 +632,13 @@
       </w:pPr>
       <w:r>
         <w:tab/>
-        <w:t xml:space="preserve">Our preliminary results indicate that </w:t>
+        <w:t xml:space="preserve">Our preliminary results </w:t>
+      </w:r>
+      <w:r>
+        <w:t>demonstrate</w:t>
+      </w:r>
+      <w:r>
+        <w:t xml:space="preserve"> that </w:t>
       </w:r>
       <w:r>
         <w:t>website consistency varies widely across sites in our data set. Additionally, the success rate of reducing</w:t>
@@ -733,7 +740,13 @@
         <w:ind w:firstLine="720"/>
       </w:pPr>
       <w:r>
-        <w:t xml:space="preserve">This analysis offers a potential first step towards measuring website trustworthiness by looking specifically at website consistency. We define website consistency as the degree to which a website </w:t>
+        <w:t>This analysis</w:t>
+      </w:r>
+      <w:r>
+        <w:t xml:space="preserve"> serves as a useful</w:t>
+      </w:r>
+      <w:r>
+        <w:t xml:space="preserve"> first step towards measuring website trustworthiness by looking specifically at website consistency. We define website consistency as the degree to which a website </w:t>
       </w:r>
       <w:r>
         <w:t xml:space="preserve">is formed from the same parts across all fetches. Specifically, a top level domain generally requests a list of other resources each time it is fetched. For our input data set – the Alexa top 100 International sites list – we </w:t>
@@ -781,13 +794,37 @@
         <w:t>The analysis attempts to identify this behavior by looking for sets of “synonym” URLs</w:t>
       </w:r>
       <w:r>
-        <w:t xml:space="preserve"> in the lists of resources for all fetches. A group of URLs are considered synonyms if they vary slightly in structure but return resources whose contents hash to the same value. Based on the assumption that some of the information that varies between otherwise identical URLs which return identical resources could be used to track the user, this analysis attempts to strip out the unique parts of synonym URLs and determines whether the “reduced” URL</w:t>
+        <w:t xml:space="preserve"> in the lis</w:t>
+      </w:r>
+      <w:r>
+        <w:t>ts of resources for all fetches of all sites.</w:t>
+      </w:r>
+      <w:r>
+        <w:t xml:space="preserve"> A group of URLs are considered synonyms if they vary slightly in structure but return resources whose contents hash to the same value. Based on the assumption that some of the information that varies between otherwise identical URLs which return identical resources could be used to track the user, this analysis attempts to strip out the unique parts of synonym URLs and determines whether the “reduced” URL</w:t>
       </w:r>
       <w:r>
         <w:t xml:space="preserve"> is able to return the same resource as all of the synonym URLs.</w:t>
       </w:r>
       <w:r>
-        <w:t xml:space="preserve"> In cases where fetching the “reduced” URL successfully returns the same resource as any one of the original synonym URLs, we can feel secure in that we are no longer cooperating with the website’s attempts to track us as a user. Ultimately, we would ideally like to be able to take any URL that a website requests, evaluate elements that are likely extraneous and potentially used for tracking, and remove them before proceeding with the request.</w:t>
+        <w:t xml:space="preserve"> In cases where fetching the “reduced” URL successfully returns the same resource as any one of the original synonym URLs, we can feel secure </w:t>
+      </w:r>
+      <w:r>
+        <w:t xml:space="preserve">in </w:t>
+      </w:r>
+      <w:r>
+        <w:t>that</w:t>
+      </w:r>
+      <w:r>
+        <w:t xml:space="preserve"> by using the reduced URL,</w:t>
+      </w:r>
+      <w:r>
+        <w:t xml:space="preserve"> we are no longer cooperating with the website’s attempts to track us as a user. Ultimately, we would ideally like to be able to take any URL that a website requests, </w:t>
+      </w:r>
+      <w:r>
+        <w:t>identify</w:t>
+      </w:r>
+      <w:r>
+        <w:t xml:space="preserve"> elements that are likely extraneous and potentially used for tracking, and remove them before proceeding with the request.</w:t>
       </w:r>
     </w:p>
     <w:p>
@@ -855,7 +892,11 @@
       </w:pPr>
       <w:r>
         <w:tab/>
-        <w:t xml:space="preserve">The end-to-end analysis system consists of several types of components. The detailed processing scripts are implemented in Python, the actual fetching of websites and writing of results is done by a pair of JavaScript scripts using the </w:t>
+        <w:t xml:space="preserve">The end-to-end analysis system consists of several types of components. The detailed processing scripts are implemented in Python, the actual fetching of websites and writing of </w:t>
+      </w:r>
+      <w:r>
+        <w:lastRenderedPageBreak/>
+        <w:t xml:space="preserve">results is done by a pair of JavaScript scripts using the </w:t>
       </w:r>
       <w:proofErr w:type="spellStart"/>
       <w:r>
@@ -863,11 +904,13 @@
       </w:r>
       <w:proofErr w:type="spellEnd"/>
       <w:r>
-        <w:t xml:space="preserve"> scriptable browser, and the easy </w:t>
-      </w:r>
-      <w:r>
-        <w:lastRenderedPageBreak/>
-        <w:t>processing of all the input sites and management of output files is handled by several bash shell scripts.</w:t>
+        <w:t xml:space="preserve"> scriptable browser, and the </w:t>
+      </w:r>
+      <w:r>
+        <w:t>convenient</w:t>
+      </w:r>
+      <w:r>
+        <w:t xml:space="preserve"> processing of all the input sites and management of output files is handled by several bash shell scripts.</w:t>
       </w:r>
       <w:r>
         <w:t xml:space="preserve"> An illustration of the system with all the source files named is provided below:</w:t>
@@ -2854,21 +2897,19 @@
         <w:rPr>
           <w:rFonts w:cs="Times New Roman"/>
         </w:rPr>
-        <w:t>the results of fetching all the sites a given number of times with map.sh. Within the results directory, map.sh creates a directory for domain name fetched, creates a directory 1-(</w:t>
-      </w:r>
-      <w:proofErr w:type="spellStart"/>
-      <w:r>
-        <w:rPr>
-          <w:rFonts w:cs="Times New Roman"/>
-        </w:rPr>
-        <w:t>num</w:t>
-      </w:r>
-      <w:proofErr w:type="spellEnd"/>
-      <w:r>
-        <w:rPr>
-          <w:rFonts w:cs="Times New Roman"/>
-        </w:rPr>
-        <w:t xml:space="preserve"> fetches) for each fetch, and writes the fetch result to a file called </w:t>
+        <w:t xml:space="preserve">the results of fetching all the sites a given number of times with map.sh. Within the results directory, map.sh creates a directory for domain name fetched, creates a </w:t>
+      </w:r>
+      <w:r>
+        <w:rPr>
+          <w:rFonts w:cs="Times New Roman"/>
+        </w:rPr>
+        <w:t xml:space="preserve">numbered directory </w:t>
+      </w:r>
+      <w:r>
+        <w:rPr>
+          <w:rFonts w:cs="Times New Roman"/>
+        </w:rPr>
+        <w:t xml:space="preserve">for each fetch, and writes the fetch result to a file called </w:t>
       </w:r>
       <w:proofErr w:type="spellStart"/>
       <w:r>
@@ -3085,21 +3126,19 @@
         <w:rPr>
           <w:rFonts w:cs="Times New Roman"/>
         </w:rPr>
-        <w:t xml:space="preserve">, </w:t>
-      </w:r>
-      <w:proofErr w:type="gramStart"/>
-      <w:r>
-        <w:rPr>
-          <w:rFonts w:cs="Times New Roman"/>
-        </w:rPr>
-        <w:t>however  is</w:t>
-      </w:r>
-      <w:proofErr w:type="gramEnd"/>
-      <w:r>
-        <w:rPr>
-          <w:rFonts w:cs="Times New Roman"/>
-        </w:rPr>
-        <w:t xml:space="preserve"> invoked directly by process.py for fetching reduced URLs in order to determine whether they are valid substitutes for the synonym URLs from which they are derived.</w:t>
+        <w:t>, however</w:t>
+      </w:r>
+      <w:r>
+        <w:rPr>
+          <w:rFonts w:cs="Times New Roman"/>
+        </w:rPr>
+        <w:t>,</w:t>
+      </w:r>
+      <w:r>
+        <w:rPr>
+          <w:rFonts w:cs="Times New Roman"/>
+        </w:rPr>
+        <w:t xml:space="preserve"> is invoked directly by process.py for fetching reduced URLs in order to determine whether they are valid substitutes for the synonym URLs from which they are derived.</w:t>
       </w:r>
     </w:p>
     <w:p>
@@ -3127,7 +3166,25 @@
         <w:rPr>
           <w:rFonts w:cs="Times New Roman"/>
         </w:rPr>
-        <w:t xml:space="preserve"> is where dprocess.sh stores the results of running process.py on all the top-level sites. There is a directory for each site inside </w:t>
+        <w:t xml:space="preserve"> is </w:t>
+      </w:r>
+      <w:r>
+        <w:rPr>
+          <w:rFonts w:cs="Times New Roman"/>
+        </w:rPr>
+        <w:t xml:space="preserve">the directory in which </w:t>
+      </w:r>
+      <w:r>
+        <w:rPr>
+          <w:rFonts w:cs="Times New Roman"/>
+        </w:rPr>
+        <w:t>dprocess.sh stores the results of running process.py on all the top-level sites. There is a directory fo</w:t>
+      </w:r>
+      <w:r>
+        <w:rPr>
+          <w:rFonts w:cs="Times New Roman"/>
+        </w:rPr>
+        <w:t xml:space="preserve">r each site inside </w:t>
       </w:r>
       <w:proofErr w:type="spellStart"/>
       <w:r>
@@ -3141,7 +3198,13 @@
         <w:rPr>
           <w:rFonts w:cs="Times New Roman"/>
         </w:rPr>
-        <w:t xml:space="preserve">, containing a text file describing the detailed results of executing process.py on that site. Additionally, the results of fetching the reduced URLs calculated for a site are stored in the site’s corresponding directory within </w:t>
+        <w:t xml:space="preserve"> </w:t>
+      </w:r>
+      <w:r>
+        <w:rPr>
+          <w:rFonts w:cs="Times New Roman"/>
+        </w:rPr>
+        <w:t xml:space="preserve">containing a text file describing the detailed results of executing process.py on that site. Additionally, the results of fetching the reduced URLs calculated for a site are stored in the site’s corresponding directory within </w:t>
       </w:r>
       <w:proofErr w:type="spellStart"/>
       <w:r>
@@ -3517,7 +3580,13 @@
         <w:rPr>
           <w:rFonts w:cs="Times New Roman"/>
         </w:rPr>
-        <w:t>Synonym – different URL, same contents in all fetches</w:t>
+        <w:t xml:space="preserve">Synonym – different URL, same contents </w:t>
+      </w:r>
+      <w:r>
+        <w:rPr>
+          <w:rFonts w:cs="Times New Roman"/>
+        </w:rPr>
+        <w:t>for all appearances</w:t>
       </w:r>
     </w:p>
     <w:p>
@@ -4104,7 +4173,79 @@
         <w:rPr>
           <w:rFonts w:cs="Times New Roman"/>
         </w:rPr>
-        <w:t>One of the greatest difficulties of this analysis was conceiving of mutually exclusive categories for the different resource URLs that take into account their structure, the hashes of their contents, and their success.</w:t>
+        <w:t>One of the greatest difficulties of this analysis was conceiving of mutually exclusive categories for the different resource URLs that take into account their structure, the hashes of th</w:t>
+      </w:r>
+      <w:r>
+        <w:rPr>
+          <w:rFonts w:cs="Times New Roman"/>
+        </w:rPr>
+        <w:t>eir contents, and their success status.</w:t>
+      </w:r>
+    </w:p>
+    <w:p>
+      <w:pPr>
+        <w:pStyle w:val="NoSpacing"/>
+        <w:rPr>
+          <w:rFonts w:cs="Times New Roman"/>
+        </w:rPr>
+      </w:pPr>
+    </w:p>
+    <w:p>
+      <w:pPr>
+        <w:pStyle w:val="NoSpacing"/>
+        <w:ind w:firstLine="720"/>
+        <w:rPr>
+          <w:rFonts w:cs="Times New Roman"/>
+        </w:rPr>
+      </w:pPr>
+      <w:r>
+        <w:rPr>
+          <w:rFonts w:cs="Times New Roman"/>
+        </w:rPr>
+        <w:t xml:space="preserve">One improvement to the analysis that I have not had time to implement is to attempt to associate each URL within a resource list with the </w:t>
+      </w:r>
+      <w:r>
+        <w:rPr>
+          <w:rFonts w:cs="Times New Roman"/>
+          <w:i/>
+        </w:rPr>
+        <w:t>single most similar</w:t>
+      </w:r>
+      <w:r>
+        <w:rPr>
+          <w:rFonts w:cs="Times New Roman"/>
+        </w:rPr>
+        <w:t xml:space="preserve"> URL in every other fetch. This would avoid the above situation, because the two URLs </w:t>
+      </w:r>
+      <w:r>
+        <w:rPr>
+          <w:rFonts w:cs="Times New Roman"/>
+        </w:rPr>
+        <w:t xml:space="preserve">from the same fetch </w:t>
+      </w:r>
+      <w:r>
+        <w:rPr>
+          <w:rFonts w:cs="Times New Roman"/>
+        </w:rPr>
+        <w:t xml:space="preserve">which map to the same contents would </w:t>
+      </w:r>
+      <w:r>
+        <w:rPr>
+          <w:rFonts w:cs="Times New Roman"/>
+        </w:rPr>
+        <w:t xml:space="preserve">be placed into </w:t>
+      </w:r>
+      <w:r>
+        <w:rPr>
+          <w:rFonts w:cs="Times New Roman"/>
+        </w:rPr>
+        <w:t>separate sets with only identical URLs as seen across all fetches, and therefore would be categorized as consistent, where</w:t>
+      </w:r>
+      <w:r>
+        <w:rPr>
+          <w:rFonts w:cs="Times New Roman"/>
+        </w:rPr>
+        <w:t>as</w:t>
       </w:r>
       <w:r>
         <w:rPr>
@@ -4112,6 +4253,66 @@
         </w:rPr>
         <w:t xml:space="preserve"> </w:t>
       </w:r>
+      <w:r>
+        <w:rPr>
+          <w:rFonts w:cs="Times New Roman"/>
+        </w:rPr>
+        <w:t xml:space="preserve">a </w:t>
+      </w:r>
+      <w:r>
+        <w:rPr>
+          <w:rFonts w:cs="Times New Roman"/>
+        </w:rPr>
+        <w:t>“true”</w:t>
+      </w:r>
+      <w:r>
+        <w:rPr>
+          <w:rFonts w:cs="Times New Roman"/>
+        </w:rPr>
+        <w:t xml:space="preserve"> synonym URL</w:t>
+      </w:r>
+      <w:r>
+        <w:rPr>
+          <w:rFonts w:cs="Times New Roman"/>
+        </w:rPr>
+        <w:t xml:space="preserve"> would correspond to a </w:t>
+      </w:r>
+      <w:r>
+        <w:rPr>
+          <w:rFonts w:cs="Times New Roman"/>
+        </w:rPr>
+        <w:t xml:space="preserve">different set where all the URLs from different fetches are slightly different, but </w:t>
+      </w:r>
+      <w:r>
+        <w:rPr>
+          <w:rFonts w:cs="Times New Roman"/>
+        </w:rPr>
+        <w:t>whose</w:t>
+      </w:r>
+      <w:r>
+        <w:rPr>
+          <w:rFonts w:cs="Times New Roman"/>
+        </w:rPr>
+        <w:t xml:space="preserve"> contents hash </w:t>
+      </w:r>
+      <w:r>
+        <w:rPr>
+          <w:rFonts w:cs="Times New Roman"/>
+        </w:rPr>
+        <w:t xml:space="preserve">to the same </w:t>
+      </w:r>
+      <w:r>
+        <w:rPr>
+          <w:rFonts w:cs="Times New Roman"/>
+        </w:rPr>
+        <w:t>value</w:t>
+      </w:r>
+      <w:r>
+        <w:rPr>
+          <w:rFonts w:cs="Times New Roman"/>
+        </w:rPr>
+        <w:t>.</w:t>
+      </w:r>
     </w:p>
     <w:p>
       <w:pPr>
@@ -4133,138 +4334,6 @@
         <w:rPr>
           <w:rFonts w:cs="Times New Roman"/>
         </w:rPr>
-        <w:t xml:space="preserve">One improvement to the analysis that I have not had time to implement is to attempt to associate each URL within a resource list with the </w:t>
-      </w:r>
-      <w:r>
-        <w:rPr>
-          <w:rFonts w:cs="Times New Roman"/>
-          <w:i/>
-        </w:rPr>
-        <w:t>single most similar</w:t>
-      </w:r>
-      <w:r>
-        <w:rPr>
-          <w:rFonts w:cs="Times New Roman"/>
-        </w:rPr>
-        <w:t xml:space="preserve"> URL in every other fetch. This would avoid the above situation, because the two URLs </w:t>
-      </w:r>
-      <w:r>
-        <w:rPr>
-          <w:rFonts w:cs="Times New Roman"/>
-        </w:rPr>
-        <w:t xml:space="preserve">from the same fetch </w:t>
-      </w:r>
-      <w:r>
-        <w:rPr>
-          <w:rFonts w:cs="Times New Roman"/>
-        </w:rPr>
-        <w:t xml:space="preserve">which map to the same contents would </w:t>
-      </w:r>
-      <w:r>
-        <w:rPr>
-          <w:rFonts w:cs="Times New Roman"/>
-        </w:rPr>
-        <w:t xml:space="preserve">be placed into </w:t>
-      </w:r>
-      <w:r>
-        <w:rPr>
-          <w:rFonts w:cs="Times New Roman"/>
-        </w:rPr>
-        <w:t>separate sets with only identical URLs as seen across all fetches, and therefore would be categorized as consistent, where</w:t>
-      </w:r>
-      <w:r>
-        <w:rPr>
-          <w:rFonts w:cs="Times New Roman"/>
-        </w:rPr>
-        <w:t>as</w:t>
-      </w:r>
-      <w:r>
-        <w:rPr>
-          <w:rFonts w:cs="Times New Roman"/>
-        </w:rPr>
-        <w:t xml:space="preserve"> </w:t>
-      </w:r>
-      <w:r>
-        <w:rPr>
-          <w:rFonts w:cs="Times New Roman"/>
-        </w:rPr>
-        <w:t xml:space="preserve">a </w:t>
-      </w:r>
-      <w:r>
-        <w:rPr>
-          <w:rFonts w:cs="Times New Roman"/>
-        </w:rPr>
-        <w:t>“true”</w:t>
-      </w:r>
-      <w:r>
-        <w:rPr>
-          <w:rFonts w:cs="Times New Roman"/>
-        </w:rPr>
-        <w:t xml:space="preserve"> synonym URL</w:t>
-      </w:r>
-      <w:r>
-        <w:rPr>
-          <w:rFonts w:cs="Times New Roman"/>
-        </w:rPr>
-        <w:t xml:space="preserve"> would correspond to a </w:t>
-      </w:r>
-      <w:r>
-        <w:rPr>
-          <w:rFonts w:cs="Times New Roman"/>
-        </w:rPr>
-        <w:t xml:space="preserve">different set where all the URLs from different fetches are slightly different, but </w:t>
-      </w:r>
-      <w:r>
-        <w:rPr>
-          <w:rFonts w:cs="Times New Roman"/>
-        </w:rPr>
-        <w:t>whose</w:t>
-      </w:r>
-      <w:r>
-        <w:rPr>
-          <w:rFonts w:cs="Times New Roman"/>
-        </w:rPr>
-        <w:t xml:space="preserve"> contents hash </w:t>
-      </w:r>
-      <w:r>
-        <w:rPr>
-          <w:rFonts w:cs="Times New Roman"/>
-        </w:rPr>
-        <w:t xml:space="preserve">to the same </w:t>
-      </w:r>
-      <w:r>
-        <w:rPr>
-          <w:rFonts w:cs="Times New Roman"/>
-        </w:rPr>
-        <w:t>value</w:t>
-      </w:r>
-      <w:r>
-        <w:rPr>
-          <w:rFonts w:cs="Times New Roman"/>
-        </w:rPr>
-        <w:t>.</w:t>
-      </w:r>
-    </w:p>
-    <w:p>
-      <w:pPr>
-        <w:pStyle w:val="NoSpacing"/>
-        <w:rPr>
-          <w:rFonts w:cs="Times New Roman"/>
-        </w:rPr>
-      </w:pPr>
-    </w:p>
-    <w:p>
-      <w:pPr>
-        <w:pStyle w:val="NoSpacing"/>
-        <w:ind w:firstLine="720"/>
-        <w:rPr>
-          <w:rFonts w:cs="Times New Roman"/>
-        </w:rPr>
-      </w:pPr>
-      <w:r>
-        <w:rPr>
-          <w:rFonts w:cs="Times New Roman"/>
-        </w:rPr>
         <w:t>Once the URLs are sorted into t</w:t>
       </w:r>
       <w:r>
@@ -4277,7 +4346,19 @@
         <w:rPr>
           <w:rFonts w:cs="Times New Roman"/>
         </w:rPr>
-        <w:t>we process additionally is the synonym URL set</w:t>
+        <w:t xml:space="preserve">we process </w:t>
+      </w:r>
+      <w:r>
+        <w:rPr>
+          <w:rFonts w:cs="Times New Roman"/>
+        </w:rPr>
+        <w:t>further</w:t>
+      </w:r>
+      <w:r>
+        <w:rPr>
+          <w:rFonts w:cs="Times New Roman"/>
+        </w:rPr>
+        <w:t xml:space="preserve"> is the synonym URL set</w:t>
       </w:r>
       <w:r>
         <w:rPr>
@@ -4380,7 +4461,13 @@
         <w:rPr>
           <w:rFonts w:cs="Times New Roman"/>
         </w:rPr>
-        <w:t xml:space="preserve"> and passing the URL to fetchsyn.js which attempts to fetch the URL, and writes the results of the fetch to another .</w:t>
+        <w:t xml:space="preserve"> and passing the URL to fetchsyn.js which attempts to fetch the URL, and writes the results of the fetch t</w:t>
+      </w:r>
+      <w:r>
+        <w:rPr>
+          <w:rFonts w:cs="Times New Roman"/>
+        </w:rPr>
+        <w:t>o another .</w:t>
       </w:r>
       <w:proofErr w:type="spellStart"/>
       <w:r>
@@ -4394,7 +4481,13 @@
         <w:rPr>
           <w:rFonts w:cs="Times New Roman"/>
         </w:rPr>
-        <w:t xml:space="preserve"> file which the process.py script can read from just as it did with the original </w:t>
+        <w:t xml:space="preserve"> file which the P</w:t>
+      </w:r>
+      <w:r>
+        <w:rPr>
+          <w:rFonts w:cs="Times New Roman"/>
+        </w:rPr>
+        <w:t xml:space="preserve">rocess.py script can read from just as it did with the original </w:t>
       </w:r>
       <w:proofErr w:type="spellStart"/>
       <w:r>
@@ -4969,7 +5062,13 @@
         <w:rPr>
           <w:rFonts w:cs="Times New Roman"/>
         </w:rPr>
-        <w:t xml:space="preserve"> function defined in urltable.py because in that data structure the segments became dictionary keys corresponding to lists of possible segment text values for segments that had different possible values.</w:t>
+        <w:t xml:space="preserve"> function defined in urltable.py because in that data structure the segments became dictionary keys corresponding to lists of possible segment text values for segments tha</w:t>
+      </w:r>
+      <w:r>
+        <w:rPr>
+          <w:rFonts w:cs="Times New Roman"/>
+        </w:rPr>
+        <w:t>t had different possible values, but I needed a way to be able to reconstruct the original order of segments.</w:t>
       </w:r>
     </w:p>
     <w:p>
@@ -5143,120 +5242,120 @@
           <w:sz w:val="20"/>
           <w:szCs w:val="20"/>
         </w:rPr>
-        <w:t>:</w:t>
-      </w:r>
-    </w:p>
-    <w:p>
-      <w:pPr>
-        <w:pStyle w:val="NoSpacing"/>
+        <w:t>[1:]</w:t>
+      </w:r>
+      <w:r>
         <w:rPr>
           <w:rFonts w:ascii="Consolas" w:hAnsi="Consolas" w:cs="Consolas"/>
           <w:sz w:val="20"/>
           <w:szCs w:val="20"/>
         </w:rPr>
-      </w:pPr>
-      <w:r>
+        <w:t>:</w:t>
+      </w:r>
+    </w:p>
+    <w:p>
+      <w:pPr>
+        <w:pStyle w:val="NoSpacing"/>
         <w:rPr>
           <w:rFonts w:ascii="Consolas" w:hAnsi="Consolas" w:cs="Consolas"/>
           <w:sz w:val="20"/>
           <w:szCs w:val="20"/>
         </w:rPr>
-        <w:t>**</w:t>
-      </w:r>
+      </w:pPr>
       <w:r>
         <w:rPr>
           <w:rFonts w:ascii="Consolas" w:hAnsi="Consolas" w:cs="Consolas"/>
           <w:sz w:val="20"/>
           <w:szCs w:val="20"/>
         </w:rPr>
-        <w:tab/>
-        <w:t xml:space="preserve">check that </w:t>
-      </w:r>
-      <w:proofErr w:type="spellStart"/>
-      <w:proofErr w:type="gramStart"/>
+        <w:t>**</w:t>
+      </w:r>
       <w:r>
         <w:rPr>
           <w:rFonts w:ascii="Consolas" w:hAnsi="Consolas" w:cs="Consolas"/>
           <w:sz w:val="20"/>
           <w:szCs w:val="20"/>
         </w:rPr>
-        <w:t>url</w:t>
-      </w:r>
-      <w:proofErr w:type="spellEnd"/>
-      <w:proofErr w:type="gramEnd"/>
+        <w:tab/>
+        <w:t xml:space="preserve">check that </w:t>
+      </w:r>
+      <w:proofErr w:type="spellStart"/>
+      <w:proofErr w:type="gramStart"/>
       <w:r>
         <w:rPr>
           <w:rFonts w:ascii="Consolas" w:hAnsi="Consolas" w:cs="Consolas"/>
           <w:sz w:val="20"/>
           <w:szCs w:val="20"/>
         </w:rPr>
-        <w:t xml:space="preserve"> and intersection </w:t>
-      </w:r>
-      <w:proofErr w:type="spellStart"/>
+        <w:t>url</w:t>
+      </w:r>
+      <w:proofErr w:type="spellEnd"/>
+      <w:proofErr w:type="gramEnd"/>
       <w:r>
         <w:rPr>
           <w:rFonts w:ascii="Consolas" w:hAnsi="Consolas" w:cs="Consolas"/>
           <w:sz w:val="20"/>
           <w:szCs w:val="20"/>
         </w:rPr>
-        <w:t>url</w:t>
-      </w:r>
-      <w:proofErr w:type="spellEnd"/>
+        <w:t xml:space="preserve"> and intersection </w:t>
+      </w:r>
+      <w:proofErr w:type="spellStart"/>
       <w:r>
         <w:rPr>
           <w:rFonts w:ascii="Consolas" w:hAnsi="Consolas" w:cs="Consolas"/>
           <w:sz w:val="20"/>
           <w:szCs w:val="20"/>
         </w:rPr>
-        <w:t xml:space="preserve"> are same length and similar in structure</w:t>
-      </w:r>
-    </w:p>
-    <w:p>
-      <w:pPr>
-        <w:pStyle w:val="NoSpacing"/>
-        <w:ind w:left="720"/>
+        <w:t>url</w:t>
+      </w:r>
+      <w:proofErr w:type="spellEnd"/>
+      <w:r>
         <w:rPr>
           <w:rFonts w:ascii="Consolas" w:hAnsi="Consolas" w:cs="Consolas"/>
           <w:sz w:val="20"/>
           <w:szCs w:val="20"/>
         </w:rPr>
-      </w:pPr>
-      <w:proofErr w:type="gramStart"/>
-      <w:r>
+        <w:t xml:space="preserve"> are same length and similar in structure</w:t>
+      </w:r>
+    </w:p>
+    <w:p>
+      <w:pPr>
+        <w:pStyle w:val="NoSpacing"/>
+        <w:ind w:left="720"/>
         <w:rPr>
           <w:rFonts w:ascii="Consolas" w:hAnsi="Consolas" w:cs="Consolas"/>
           <w:sz w:val="20"/>
           <w:szCs w:val="20"/>
         </w:rPr>
-        <w:t>for</w:t>
-      </w:r>
-      <w:proofErr w:type="gramEnd"/>
+      </w:pPr>
+      <w:proofErr w:type="gramStart"/>
       <w:r>
         <w:rPr>
           <w:rFonts w:ascii="Consolas" w:hAnsi="Consolas" w:cs="Consolas"/>
           <w:sz w:val="20"/>
           <w:szCs w:val="20"/>
         </w:rPr>
-        <w:t xml:space="preserve"> each corresponding segment in both URLs</w:t>
-      </w:r>
-    </w:p>
-    <w:p>
-      <w:pPr>
-        <w:pStyle w:val="NoSpacing"/>
+        <w:t>for</w:t>
+      </w:r>
+      <w:proofErr w:type="gramEnd"/>
+      <w:r>
         <w:rPr>
           <w:rFonts w:ascii="Consolas" w:hAnsi="Consolas" w:cs="Consolas"/>
           <w:sz w:val="20"/>
           <w:szCs w:val="20"/>
         </w:rPr>
-      </w:pPr>
-      <w:r>
+        <w:t xml:space="preserve"> each corresponding segment in both URLs</w:t>
+      </w:r>
+    </w:p>
+    <w:p>
+      <w:pPr>
+        <w:pStyle w:val="NoSpacing"/>
         <w:rPr>
           <w:rFonts w:ascii="Consolas" w:hAnsi="Consolas" w:cs="Consolas"/>
           <w:sz w:val="20"/>
           <w:szCs w:val="20"/>
         </w:rPr>
-        <w:tab/>
-      </w:r>
+      </w:pPr>
       <w:r>
         <w:rPr>
           <w:rFonts w:ascii="Consolas" w:hAnsi="Consolas" w:cs="Consolas"/>
@@ -5265,42 +5364,42 @@
         </w:rPr>
         <w:tab/>
       </w:r>
-      <w:proofErr w:type="gramStart"/>
       <w:r>
         <w:rPr>
           <w:rFonts w:ascii="Consolas" w:hAnsi="Consolas" w:cs="Consolas"/>
           <w:sz w:val="20"/>
           <w:szCs w:val="20"/>
         </w:rPr>
-        <w:t>if</w:t>
-      </w:r>
-      <w:proofErr w:type="gramEnd"/>
+        <w:tab/>
+      </w:r>
+      <w:proofErr w:type="gramStart"/>
       <w:r>
         <w:rPr>
           <w:rFonts w:ascii="Consolas" w:hAnsi="Consolas" w:cs="Consolas"/>
           <w:sz w:val="20"/>
           <w:szCs w:val="20"/>
         </w:rPr>
-        <w:t xml:space="preserve"> segment types and segment texts equal</w:t>
-      </w:r>
-    </w:p>
-    <w:p>
-      <w:pPr>
-        <w:pStyle w:val="NoSpacing"/>
+        <w:t>if</w:t>
+      </w:r>
+      <w:proofErr w:type="gramEnd"/>
+      <w:r>
         <w:rPr>
           <w:rFonts w:ascii="Consolas" w:hAnsi="Consolas" w:cs="Consolas"/>
           <w:sz w:val="20"/>
           <w:szCs w:val="20"/>
         </w:rPr>
-      </w:pPr>
-      <w:r>
+        <w:t xml:space="preserve"> segment types and segment texts equal</w:t>
+      </w:r>
+    </w:p>
+    <w:p>
+      <w:pPr>
+        <w:pStyle w:val="NoSpacing"/>
         <w:rPr>
           <w:rFonts w:ascii="Consolas" w:hAnsi="Consolas" w:cs="Consolas"/>
           <w:sz w:val="20"/>
           <w:szCs w:val="20"/>
         </w:rPr>
-        <w:tab/>
-      </w:r>
+      </w:pPr>
       <w:r>
         <w:rPr>
           <w:rFonts w:ascii="Consolas" w:hAnsi="Consolas" w:cs="Consolas"/>
@@ -5317,34 +5416,34 @@
         </w:rPr>
         <w:tab/>
       </w:r>
-      <w:proofErr w:type="gramStart"/>
       <w:r>
         <w:rPr>
           <w:rFonts w:ascii="Consolas" w:hAnsi="Consolas" w:cs="Consolas"/>
           <w:sz w:val="20"/>
           <w:szCs w:val="20"/>
         </w:rPr>
-        <w:t>continue</w:t>
-      </w:r>
-      <w:proofErr w:type="gramEnd"/>
-    </w:p>
-    <w:p>
-      <w:pPr>
-        <w:pStyle w:val="NoSpacing"/>
+        <w:tab/>
+      </w:r>
+      <w:proofErr w:type="gramStart"/>
+      <w:r>
         <w:rPr>
           <w:rFonts w:ascii="Consolas" w:hAnsi="Consolas" w:cs="Consolas"/>
           <w:sz w:val="20"/>
           <w:szCs w:val="20"/>
         </w:rPr>
-      </w:pPr>
-      <w:r>
+        <w:t>continue</w:t>
+      </w:r>
+      <w:proofErr w:type="gramEnd"/>
+    </w:p>
+    <w:p>
+      <w:pPr>
+        <w:pStyle w:val="NoSpacing"/>
         <w:rPr>
           <w:rFonts w:ascii="Consolas" w:hAnsi="Consolas" w:cs="Consolas"/>
           <w:sz w:val="20"/>
           <w:szCs w:val="20"/>
         </w:rPr>
-        <w:tab/>
-      </w:r>
+      </w:pPr>
       <w:r>
         <w:rPr>
           <w:rFonts w:ascii="Consolas" w:hAnsi="Consolas" w:cs="Consolas"/>
@@ -5353,34 +5452,34 @@
         </w:rPr>
         <w:tab/>
       </w:r>
-      <w:proofErr w:type="gramStart"/>
       <w:r>
         <w:rPr>
           <w:rFonts w:ascii="Consolas" w:hAnsi="Consolas" w:cs="Consolas"/>
           <w:sz w:val="20"/>
           <w:szCs w:val="20"/>
         </w:rPr>
-        <w:t>else</w:t>
-      </w:r>
-      <w:proofErr w:type="gramEnd"/>
-    </w:p>
-    <w:p>
-      <w:pPr>
-        <w:pStyle w:val="NoSpacing"/>
+        <w:tab/>
+      </w:r>
+      <w:proofErr w:type="gramStart"/>
+      <w:r>
         <w:rPr>
           <w:rFonts w:ascii="Consolas" w:hAnsi="Consolas" w:cs="Consolas"/>
           <w:sz w:val="20"/>
           <w:szCs w:val="20"/>
         </w:rPr>
-      </w:pPr>
-      <w:r>
+        <w:t>else</w:t>
+      </w:r>
+      <w:proofErr w:type="gramEnd"/>
+    </w:p>
+    <w:p>
+      <w:pPr>
+        <w:pStyle w:val="NoSpacing"/>
         <w:rPr>
           <w:rFonts w:ascii="Consolas" w:hAnsi="Consolas" w:cs="Consolas"/>
           <w:sz w:val="20"/>
           <w:szCs w:val="20"/>
         </w:rPr>
-        <w:tab/>
-      </w:r>
+      </w:pPr>
       <w:r>
         <w:rPr>
           <w:rFonts w:ascii="Consolas" w:hAnsi="Consolas" w:cs="Consolas"/>
@@ -5397,79 +5496,87 @@
         </w:rPr>
         <w:tab/>
       </w:r>
-      <w:proofErr w:type="spellStart"/>
       <w:r>
         <w:rPr>
           <w:rFonts w:ascii="Consolas" w:hAnsi="Consolas" w:cs="Consolas"/>
           <w:sz w:val="20"/>
           <w:szCs w:val="20"/>
         </w:rPr>
-        <w:t>intersection_</w:t>
-      </w:r>
-      <w:proofErr w:type="gramStart"/>
+        <w:tab/>
+      </w:r>
+      <w:proofErr w:type="spellStart"/>
       <w:r>
         <w:rPr>
           <w:rFonts w:ascii="Consolas" w:hAnsi="Consolas" w:cs="Consolas"/>
           <w:sz w:val="20"/>
           <w:szCs w:val="20"/>
         </w:rPr>
-        <w:t>url</w:t>
-      </w:r>
-      <w:proofErr w:type="spellEnd"/>
+        <w:t>intersection_</w:t>
+      </w:r>
+      <w:proofErr w:type="gramStart"/>
       <w:r>
         <w:rPr>
           <w:rFonts w:ascii="Consolas" w:hAnsi="Consolas" w:cs="Consolas"/>
           <w:sz w:val="20"/>
           <w:szCs w:val="20"/>
         </w:rPr>
-        <w:t>[</w:t>
-      </w:r>
-      <w:proofErr w:type="spellStart"/>
-      <w:proofErr w:type="gramEnd"/>
+        <w:t>url</w:t>
+      </w:r>
+      <w:proofErr w:type="spellEnd"/>
       <w:r>
         <w:rPr>
           <w:rFonts w:ascii="Consolas" w:hAnsi="Consolas" w:cs="Consolas"/>
           <w:sz w:val="20"/>
           <w:szCs w:val="20"/>
         </w:rPr>
-        <w:t>seg</w:t>
-      </w:r>
-      <w:proofErr w:type="spellEnd"/>
+        <w:t>[</w:t>
+      </w:r>
+      <w:proofErr w:type="spellStart"/>
+      <w:proofErr w:type="gramEnd"/>
       <w:r>
         <w:rPr>
           <w:rFonts w:ascii="Consolas" w:hAnsi="Consolas" w:cs="Consolas"/>
           <w:sz w:val="20"/>
           <w:szCs w:val="20"/>
         </w:rPr>
-        <w:t>][</w:t>
-      </w:r>
-      <w:proofErr w:type="spellStart"/>
+        <w:t>seg</w:t>
+      </w:r>
+      <w:proofErr w:type="spellEnd"/>
       <w:r>
         <w:rPr>
           <w:rFonts w:ascii="Consolas" w:hAnsi="Consolas" w:cs="Consolas"/>
           <w:sz w:val="20"/>
           <w:szCs w:val="20"/>
         </w:rPr>
-        <w:t>seg_text</w:t>
-      </w:r>
-      <w:proofErr w:type="spellEnd"/>
+        <w:t>][</w:t>
+      </w:r>
+      <w:proofErr w:type="spellStart"/>
       <w:r>
         <w:rPr>
           <w:rFonts w:ascii="Consolas" w:hAnsi="Consolas" w:cs="Consolas"/>
           <w:sz w:val="20"/>
           <w:szCs w:val="20"/>
         </w:rPr>
-        <w:t>] &lt;- “”</w:t>
-      </w:r>
-    </w:p>
-    <w:p>
-      <w:pPr>
-        <w:pStyle w:val="NoSpacing"/>
+        <w:t>seg_text</w:t>
+      </w:r>
+      <w:proofErr w:type="spellEnd"/>
+      <w:r>
         <w:rPr>
           <w:rFonts w:ascii="Consolas" w:hAnsi="Consolas" w:cs="Consolas"/>
           <w:sz w:val="20"/>
           <w:szCs w:val="20"/>
         </w:rPr>
+        <w:t>] &lt;- “”</w:t>
+      </w:r>
+    </w:p>
+    <w:p>
+      <w:pPr>
+        <w:pStyle w:val="NoSpacing"/>
+        <w:rPr>
+          <w:rFonts w:ascii="Consolas" w:hAnsi="Consolas" w:cs="Consolas"/>
+          <w:sz w:val="20"/>
+          <w:szCs w:val="20"/>
+        </w:rPr>
       </w:pPr>
     </w:p>
     <w:p>
@@ -5535,27 +5642,83 @@
           <w:rFonts w:cs="Times New Roman"/>
           <w:szCs w:val="24"/>
         </w:rPr>
-        <w:t xml:space="preserve"> As it turns out, while synonym URLs in a set are often nearly identical sometimes synonym they can be different lengths or fundamentally differ in structure. Because my current algorithm depends on comparing synonym URLs that are of the same length and are close to identical, I have to treat synonym URLs that don’t “fit the same mold” separately. In actuality, the algorithm I use is slightly more complicated; a synonym set is actually reduced to a list of synonym URLs. Therefore if a URL does not pass the check in the ** line, </w:t>
+        <w:t xml:space="preserve"> As it turns out, while synonym URLs in a set are often nearly identical</w:t>
       </w:r>
       <w:r>
         <w:rPr>
           <w:rFonts w:cs="Times New Roman"/>
           <w:szCs w:val="24"/>
         </w:rPr>
-        <w:t>it becomes a template for an additional intersection URL. Whenever a new URL is processed, it is first checked against all existing templates, and if it does not satisfy any of them, it becomes its own template. The results of the analysis also examine the ratio of final “reduced” URLs to original synonym URL sets</w:t>
+        <w:t>,</w:t>
       </w:r>
       <w:r>
         <w:rPr>
           <w:rFonts w:cs="Times New Roman"/>
           <w:szCs w:val="24"/>
         </w:rPr>
-        <w:t>. In practice, ratio averages to roughly 1.3:1.</w:t>
+        <w:t xml:space="preserve"> sometimes they can be different lengths or fundamentally differ in structure. Because my current algorithm depends on comparing synonym URLs that are of the same length and close to identical, I have to treat synonym URLs that don’t “fit the same mold” separately. In actuality, the algorithm I use is slightly more complicated; a synonym set is actually reduced to a list of synonym URLs. Therefore if a URL does not pass the check in the ** line, </w:t>
       </w:r>
       <w:r>
         <w:rPr>
           <w:rFonts w:cs="Times New Roman"/>
           <w:szCs w:val="24"/>
         </w:rPr>
+        <w:t xml:space="preserve">it becomes a template for an additional intersection URL. Whenever a new URL is processed, it is first checked against all existing templates, and if it </w:t>
+      </w:r>
+      <w:r>
+        <w:rPr>
+          <w:rFonts w:cs="Times New Roman"/>
+          <w:szCs w:val="24"/>
+        </w:rPr>
+        <w:t xml:space="preserve">cannot be incorporated into </w:t>
+      </w:r>
+      <w:r>
+        <w:rPr>
+          <w:rFonts w:cs="Times New Roman"/>
+          <w:szCs w:val="24"/>
+        </w:rPr>
+        <w:t>any of them, it becomes its own template. The results of the analysis also examine the ratio of final “reduced” URLs to original synonym URL sets</w:t>
+      </w:r>
+      <w:r>
+        <w:rPr>
+          <w:rFonts w:cs="Times New Roman"/>
+          <w:szCs w:val="24"/>
+        </w:rPr>
+        <w:t xml:space="preserve">. In practice, </w:t>
+      </w:r>
+      <w:r>
+        <w:rPr>
+          <w:rFonts w:cs="Times New Roman"/>
+          <w:szCs w:val="24"/>
+        </w:rPr>
+        <w:t xml:space="preserve">the </w:t>
+      </w:r>
+      <w:r>
+        <w:rPr>
+          <w:rFonts w:cs="Times New Roman"/>
+          <w:szCs w:val="24"/>
+        </w:rPr>
+        <w:t>ratio average</w:t>
+      </w:r>
+      <w:r>
+        <w:rPr>
+          <w:rFonts w:cs="Times New Roman"/>
+          <w:szCs w:val="24"/>
+        </w:rPr>
+        <w:t>s out</w:t>
+      </w:r>
+      <w:r>
+        <w:rPr>
+          <w:rFonts w:cs="Times New Roman"/>
+          <w:szCs w:val="24"/>
+        </w:rPr>
+        <w:t xml:space="preserve"> to roughly 1.3:1.</w:t>
+      </w:r>
+      <w:r>
+        <w:rPr>
+          <w:rFonts w:cs="Times New Roman"/>
+          <w:szCs w:val="24"/>
+        </w:rPr>
         <w:t xml:space="preserve"> The similarity check itself is described in detail in the next section.</w:t>
       </w:r>
     </w:p>
@@ -5623,27 +5786,36 @@
         <w:rPr>
           <w:rFonts w:cs="Times New Roman"/>
         </w:rPr>
-        <w:t xml:space="preserve"> However, this algorithm would have greater difficulty handling different structural templates within a synonym URL set. Essentially, if two URLs in a synonym set adhere to different structural </w:t>
-      </w:r>
-      <w:proofErr w:type="gramStart"/>
-      <w:r>
-        <w:rPr>
-          <w:rFonts w:cs="Times New Roman"/>
-        </w:rPr>
-        <w:t>templates,</w:t>
-      </w:r>
-      <w:proofErr w:type="gramEnd"/>
-      <w:r>
-        <w:rPr>
-          <w:rFonts w:cs="Times New Roman"/>
-        </w:rPr>
-        <w:t xml:space="preserve"> their segments shouldn’t be directly compared for the same “segment slot” in a resulting URL. A similarity check would still be necessary to isolate the URLs into different sets based on structural templates, but after that the reduced URL could be constructed segment by segment. It is also possible that the order of certain segments can vary arbitrarily; for instance two “key=value” segments in a query string might be flip-flopped. This segment-based URL set reduction could also allow us to be flexible with the order of the segments in certain parts of the URL, such as the query string, where the order is fairly arbitrary.</w:t>
-      </w:r>
-    </w:p>
-    <w:p>
-      <w:pPr>
-        <w:pStyle w:val="NoSpacing"/>
-        <w:ind w:firstLine="720"/>
+        <w:t xml:space="preserve"> However, this algorithm would have greater difficulty handling different structural templates within a synonym URL set. </w:t>
+      </w:r>
+      <w:r>
+        <w:rPr>
+          <w:rFonts w:cs="Times New Roman"/>
+        </w:rPr>
+        <w:t>I</w:t>
+      </w:r>
+      <w:r>
+        <w:rPr>
+          <w:rFonts w:cs="Times New Roman"/>
+        </w:rPr>
+        <w:t>f two URLs in a synonym set adhere to different structural templates, their segments shouldn’t be directly compared for the same “segment slot” in a resulting URL. A similarity check would still be necessary to isolate the URLs into different sets based on structural templates, but after that the reduced URL could be constructed segment by segment. It is also possible that the order of certain segments can vary arbitrarily; for instance two “key=value” segments in a query string might be flip-flopped</w:t>
+      </w:r>
+      <w:r>
+        <w:rPr>
+          <w:rFonts w:cs="Times New Roman"/>
+        </w:rPr>
+        <w:t>, and we don’t want this to affect the intersection URL</w:t>
+      </w:r>
+      <w:r>
+        <w:rPr>
+          <w:rFonts w:cs="Times New Roman"/>
+        </w:rPr>
+        <w:t>. This segment-based URL set reduction could also allow us to be flexible with the order of the segments in certain parts of the URL, such as the query string, where the order is fairly arbitrary.</w:t>
+      </w:r>
+    </w:p>
+    <w:p>
+      <w:pPr>
+        <w:pStyle w:val="NoSpacing"/>
         <w:rPr>
           <w:rFonts w:cs="Times New Roman"/>
         </w:rPr>
@@ -5707,7 +5879,43 @@
           <w:rFonts w:cs="Times New Roman"/>
         </w:rPr>
         <w:lastRenderedPageBreak/>
-        <w:t>The similarity check is possibly the most flawed portion of the analysis as it stands. One invariant we would expect from a good similarity check is that given 3 URLs, we can do a similarity check on any pair, compute the intersection of the pair, and do a similarity check on the result, and get consistent results as if we had done the similarity checks and intersection between a different pair. Currently, I’m not sure that the combination of my similarity check and “intersection” method guarantees that.</w:t>
+        <w:t>The similarity check is possibly the most flawed portion of the analysis as it stands. One invariant we would expect from a good similarity check is that given 3 URLs, we can do a similarity check on any pair, compute the intersection</w:t>
+      </w:r>
+      <w:r>
+        <w:rPr>
+          <w:rFonts w:cs="Times New Roman"/>
+        </w:rPr>
+        <w:t xml:space="preserve"> of the pair, and check the similarity of the intersection and the third URL</w:t>
+      </w:r>
+      <w:r>
+        <w:rPr>
+          <w:rFonts w:cs="Times New Roman"/>
+        </w:rPr>
+        <w:t xml:space="preserve">, and get consistent results as if we had done the </w:t>
+      </w:r>
+      <w:r>
+        <w:rPr>
+          <w:rFonts w:cs="Times New Roman"/>
+        </w:rPr>
+        <w:t xml:space="preserve">initial </w:t>
+      </w:r>
+      <w:r>
+        <w:rPr>
+          <w:rFonts w:cs="Times New Roman"/>
+        </w:rPr>
+        <w:t xml:space="preserve">similarity checks and intersection </w:t>
+      </w:r>
+      <w:r>
+        <w:rPr>
+          <w:rFonts w:cs="Times New Roman"/>
+        </w:rPr>
+        <w:t>on</w:t>
+      </w:r>
+      <w:r>
+        <w:rPr>
+          <w:rFonts w:cs="Times New Roman"/>
+        </w:rPr>
+        <w:t xml:space="preserve"> a different pair. Currently, I’m not sure that the combination of my similarity check and “intersection” method guarantees that.</w:t>
       </w:r>
       <w:r>
         <w:rPr>
@@ -5798,7 +6006,7 @@
         <w:rPr>
           <w:rFonts w:cs="Times New Roman"/>
         </w:rPr>
-        <w:t>between the two, the similarity score is incremented by the weight corresponding to that segment type. After comparing all segments, if the ratio of the similarity score to the max score is above the given threshold, the check passes and the two URLs are considered similar. This algorithm has obvious drawbacks, including the fact that a single “extra” segment in the middle of one URL in two otherwise identical URLs will currently cause the similarity check to fail spectacularly. This is one of the reasons the similarity check automatically rules different-length URLs dissimilar. A segment-order-independent similarity check is needed to accommodate cases like that.</w:t>
+        <w:t>between the two, the similarity score is incremented by the weight corresponding to that segment type. After comparing all segments, if the ratio of the similarity score to the max score is above the given threshold, the check passes and the two URLs are considered similar. This algorithm has obvious drawbacks, including the fact that a single “extra” segment in the middle of one URL in two otherwise identical URLs will cause the similarity check to fail spectacularly. This is one of the reasons the similarity check automatically rules different-length URLs dissimilar. A segment-order-independent similarity check is needed to accommodate cases like that.</w:t>
       </w:r>
     </w:p>
     <w:p>
@@ -6395,8 +6603,8 @@
         <w:lastRenderedPageBreak/>
         <w:drawing>
           <wp:inline distT="0" distB="0" distL="0" distR="0" wp14:anchorId="6A9EF017">
-            <wp:extent cx="8331818" cy="5935327"/>
-            <wp:effectExtent l="0" t="1905" r="0" b="0"/>
+            <wp:extent cx="8139828" cy="5798559"/>
+            <wp:effectExtent l="8572" t="0" r="3493" b="3492"/>
             <wp:docPr id="48" name="Picture 48"/>
             <wp:cNvGraphicFramePr>
               <a:graphicFrameLocks xmlns:a="http://schemas.openxmlformats.org/drawingml/2006/main" noChangeAspect="1"/>
@@ -6426,7 +6634,7 @@
                   <pic:spPr bwMode="auto">
                     <a:xfrm rot="5400000">
                       <a:off x="0" y="0"/>
-                      <a:ext cx="8331215" cy="5934897"/>
+                      <a:ext cx="8142943" cy="5800778"/>
                     </a:xfrm>
                     <a:prstGeom prst="rect">
                       <a:avLst/>
@@ -6575,59 +6783,99 @@
           <w:rFonts w:cs="Times New Roman"/>
         </w:rPr>
         <w:lastRenderedPageBreak/>
-        <w:t xml:space="preserve">In these graphs unlike in the first sets of graphs, I made sure to keep the axes constant so that the graphs are less misleading when viewed together. I should point out that onclickads.net is not included in these data by accident; </w:t>
+        <w:t>U</w:t>
+      </w:r>
+      <w:r>
+        <w:rPr>
+          <w:rFonts w:cs="Times New Roman"/>
+        </w:rPr>
+        <w:t>nlike in the first sets of graphs,</w:t>
+      </w:r>
+      <w:r>
+        <w:rPr>
+          <w:rFonts w:cs="Times New Roman"/>
+        </w:rPr>
+        <w:t xml:space="preserve"> in these graphs</w:t>
+      </w:r>
+      <w:r>
+        <w:rPr>
+          <w:rFonts w:cs="Times New Roman"/>
+        </w:rPr>
+        <w:t xml:space="preserve"> I </w:t>
+      </w:r>
+      <w:r>
+        <w:rPr>
+          <w:rFonts w:cs="Times New Roman"/>
+        </w:rPr>
+        <w:t xml:space="preserve">was able </w:t>
+      </w:r>
+      <w:r>
+        <w:rPr>
+          <w:rFonts w:cs="Times New Roman"/>
+        </w:rPr>
+        <w:t xml:space="preserve">to keep the axes constant so that the graphs are less misleading when viewed together. I should point out that onclickads.net is not included in these data by accident; </w:t>
+      </w:r>
+      <w:r>
+        <w:rPr>
+          <w:rFonts w:cs="Times New Roman"/>
+        </w:rPr>
+        <w:t>it</w:t>
+      </w:r>
+      <w:r>
+        <w:rPr>
+          <w:rFonts w:cs="Times New Roman"/>
+        </w:rPr>
+        <w:t xml:space="preserve"> was successfully fetched and it did in fact have no consistent resources across all fetches.</w:t>
+      </w:r>
+    </w:p>
+    <w:p>
+      <w:pPr>
+        <w:pStyle w:val="NoSpacing"/>
+        <w:ind w:firstLine="720"/>
+        <w:rPr>
+          <w:rFonts w:cs="Times New Roman"/>
+        </w:rPr>
+      </w:pPr>
+    </w:p>
+    <w:p>
+      <w:pPr>
+        <w:pStyle w:val="NoSpacing"/>
+        <w:ind w:firstLine="720"/>
+        <w:rPr>
+          <w:rFonts w:cs="Times New Roman"/>
+        </w:rPr>
+      </w:pPr>
+      <w:r>
+        <w:rPr>
+          <w:rFonts w:cs="Times New Roman"/>
+        </w:rPr>
+        <w:t xml:space="preserve">One thing that is immediately obvious is that there are more sites with a close to 100% resource consistency rate by byte than there are by number. Additionally, there are several more sites that have an 100% consistency rate by byte than there are which have </w:t>
       </w:r>
       <w:proofErr w:type="gramStart"/>
       <w:r>
         <w:rPr>
           <w:rFonts w:cs="Times New Roman"/>
         </w:rPr>
-        <w:t>It</w:t>
+        <w:t>an</w:t>
       </w:r>
       <w:proofErr w:type="gramEnd"/>
       <w:r>
         <w:rPr>
           <w:rFonts w:cs="Times New Roman"/>
         </w:rPr>
-        <w:t xml:space="preserve"> was successfully fetched and it did in fact have no consistent resources across all fetches.</w:t>
-      </w:r>
-    </w:p>
-    <w:p>
-      <w:pPr>
-        <w:pStyle w:val="NoSpacing"/>
-        <w:ind w:firstLine="720"/>
-        <w:rPr>
-          <w:rFonts w:cs="Times New Roman"/>
-        </w:rPr>
-      </w:pPr>
-    </w:p>
-    <w:p>
-      <w:pPr>
-        <w:pStyle w:val="NoSpacing"/>
-        <w:ind w:firstLine="720"/>
-        <w:rPr>
-          <w:rFonts w:cs="Times New Roman"/>
-        </w:rPr>
-      </w:pPr>
-      <w:r>
-        <w:rPr>
-          <w:rFonts w:cs="Times New Roman"/>
-        </w:rPr>
-        <w:t xml:space="preserve">One thing that is immediately obvious is that there are more sites with a close to 100% resource consistency rate by byte than there are by number. Additionally, there are several more sites that have an 100% consistency rate by byte than there are which have </w:t>
-      </w:r>
-      <w:proofErr w:type="gramStart"/>
-      <w:r>
-        <w:rPr>
-          <w:rFonts w:cs="Times New Roman"/>
-        </w:rPr>
-        <w:t>an</w:t>
-      </w:r>
-      <w:proofErr w:type="gramEnd"/>
-      <w:r>
-        <w:rPr>
-          <w:rFonts w:cs="Times New Roman"/>
-        </w:rPr>
-        <w:t xml:space="preserve"> 100% consistency rate by number. This is because failed resources are counted in consistency by number of resource URLs but don’t factor into number of resource bytes, because failed resources are stored as having a size of 0.</w:t>
+        <w:t xml:space="preserve"> 100% consistency rate by number. This is because failed resources are counted in consistency by number of </w:t>
+      </w:r>
+      <w:r>
+        <w:rPr>
+          <w:rFonts w:cs="Times New Roman"/>
+        </w:rPr>
+        <w:t>resource URLs but do no</w:t>
+      </w:r>
+      <w:r>
+        <w:rPr>
+          <w:rFonts w:cs="Times New Roman"/>
+        </w:rPr>
+        <w:t>t factor into number of resource bytes, because failed resources are stored as having a size of 0.</w:t>
       </w:r>
       <w:r>
         <w:rPr>
@@ -8169,7 +8417,19 @@
         <w:rPr>
           <w:rFonts w:cs="Times New Roman"/>
         </w:rPr>
-        <w:t xml:space="preserve"> were successful and retrieved matching contents. This fact is apparent from looking at the purple segment of the bars in the chart showing the results of fetching all reduced URLs by site; in sites such as dailymotion.com, sohu.com, and Huffingtonpost.com a substantial number of the reduced URLs proved effective. It is equally clear that the current method of creating reduced URLs is not a be-all-end-all solution for eliminating unique parts of URLs which map to identical contents. More than 2/3 of the reduced URLs tested were inadequate replacements for the original synonym URLs for one reason or another.</w:t>
+        <w:t xml:space="preserve"> were successful and retrieved matching contents. This fact is apparent from looking at the purple segment of the bars in the chart showing the results of fetching all reduced URLs by site; in sites such as dailymotion.com, sohu.com, and Huffingtonpost.com a substantial number of the reduced URLs</w:t>
+      </w:r>
+      <w:r>
+        <w:rPr>
+          <w:rFonts w:cs="Times New Roman"/>
+        </w:rPr>
+        <w:t xml:space="preserve"> proved successful</w:t>
+      </w:r>
+      <w:r>
+        <w:rPr>
+          <w:rFonts w:cs="Times New Roman"/>
+        </w:rPr>
+        <w:t>. It is equally clear that the current method of creating reduced URLs is not a be-all-end-all solution for eliminating unique parts of URLs which map to identical contents. More than 2/3 of the reduced URLs tested were inadequate replacements for the original synonym URLs for one reason or another.</w:t>
       </w:r>
     </w:p>
     <w:p>
@@ -8256,6 +8516,8 @@
           <w:rFonts w:cs="Times New Roman"/>
         </w:rPr>
       </w:pPr>
+      <w:bookmarkStart w:id="0" w:name="_GoBack"/>
+      <w:bookmarkEnd w:id="0"/>
     </w:p>
     <w:p>
       <w:pPr>
@@ -8867,7 +9129,13 @@
       </w:r>
       <w:proofErr w:type="spellEnd"/>
       <w:r>
-        <w:t xml:space="preserve"> all synonym URLs for all sites by invoking it with the flag “-</w:t>
+        <w:t xml:space="preserve"> all </w:t>
+      </w:r>
+      <w:r>
+        <w:t>reduced</w:t>
+      </w:r>
+      <w:r>
+        <w:t xml:space="preserve"> URLs for all sites by invoking it with the flag “-</w:t>
       </w:r>
       <w:proofErr w:type="spellStart"/>
       <w:r>
@@ -8949,7 +9217,7 @@
           <w:rPr>
             <w:noProof/>
           </w:rPr>
-          <w:t>2</w:t>
+          <w:t>29</w:t>
         </w:r>
         <w:r>
           <w:rPr>
@@ -10859,11 +11127,11 @@
           <c:showPercent val="0"/>
           <c:showBubbleSize val="0"/>
         </c:dLbls>
-        <c:axId val="139602560"/>
-        <c:axId val="152777472"/>
+        <c:axId val="351179904"/>
+        <c:axId val="351181824"/>
       </c:scatterChart>
       <c:valAx>
-        <c:axId val="139602560"/>
+        <c:axId val="351179904"/>
         <c:scaling>
           <c:orientation val="minMax"/>
         </c:scaling>
@@ -10895,12 +11163,12 @@
         <c:majorTickMark val="out"/>
         <c:minorTickMark val="none"/>
         <c:tickLblPos val="nextTo"/>
-        <c:crossAx val="152777472"/>
+        <c:crossAx val="351181824"/>
         <c:crosses val="autoZero"/>
         <c:crossBetween val="midCat"/>
       </c:valAx>
       <c:valAx>
-        <c:axId val="152777472"/>
+        <c:axId val="351181824"/>
         <c:scaling>
           <c:orientation val="minMax"/>
         </c:scaling>
@@ -10929,7 +11197,7 @@
         <c:majorTickMark val="out"/>
         <c:minorTickMark val="none"/>
         <c:tickLblPos val="nextTo"/>
-        <c:crossAx val="139602560"/>
+        <c:crossAx val="351179904"/>
         <c:crosses val="autoZero"/>
         <c:crossBetween val="midCat"/>
       </c:valAx>
@@ -11358,11 +11626,11 @@
           <c:showPercent val="0"/>
           <c:showBubbleSize val="0"/>
         </c:dLbls>
-        <c:axId val="152810240"/>
-        <c:axId val="152812160"/>
+        <c:axId val="35208192"/>
+        <c:axId val="35214464"/>
       </c:scatterChart>
       <c:valAx>
-        <c:axId val="152810240"/>
+        <c:axId val="35208192"/>
         <c:scaling>
           <c:orientation val="minMax"/>
         </c:scaling>
@@ -11395,12 +11663,12 @@
         <c:majorTickMark val="out"/>
         <c:minorTickMark val="none"/>
         <c:tickLblPos val="nextTo"/>
-        <c:crossAx val="152812160"/>
+        <c:crossAx val="35214464"/>
         <c:crosses val="autoZero"/>
         <c:crossBetween val="midCat"/>
       </c:valAx>
       <c:valAx>
-        <c:axId val="152812160"/>
+        <c:axId val="35214464"/>
         <c:scaling>
           <c:orientation val="minMax"/>
         </c:scaling>
@@ -11429,7 +11697,7 @@
         <c:majorTickMark val="out"/>
         <c:minorTickMark val="none"/>
         <c:tickLblPos val="nextTo"/>
-        <c:crossAx val="152810240"/>
+        <c:crossAx val="35208192"/>
         <c:crosses val="autoZero"/>
         <c:crossBetween val="midCat"/>
       </c:valAx>
@@ -11575,11 +11843,11 @@
           <c:showBubbleSize val="0"/>
         </c:dLbls>
         <c:gapWidth val="0"/>
-        <c:axId val="152828928"/>
-        <c:axId val="153969792"/>
+        <c:axId val="35239424"/>
+        <c:axId val="35241344"/>
       </c:barChart>
       <c:catAx>
-        <c:axId val="152828928"/>
+        <c:axId val="35239424"/>
         <c:scaling>
           <c:orientation val="minMax"/>
         </c:scaling>
@@ -11606,7 +11874,7 @@
         <c:majorTickMark val="out"/>
         <c:minorTickMark val="none"/>
         <c:tickLblPos val="nextTo"/>
-        <c:crossAx val="153969792"/>
+        <c:crossAx val="35241344"/>
         <c:crosses val="autoZero"/>
         <c:auto val="1"/>
         <c:lblAlgn val="ctr"/>
@@ -11614,7 +11882,7 @@
         <c:noMultiLvlLbl val="0"/>
       </c:catAx>
       <c:valAx>
-        <c:axId val="153969792"/>
+        <c:axId val="35241344"/>
         <c:scaling>
           <c:orientation val="minMax"/>
         </c:scaling>
@@ -11643,7 +11911,7 @@
         <c:majorTickMark val="out"/>
         <c:minorTickMark val="none"/>
         <c:tickLblPos val="nextTo"/>
-        <c:crossAx val="152828928"/>
+        <c:crossAx val="35239424"/>
         <c:crosses val="autoZero"/>
         <c:crossBetween val="between"/>
       </c:valAx>
@@ -11808,11 +12076,11 @@
           <c:showBubbleSize val="0"/>
         </c:dLbls>
         <c:gapWidth val="0"/>
-        <c:axId val="213857792"/>
-        <c:axId val="213859712"/>
+        <c:axId val="35274752"/>
+        <c:axId val="35276672"/>
       </c:barChart>
       <c:catAx>
-        <c:axId val="213857792"/>
+        <c:axId val="35274752"/>
         <c:scaling>
           <c:orientation val="minMax"/>
         </c:scaling>
@@ -11840,7 +12108,7 @@
         <c:majorTickMark val="out"/>
         <c:minorTickMark val="none"/>
         <c:tickLblPos val="nextTo"/>
-        <c:crossAx val="213859712"/>
+        <c:crossAx val="35276672"/>
         <c:crosses val="autoZero"/>
         <c:auto val="1"/>
         <c:lblAlgn val="ctr"/>
@@ -11848,7 +12116,7 @@
         <c:noMultiLvlLbl val="0"/>
       </c:catAx>
       <c:valAx>
-        <c:axId val="213859712"/>
+        <c:axId val="35276672"/>
         <c:scaling>
           <c:orientation val="minMax"/>
         </c:scaling>
@@ -11877,7 +12145,7 @@
         <c:majorTickMark val="out"/>
         <c:minorTickMark val="none"/>
         <c:tickLblPos val="nextTo"/>
-        <c:crossAx val="213857792"/>
+        <c:crossAx val="35274752"/>
         <c:crosses val="autoZero"/>
         <c:crossBetween val="between"/>
       </c:valAx>
@@ -12313,7 +12581,7 @@
 </file>
 
 <file path=customXml/itemProps1.xml><?xml version="1.0" encoding="utf-8"?>
-<ds:datastoreItem xmlns:ds="http://schemas.openxmlformats.org/officeDocument/2006/customXml" ds:itemID="{068B517D-C2F1-4045-8065-B594DBBB0EA9}">
+<ds:datastoreItem xmlns:ds="http://schemas.openxmlformats.org/officeDocument/2006/customXml" ds:itemID="{1CB8747E-2FC0-4D6B-A374-1B361EC55CB6}">
   <ds:schemaRefs>
     <ds:schemaRef ds:uri="http://schemas.openxmlformats.org/officeDocument/2006/bibliography"/>
   </ds:schemaRefs>

</xml_diff>